<commit_message>
Updated docs; Added a gitignore
+ gitignore temporary macos files
+ updated documentation
</commit_message>
<xml_diff>
--- a/docs/TPI-aledangelo_gestock.docx
+++ b/docs/TPI-aledangelo_gestock.docx
@@ -2802,12 +2802,164 @@
         <w:t xml:space="preserve"> </w:t>
       </w:r>
     </w:p>
-    <w:p>
-      <w:pPr>
-        <w:rPr>
-          <w:rFonts w:ascii="Montserrat" w:hAnsi="Montserrat"/>
-        </w:rPr>
-      </w:pPr>
+    <w:p/>
+    <w:p>
+      <w:pPr>
+        <w:rPr>
+          <w:rFonts w:ascii="Montserrat" w:hAnsi="Montserrat"/>
+        </w:rPr>
+      </w:pPr>
+      <w:r>
+        <w:rPr>
+          <w:rFonts w:ascii="Montserrat" w:hAnsi="Montserrat"/>
+        </w:rPr>
+        <w:t xml:space="preserve">Au sein de la filière informatique de l’ETML, il y a un grand nombre de </w:t>
+      </w:r>
+      <w:r>
+        <w:rPr>
+          <w:rFonts w:ascii="Montserrat" w:hAnsi="Montserrat"/>
+        </w:rPr>
+        <w:t>matériaux</w:t>
+      </w:r>
+      <w:r>
+        <w:rPr>
+          <w:rFonts w:ascii="Montserrat" w:hAnsi="Montserrat"/>
+        </w:rPr>
+        <w:t xml:space="preserve"> différents utilisés dans le cadre de la formation des </w:t>
+      </w:r>
+      <w:r>
+        <w:rPr>
+          <w:rFonts w:ascii="Montserrat" w:hAnsi="Montserrat"/>
+        </w:rPr>
+        <w:t>apprentis</w:t>
+      </w:r>
+      <w:r>
+        <w:rPr>
+          <w:rFonts w:ascii="Montserrat" w:hAnsi="Montserrat"/>
+        </w:rPr>
+        <w:t>. Il peut s’agir d’outils portables comme des tablettes, d’outils réseau comme un routeur ou encore de périphériques tels que des écrans. Ces divers matériaux sont labelisés et stockés dans les différents laboratoires de l’établissement et peuvent être rangés dans des armoires.</w:t>
+      </w:r>
+    </w:p>
+    <w:p>
+      <w:pPr>
+        <w:rPr>
+          <w:rFonts w:ascii="Montserrat" w:hAnsi="Montserrat"/>
+        </w:rPr>
+      </w:pPr>
+    </w:p>
+    <w:p>
+      <w:pPr>
+        <w:rPr>
+          <w:rFonts w:ascii="Montserrat" w:hAnsi="Montserrat"/>
+        </w:rPr>
+      </w:pPr>
+      <w:r>
+        <w:rPr>
+          <w:rFonts w:ascii="Montserrat" w:hAnsi="Montserrat"/>
+        </w:rPr>
+        <w:t xml:space="preserve">Le recensement </w:t>
+      </w:r>
+      <w:r>
+        <w:rPr>
+          <w:rFonts w:ascii="Montserrat" w:hAnsi="Montserrat"/>
+        </w:rPr>
+        <w:t xml:space="preserve">de </w:t>
+      </w:r>
+      <w:r>
+        <w:rPr>
+          <w:rFonts w:ascii="Montserrat" w:hAnsi="Montserrat"/>
+        </w:rPr>
+        <w:t xml:space="preserve">ces divers équipements est aujourd’hui effectué à l’aide d’un tableau Excel </w:t>
+      </w:r>
+      <w:r>
+        <w:rPr>
+          <w:rFonts w:ascii="Montserrat" w:hAnsi="Montserrat"/>
+        </w:rPr>
+        <w:t>auquel</w:t>
+      </w:r>
+      <w:r>
+        <w:rPr>
+          <w:rFonts w:ascii="Montserrat" w:hAnsi="Montserrat"/>
+        </w:rPr>
+        <w:t xml:space="preserve"> les données </w:t>
+      </w:r>
+      <w:r>
+        <w:rPr>
+          <w:rFonts w:ascii="Montserrat" w:hAnsi="Montserrat"/>
+        </w:rPr>
+        <w:t>y</w:t>
+      </w:r>
+      <w:r>
+        <w:rPr>
+          <w:rFonts w:ascii="Montserrat" w:hAnsi="Montserrat"/>
+        </w:rPr>
+        <w:t xml:space="preserve"> sont rentrées manuellement.</w:t>
+      </w:r>
+    </w:p>
+    <w:p>
+      <w:pPr>
+        <w:rPr>
+          <w:rFonts w:ascii="Montserrat" w:hAnsi="Montserrat"/>
+        </w:rPr>
+      </w:pPr>
+      <w:r>
+        <w:rPr>
+          <w:rFonts w:ascii="Montserrat" w:hAnsi="Montserrat"/>
+        </w:rPr>
+        <w:t>Le but de ce projet est donc de réaliser une application web qui permet une gestion de l’inventaire et des emprunts facilitée.</w:t>
+      </w:r>
+    </w:p>
+    <w:p>
+      <w:pPr>
+        <w:rPr>
+          <w:rFonts w:ascii="Montserrat" w:hAnsi="Montserrat"/>
+        </w:rPr>
+      </w:pPr>
+    </w:p>
+    <w:p>
+      <w:pPr>
+        <w:rPr>
+          <w:rFonts w:ascii="Montserrat" w:hAnsi="Montserrat"/>
+        </w:rPr>
+      </w:pPr>
+      <w:r>
+        <w:rPr>
+          <w:rFonts w:ascii="Montserrat" w:hAnsi="Montserrat"/>
+        </w:rPr>
+        <w:t xml:space="preserve">La technologie choisie pour mettre en place l’application est la combinaison du </w:t>
+      </w:r>
+      <w:r>
+        <w:rPr>
+          <w:rFonts w:ascii="Montserrat" w:hAnsi="Montserrat"/>
+        </w:rPr>
+        <w:t xml:space="preserve">langage </w:t>
+      </w:r>
+      <w:r>
+        <w:rPr>
+          <w:rFonts w:ascii="Montserrat" w:hAnsi="Montserrat"/>
+        </w:rPr>
+        <w:t xml:space="preserve">Python avec le </w:t>
+      </w:r>
+      <w:proofErr w:type="spellStart"/>
+      <w:r>
+        <w:rPr>
+          <w:rFonts w:ascii="Montserrat" w:hAnsi="Montserrat"/>
+        </w:rPr>
+        <w:t>framework</w:t>
+      </w:r>
+      <w:proofErr w:type="spellEnd"/>
+      <w:r>
+        <w:rPr>
+          <w:rFonts w:ascii="Montserrat" w:hAnsi="Montserrat"/>
+        </w:rPr>
+        <w:t xml:space="preserve"> Django, qui permet la réalisation d’application web</w:t>
+      </w:r>
+      <w:r>
+        <w:rPr>
+          <w:rFonts w:ascii="Montserrat" w:hAnsi="Montserrat"/>
+        </w:rPr>
+        <w:t>.</w:t>
+      </w:r>
     </w:p>
     <w:p>
       <w:pPr>
@@ -2823,6 +2975,7 @@
           <w:rFonts w:ascii="Montserrat" w:hAnsi="Montserrat"/>
           <w:i/>
           <w:iCs/>
+          <w:vanish/>
           <w:szCs w:val="14"/>
         </w:rPr>
         <w:t xml:space="preserve">Ce </w:t>
@@ -2832,6 +2985,7 @@
           <w:rFonts w:ascii="Montserrat" w:hAnsi="Montserrat"/>
           <w:i/>
           <w:iCs/>
+          <w:vanish/>
           <w:szCs w:val="14"/>
         </w:rPr>
         <w:t>chapitre</w:t>
@@ -2841,6 +2995,7 @@
           <w:rFonts w:ascii="Montserrat" w:hAnsi="Montserrat"/>
           <w:i/>
           <w:iCs/>
+          <w:vanish/>
           <w:szCs w:val="14"/>
         </w:rPr>
         <w:t xml:space="preserve"> </w:t>
@@ -2850,6 +3005,7 @@
           <w:rFonts w:ascii="Montserrat" w:hAnsi="Montserrat"/>
           <w:i/>
           <w:iCs/>
+          <w:vanish/>
           <w:szCs w:val="14"/>
         </w:rPr>
         <w:t>décri</w:t>
@@ -2859,6 +3015,7 @@
           <w:rFonts w:ascii="Montserrat" w:hAnsi="Montserrat"/>
           <w:i/>
           <w:iCs/>
+          <w:vanish/>
           <w:szCs w:val="14"/>
         </w:rPr>
         <w:t>t</w:t>
@@ -2868,6 +3025,7 @@
           <w:rFonts w:ascii="Montserrat" w:hAnsi="Montserrat"/>
           <w:i/>
           <w:iCs/>
+          <w:vanish/>
           <w:szCs w:val="14"/>
         </w:rPr>
         <w:t xml:space="preserve"> brièvement le projet,</w:t>
@@ -2877,6 +3035,7 @@
           <w:rFonts w:ascii="Montserrat" w:hAnsi="Montserrat"/>
           <w:i/>
           <w:iCs/>
+          <w:vanish/>
           <w:szCs w:val="14"/>
         </w:rPr>
         <w:t xml:space="preserve"> le cadre dans lequel il est réalisé,</w:t>
@@ -2886,26 +3045,109 @@
           <w:rFonts w:ascii="Montserrat" w:hAnsi="Montserrat"/>
           <w:i/>
           <w:iCs/>
+          <w:vanish/>
           <w:szCs w:val="14"/>
         </w:rPr>
-        <w:t xml:space="preserve"> les raisons de ce choix et ce qu'il peut apporter à l'élève ou à l'école. </w:t>
-      </w:r>
-      <w:r>
-        <w:rPr>
-          <w:rFonts w:ascii="Montserrat" w:hAnsi="Montserrat"/>
-          <w:i/>
-          <w:iCs/>
+        <w:t xml:space="preserve"> les raisons de ce choix et ce qu</w:t>
+      </w:r>
+      <w:r>
+        <w:rPr>
+          <w:rFonts w:ascii="Montserrat" w:hAnsi="Montserrat"/>
+          <w:i/>
+          <w:iCs/>
+          <w:vanish/>
           <w:szCs w:val="14"/>
         </w:rPr>
-        <w:t>Il n'est pas nécessaire de rentrer dans les détails (ceux-ci seront abordés plus loin) mais cela doit être aussi clair et complet que possible</w:t>
-      </w:r>
-      <w:r>
-        <w:rPr>
-          <w:rFonts w:ascii="Montserrat" w:hAnsi="Montserrat"/>
-          <w:i/>
-          <w:iCs/>
+        <w:t>’</w:t>
+      </w:r>
+      <w:r>
+        <w:rPr>
+          <w:rFonts w:ascii="Montserrat" w:hAnsi="Montserrat"/>
+          <w:i/>
+          <w:iCs/>
+          <w:vanish/>
           <w:szCs w:val="14"/>
         </w:rPr>
+        <w:t>il peut apporter à l</w:t>
+      </w:r>
+      <w:r>
+        <w:rPr>
+          <w:rFonts w:ascii="Montserrat" w:hAnsi="Montserrat"/>
+          <w:i/>
+          <w:iCs/>
+          <w:vanish/>
+          <w:szCs w:val="14"/>
+        </w:rPr>
+        <w:t>’</w:t>
+      </w:r>
+      <w:r>
+        <w:rPr>
+          <w:rFonts w:ascii="Montserrat" w:hAnsi="Montserrat"/>
+          <w:i/>
+          <w:iCs/>
+          <w:vanish/>
+          <w:szCs w:val="14"/>
+        </w:rPr>
+        <w:t>élève ou à l</w:t>
+      </w:r>
+      <w:r>
+        <w:rPr>
+          <w:rFonts w:ascii="Montserrat" w:hAnsi="Montserrat"/>
+          <w:i/>
+          <w:iCs/>
+          <w:vanish/>
+          <w:szCs w:val="14"/>
+        </w:rPr>
+        <w:t>’</w:t>
+      </w:r>
+      <w:r>
+        <w:rPr>
+          <w:rFonts w:ascii="Montserrat" w:hAnsi="Montserrat"/>
+          <w:i/>
+          <w:iCs/>
+          <w:vanish/>
+          <w:szCs w:val="14"/>
+        </w:rPr>
+        <w:t xml:space="preserve">école. </w:t>
+      </w:r>
+      <w:r>
+        <w:rPr>
+          <w:rFonts w:ascii="Montserrat" w:hAnsi="Montserrat"/>
+          <w:i/>
+          <w:iCs/>
+          <w:vanish/>
+          <w:szCs w:val="14"/>
+        </w:rPr>
+        <w:t>Il n</w:t>
+      </w:r>
+      <w:r>
+        <w:rPr>
+          <w:rFonts w:ascii="Montserrat" w:hAnsi="Montserrat"/>
+          <w:i/>
+          <w:iCs/>
+          <w:vanish/>
+          <w:szCs w:val="14"/>
+        </w:rPr>
+        <w:t>’</w:t>
+      </w:r>
+      <w:r>
+        <w:rPr>
+          <w:rFonts w:ascii="Montserrat" w:hAnsi="Montserrat"/>
+          <w:i/>
+          <w:iCs/>
+          <w:vanish/>
+          <w:szCs w:val="14"/>
+        </w:rPr>
+        <w:t>est pas nécessaire de rentrer dans les détails (ceux-ci seront abordés plus loin) mais cela doit être aussi clair et complet que possible</w:t>
+      </w:r>
+      <w:r>
+        <w:rPr>
+          <w:rFonts w:ascii="Montserrat" w:hAnsi="Montserrat"/>
+          <w:i/>
+          <w:iCs/>
+          <w:vanish/>
+          <w:szCs w:val="14"/>
+        </w:rPr>
         <w:t xml:space="preserve"> (idées de solutions).</w:t>
       </w:r>
       <w:r>
@@ -2913,6 +3155,7 @@
           <w:rFonts w:ascii="Montserrat" w:hAnsi="Montserrat"/>
           <w:i/>
           <w:iCs/>
+          <w:vanish/>
           <w:szCs w:val="14"/>
         </w:rPr>
         <w:t xml:space="preserve"> </w:t>
@@ -2922,17 +3165,39 @@
           <w:rFonts w:ascii="Montserrat" w:hAnsi="Montserrat"/>
           <w:i/>
           <w:iCs/>
+          <w:vanish/>
           <w:szCs w:val="14"/>
         </w:rPr>
-        <w:t>Ce chapitre contient également l'inventaire et la description des travaux qui auraient déjà été effectué</w:t>
-      </w:r>
-      <w:r>
-        <w:rPr>
-          <w:rFonts w:ascii="Montserrat" w:hAnsi="Montserrat"/>
-          <w:i/>
-          <w:iCs/>
+        <w:t>Ce chapitre contient également l</w:t>
+      </w:r>
+      <w:r>
+        <w:rPr>
+          <w:rFonts w:ascii="Montserrat" w:hAnsi="Montserrat"/>
+          <w:i/>
+          <w:iCs/>
+          <w:vanish/>
           <w:szCs w:val="14"/>
         </w:rPr>
+        <w:t>’</w:t>
+      </w:r>
+      <w:r>
+        <w:rPr>
+          <w:rFonts w:ascii="Montserrat" w:hAnsi="Montserrat"/>
+          <w:i/>
+          <w:iCs/>
+          <w:vanish/>
+          <w:szCs w:val="14"/>
+        </w:rPr>
+        <w:t>inventaire et la description des travaux qui auraient déjà été effectué</w:t>
+      </w:r>
+      <w:r>
+        <w:rPr>
+          <w:rFonts w:ascii="Montserrat" w:hAnsi="Montserrat"/>
+          <w:i/>
+          <w:iCs/>
+          <w:vanish/>
+          <w:szCs w:val="14"/>
+        </w:rPr>
         <w:t>s</w:t>
       </w:r>
       <w:r>
@@ -2940,6 +3205,7 @@
           <w:rFonts w:ascii="Montserrat" w:hAnsi="Montserrat"/>
           <w:i/>
           <w:iCs/>
+          <w:vanish/>
           <w:szCs w:val="14"/>
         </w:rPr>
         <w:t xml:space="preserve"> pour ce projet.</w:t>
@@ -2949,6 +3215,326 @@
       <w:pPr>
         <w:rPr>
           <w:rFonts w:ascii="Montserrat" w:hAnsi="Montserrat"/>
+        </w:rPr>
+      </w:pPr>
+      <w:r>
+        <w:rPr>
+          <w:rFonts w:ascii="Montserrat" w:hAnsi="Montserrat"/>
+        </w:rPr>
+        <w:t xml:space="preserve">Ce projet se </w:t>
+      </w:r>
+      <w:r>
+        <w:rPr>
+          <w:rFonts w:ascii="Montserrat" w:hAnsi="Montserrat"/>
+        </w:rPr>
+        <w:t>déroule</w:t>
+      </w:r>
+      <w:r>
+        <w:rPr>
+          <w:rFonts w:ascii="Montserrat" w:hAnsi="Montserrat"/>
+        </w:rPr>
+        <w:t xml:space="preserve"> dans le cadre d’un Travail Pratique Individuel (TPI)</w:t>
+      </w:r>
+      <w:r>
+        <w:rPr>
+          <w:rFonts w:ascii="Montserrat" w:hAnsi="Montserrat"/>
+        </w:rPr>
+        <w:t xml:space="preserve"> et fait suite au projet d’approfondissement qui utilisait les mêmes technologies.</w:t>
+      </w:r>
+    </w:p>
+    <w:p>
+      <w:pPr>
+        <w:rPr>
+          <w:rFonts w:ascii="Montserrat" w:hAnsi="Montserrat"/>
+        </w:rPr>
+      </w:pPr>
+    </w:p>
+    <w:p>
+      <w:pPr>
+        <w:rPr>
+          <w:rFonts w:ascii="Montserrat" w:hAnsi="Montserrat"/>
+        </w:rPr>
+      </w:pPr>
+      <w:r>
+        <w:rPr>
+          <w:rFonts w:ascii="Montserrat" w:hAnsi="Montserrat"/>
+        </w:rPr>
+        <w:t>L</w:t>
+      </w:r>
+      <w:r>
+        <w:rPr>
+          <w:rFonts w:ascii="Montserrat" w:hAnsi="Montserrat"/>
+        </w:rPr>
+        <w:t>’environnement de développement utilisé est le suivant :</w:t>
+      </w:r>
+    </w:p>
+    <w:p>
+      <w:pPr>
+        <w:pStyle w:val="ListParagraph"/>
+        <w:numPr>
+          <w:ilvl w:val="0"/>
+          <w:numId w:val="15"/>
+        </w:numPr>
+        <w:rPr>
+          <w:rFonts w:ascii="Montserrat" w:hAnsi="Montserrat"/>
+        </w:rPr>
+      </w:pPr>
+      <w:r>
+        <w:rPr>
+          <w:rFonts w:ascii="Montserrat" w:hAnsi="Montserrat"/>
+        </w:rPr>
+        <w:t xml:space="preserve">Un </w:t>
+      </w:r>
+      <w:r>
+        <w:rPr>
+          <w:rFonts w:ascii="Montserrat" w:hAnsi="Montserrat"/>
+        </w:rPr>
+        <w:t xml:space="preserve">MacBook Air 2020 sous </w:t>
+      </w:r>
+      <w:proofErr w:type="spellStart"/>
+      <w:r>
+        <w:rPr>
+          <w:rFonts w:ascii="Montserrat" w:hAnsi="Montserrat"/>
+        </w:rPr>
+        <w:t>MacOS</w:t>
+      </w:r>
+      <w:proofErr w:type="spellEnd"/>
+      <w:r>
+        <w:rPr>
+          <w:rFonts w:ascii="Montserrat" w:hAnsi="Montserrat"/>
+        </w:rPr>
+        <w:t xml:space="preserve"> 13.2.1 </w:t>
+      </w:r>
+      <w:r>
+        <w:rPr>
+          <w:rFonts w:ascii="Montserrat" w:hAnsi="Montserrat"/>
+        </w:rPr>
+        <w:t>Ventura</w:t>
+      </w:r>
+    </w:p>
+    <w:p>
+      <w:pPr>
+        <w:pStyle w:val="ListParagraph"/>
+        <w:numPr>
+          <w:ilvl w:val="0"/>
+          <w:numId w:val="15"/>
+        </w:numPr>
+        <w:rPr>
+          <w:rFonts w:ascii="Montserrat" w:hAnsi="Montserrat"/>
+        </w:rPr>
+      </w:pPr>
+      <w:r>
+        <w:rPr>
+          <w:rFonts w:ascii="Montserrat" w:hAnsi="Montserrat"/>
+        </w:rPr>
+        <w:t>Visual Studio Code</w:t>
+      </w:r>
+    </w:p>
+    <w:p>
+      <w:pPr>
+        <w:pStyle w:val="ListParagraph"/>
+        <w:numPr>
+          <w:ilvl w:val="0"/>
+          <w:numId w:val="15"/>
+        </w:numPr>
+        <w:rPr>
+          <w:rFonts w:ascii="Montserrat" w:hAnsi="Montserrat"/>
+        </w:rPr>
+      </w:pPr>
+      <w:r>
+        <w:rPr>
+          <w:rFonts w:ascii="Montserrat" w:hAnsi="Montserrat"/>
+        </w:rPr>
+        <w:t>La s</w:t>
+      </w:r>
+      <w:r>
+        <w:rPr>
+          <w:rFonts w:ascii="Montserrat" w:hAnsi="Montserrat"/>
+        </w:rPr>
+        <w:t xml:space="preserve">uite </w:t>
+      </w:r>
+      <w:r>
+        <w:rPr>
+          <w:rFonts w:ascii="Montserrat" w:hAnsi="Montserrat"/>
+        </w:rPr>
+        <w:t>Microsoft</w:t>
+      </w:r>
+      <w:r>
+        <w:rPr>
+          <w:rFonts w:ascii="Montserrat" w:hAnsi="Montserrat"/>
+        </w:rPr>
+        <w:t xml:space="preserve"> Office</w:t>
+      </w:r>
+      <w:r>
+        <w:rPr>
+          <w:rFonts w:ascii="Montserrat" w:hAnsi="Montserrat"/>
+        </w:rPr>
+        <w:t xml:space="preserve"> 365</w:t>
+      </w:r>
+    </w:p>
+    <w:p>
+      <w:pPr>
+        <w:pStyle w:val="ListParagraph"/>
+        <w:numPr>
+          <w:ilvl w:val="0"/>
+          <w:numId w:val="15"/>
+        </w:numPr>
+        <w:rPr>
+          <w:rFonts w:ascii="Montserrat" w:hAnsi="Montserrat"/>
+        </w:rPr>
+      </w:pPr>
+      <w:r>
+        <w:rPr>
+          <w:rFonts w:ascii="Montserrat" w:hAnsi="Montserrat"/>
+        </w:rPr>
+        <w:t>Un s</w:t>
+      </w:r>
+      <w:r>
+        <w:rPr>
+          <w:rFonts w:ascii="Montserrat" w:hAnsi="Montserrat"/>
+        </w:rPr>
+        <w:t>erveur Python</w:t>
+      </w:r>
+    </w:p>
+    <w:p>
+      <w:pPr>
+        <w:pStyle w:val="ListParagraph"/>
+        <w:numPr>
+          <w:ilvl w:val="0"/>
+          <w:numId w:val="15"/>
+        </w:numPr>
+        <w:rPr>
+          <w:rFonts w:ascii="Montserrat" w:hAnsi="Montserrat"/>
+        </w:rPr>
+      </w:pPr>
+      <w:r>
+        <w:rPr>
+          <w:rFonts w:ascii="Montserrat" w:hAnsi="Montserrat"/>
+        </w:rPr>
+        <w:t>Un dépôt GitHub</w:t>
+      </w:r>
+    </w:p>
+    <w:p>
+      <w:pPr>
+        <w:rPr>
+          <w:rFonts w:ascii="Montserrat" w:hAnsi="Montserrat"/>
+        </w:rPr>
+      </w:pPr>
+    </w:p>
+    <w:p>
+      <w:pPr>
+        <w:rPr>
+          <w:rFonts w:ascii="Montserrat" w:hAnsi="Montserrat"/>
+        </w:rPr>
+      </w:pPr>
+      <w:r>
+        <w:rPr>
+          <w:rFonts w:ascii="Montserrat" w:hAnsi="Montserrat"/>
+        </w:rPr>
+        <w:t>Les modules ayant été utile à la réalisation de ce projet :</w:t>
+      </w:r>
+    </w:p>
+    <w:p>
+      <w:pPr>
+        <w:pStyle w:val="ListParagraph"/>
+        <w:numPr>
+          <w:ilvl w:val="0"/>
+          <w:numId w:val="15"/>
+        </w:numPr>
+        <w:rPr>
+          <w:rFonts w:ascii="Montserrat" w:hAnsi="Montserrat"/>
+          <w:lang w:val="fr-CH"/>
+        </w:rPr>
+      </w:pPr>
+      <w:hyperlink r:id="rId10" w:history="1">
+        <w:r>
+          <w:rPr>
+            <w:rStyle w:val="Hyperlink"/>
+            <w:rFonts w:ascii="Montserrat" w:hAnsi="Montserrat"/>
+            <w:lang w:val="fr-CH"/>
+          </w:rPr>
+          <w:t>302</w:t>
+        </w:r>
+      </w:hyperlink>
+      <w:r>
+        <w:rPr>
+          <w:rFonts w:ascii="Montserrat" w:hAnsi="Montserrat"/>
+          <w:lang w:val="fr-CH"/>
+        </w:rPr>
+        <w:t> : Utilisation avancée d’office</w:t>
+      </w:r>
+    </w:p>
+    <w:p>
+      <w:pPr>
+        <w:pStyle w:val="ListParagraph"/>
+        <w:numPr>
+          <w:ilvl w:val="0"/>
+          <w:numId w:val="15"/>
+        </w:numPr>
+        <w:rPr>
+          <w:rFonts w:ascii="Montserrat" w:hAnsi="Montserrat"/>
+          <w:lang w:val="fr-CH"/>
+        </w:rPr>
+      </w:pPr>
+      <w:hyperlink r:id="rId11" w:history="1">
+        <w:r>
+          <w:rPr>
+            <w:rStyle w:val="Hyperlink"/>
+            <w:rFonts w:ascii="Montserrat" w:hAnsi="Montserrat"/>
+            <w:lang w:val="fr-CH"/>
+          </w:rPr>
+          <w:t>306</w:t>
+        </w:r>
+      </w:hyperlink>
+      <w:r>
+        <w:rPr>
+          <w:rFonts w:ascii="Montserrat" w:hAnsi="Montserrat"/>
+          <w:lang w:val="fr-CH"/>
+        </w:rPr>
+        <w:t xml:space="preserve"> &amp; </w:t>
+      </w:r>
+      <w:hyperlink r:id="rId12" w:history="1">
+        <w:r>
+          <w:rPr>
+            <w:rStyle w:val="Hyperlink"/>
+            <w:rFonts w:ascii="Montserrat" w:hAnsi="Montserrat"/>
+            <w:lang w:val="fr-CH"/>
+          </w:rPr>
+          <w:t>431</w:t>
+        </w:r>
+      </w:hyperlink>
+      <w:r>
+        <w:rPr>
+          <w:rFonts w:ascii="Montserrat" w:hAnsi="Montserrat"/>
+          <w:lang w:val="fr-CH"/>
+        </w:rPr>
+        <w:t>: Gestion de projet</w:t>
+      </w:r>
+    </w:p>
+    <w:p>
+      <w:pPr>
+        <w:pStyle w:val="Heading2"/>
+        <w:rPr>
+          <w:rFonts w:ascii="Montserrat" w:hAnsi="Montserrat"/>
+          <w:i w:val="0"/>
+          <w:iCs/>
+        </w:rPr>
+      </w:pPr>
+      <w:bookmarkStart w:id="2" w:name="_Toc134624318"/>
+      <w:r>
+        <w:rPr>
+          <w:rFonts w:ascii="Montserrat" w:hAnsi="Montserrat"/>
+          <w:i w:val="0"/>
+          <w:iCs/>
+        </w:rPr>
+        <w:t>Objectifs</w:t>
+      </w:r>
+      <w:bookmarkEnd w:id="2"/>
+    </w:p>
+    <w:p>
+      <w:pPr>
+        <w:rPr>
+          <w:rFonts w:ascii="Montserrat" w:hAnsi="Montserrat"/>
           <w:szCs w:val="14"/>
         </w:rPr>
       </w:pPr>
@@ -2969,16 +3555,81 @@
           <w:iCs/>
           <w:szCs w:val="14"/>
         </w:rPr>
-        <w:t>Ces éléments peuvent être repris des spécifications de départ.</w:t>
-      </w:r>
-    </w:p>
-    <w:p>
-      <w:pPr>
-        <w:rPr>
-          <w:rFonts w:ascii="Montserrat" w:hAnsi="Montserrat"/>
+        <w:t xml:space="preserve">Ce chapitre énumère les objectifs du projet. L'atteinte ou non </w:t>
+      </w:r>
+      <w:r>
+        <w:rPr>
+          <w:rFonts w:ascii="Montserrat" w:hAnsi="Montserrat"/>
+          <w:i/>
+          <w:iCs/>
           <w:szCs w:val="14"/>
         </w:rPr>
-      </w:pPr>
+        <w:t>de c</w:t>
+      </w:r>
+      <w:r>
+        <w:rPr>
+          <w:rFonts w:ascii="Montserrat" w:hAnsi="Montserrat"/>
+          <w:i/>
+          <w:iCs/>
+          <w:szCs w:val="14"/>
+        </w:rPr>
+        <w:t>eux-ci devr</w:t>
+      </w:r>
+      <w:r>
+        <w:rPr>
+          <w:rFonts w:ascii="Montserrat" w:hAnsi="Montserrat"/>
+          <w:i/>
+          <w:iCs/>
+          <w:szCs w:val="14"/>
+        </w:rPr>
+        <w:t xml:space="preserve">a pouvoir être contrôlée à la fin du projet. Les objectifs pourront </w:t>
+      </w:r>
+      <w:r>
+        <w:rPr>
+          <w:rFonts w:ascii="Montserrat" w:hAnsi="Montserrat"/>
+          <w:i/>
+          <w:iCs/>
+          <w:szCs w:val="14"/>
+        </w:rPr>
+        <w:t xml:space="preserve">éventuellement </w:t>
+      </w:r>
+      <w:r>
+        <w:rPr>
+          <w:rFonts w:ascii="Montserrat" w:hAnsi="Montserrat"/>
+          <w:i/>
+          <w:iCs/>
+          <w:szCs w:val="14"/>
+        </w:rPr>
+        <w:t>être revus après l'analyse.</w:t>
+      </w:r>
+    </w:p>
+    <w:p>
+      <w:pPr>
+        <w:rPr>
+          <w:rFonts w:ascii="Montserrat" w:hAnsi="Montserrat"/>
+          <w:i/>
+          <w:iCs/>
+          <w:szCs w:val="14"/>
+        </w:rPr>
+        <w:sectPr>
+          <w:headerReference w:type="default" r:id="rId13"/>
+          <w:footerReference w:type="default" r:id="rId14"/>
+          <w:footerReference w:type="first" r:id="rId15"/>
+          <w:pgSz w:w="11906" w:h="16838" w:code="9"/>
+          <w:pgMar w:top="1418" w:right="1418" w:bottom="1418" w:left="1418" w:header="720" w:footer="720" w:gutter="0"/>
+          <w:cols w:space="720"/>
+          <w:titlePg/>
+        </w:sectPr>
+      </w:pPr>
+      <w:r>
+        <w:rPr>
+          <w:rFonts w:ascii="Montserrat" w:hAnsi="Montserrat"/>
+          <w:i/>
+          <w:iCs/>
+          <w:szCs w:val="14"/>
+        </w:rPr>
+        <w:t>.</w:t>
+      </w:r>
     </w:p>
     <w:p>
       <w:pPr>
@@ -2989,140 +3640,6 @@
           <w:iCs/>
         </w:rPr>
       </w:pPr>
-      <w:bookmarkStart w:id="2" w:name="_Toc134624318"/>
-      <w:r>
-        <w:rPr>
-          <w:rFonts w:ascii="Montserrat" w:hAnsi="Montserrat"/>
-          <w:i w:val="0"/>
-          <w:iCs/>
-        </w:rPr>
-        <w:t>Objectifs</w:t>
-      </w:r>
-      <w:bookmarkEnd w:id="2"/>
-    </w:p>
-    <w:p>
-      <w:pPr>
-        <w:rPr>
-          <w:rFonts w:ascii="Montserrat" w:hAnsi="Montserrat"/>
-          <w:szCs w:val="14"/>
-        </w:rPr>
-      </w:pPr>
-    </w:p>
-    <w:p>
-      <w:pPr>
-        <w:rPr>
-          <w:rFonts w:ascii="Montserrat" w:hAnsi="Montserrat"/>
-          <w:i/>
-          <w:iCs/>
-          <w:szCs w:val="14"/>
-        </w:rPr>
-      </w:pPr>
-      <w:r>
-        <w:rPr>
-          <w:rFonts w:ascii="Montserrat" w:hAnsi="Montserrat"/>
-          <w:i/>
-          <w:iCs/>
-          <w:szCs w:val="14"/>
-        </w:rPr>
-        <w:t xml:space="preserve">Ce chapitre énumère les objectifs du projet. L'atteinte ou non </w:t>
-      </w:r>
-      <w:r>
-        <w:rPr>
-          <w:rFonts w:ascii="Montserrat" w:hAnsi="Montserrat"/>
-          <w:i/>
-          <w:iCs/>
-          <w:szCs w:val="14"/>
-        </w:rPr>
-        <w:t>de c</w:t>
-      </w:r>
-      <w:r>
-        <w:rPr>
-          <w:rFonts w:ascii="Montserrat" w:hAnsi="Montserrat"/>
-          <w:i/>
-          <w:iCs/>
-          <w:szCs w:val="14"/>
-        </w:rPr>
-        <w:t>eux-ci devr</w:t>
-      </w:r>
-      <w:r>
-        <w:rPr>
-          <w:rFonts w:ascii="Montserrat" w:hAnsi="Montserrat"/>
-          <w:i/>
-          <w:iCs/>
-          <w:szCs w:val="14"/>
-        </w:rPr>
-        <w:t xml:space="preserve">a pouvoir être contrôlée à la fin du projet. Les objectifs pourront </w:t>
-      </w:r>
-      <w:r>
-        <w:rPr>
-          <w:rFonts w:ascii="Montserrat" w:hAnsi="Montserrat"/>
-          <w:i/>
-          <w:iCs/>
-          <w:szCs w:val="14"/>
-        </w:rPr>
-        <w:t xml:space="preserve">éventuellement </w:t>
-      </w:r>
-      <w:r>
-        <w:rPr>
-          <w:rFonts w:ascii="Montserrat" w:hAnsi="Montserrat"/>
-          <w:i/>
-          <w:iCs/>
-          <w:szCs w:val="14"/>
-        </w:rPr>
-        <w:t xml:space="preserve">être revus après l'analyse. </w:t>
-      </w:r>
-    </w:p>
-    <w:p>
-      <w:pPr>
-        <w:rPr>
-          <w:rFonts w:ascii="Montserrat" w:hAnsi="Montserrat"/>
-          <w:szCs w:val="14"/>
-        </w:rPr>
-      </w:pPr>
-    </w:p>
-    <w:p>
-      <w:pPr>
-        <w:rPr>
-          <w:rFonts w:ascii="Montserrat" w:hAnsi="Montserrat"/>
-          <w:i/>
-          <w:iCs/>
-          <w:szCs w:val="14"/>
-        </w:rPr>
-      </w:pPr>
-      <w:r>
-        <w:rPr>
-          <w:rFonts w:ascii="Montserrat" w:hAnsi="Montserrat"/>
-          <w:i/>
-          <w:iCs/>
-          <w:szCs w:val="14"/>
-        </w:rPr>
-        <w:t>Ces éléments peuvent être repris des spécifications de départ.</w:t>
-      </w:r>
-    </w:p>
-    <w:p>
-      <w:pPr>
-        <w:rPr>
-          <w:rFonts w:ascii="Montserrat" w:hAnsi="Montserrat"/>
-          <w:szCs w:val="14"/>
-        </w:rPr>
-      </w:pPr>
-    </w:p>
-    <w:p>
-      <w:pPr>
-        <w:pStyle w:val="Heading2"/>
-        <w:rPr>
-          <w:rFonts w:ascii="Montserrat" w:hAnsi="Montserrat"/>
-          <w:i w:val="0"/>
-          <w:iCs/>
-        </w:rPr>
-      </w:pPr>
-      <w:r>
-        <w:rPr>
-          <w:rFonts w:ascii="Montserrat" w:hAnsi="Montserrat"/>
-          <w:szCs w:val="14"/>
-        </w:rPr>
-        <w:br w:type="page"/>
-      </w:r>
       <w:bookmarkStart w:id="3" w:name="_Toc134624319"/>
       <w:r>
         <w:rPr>
@@ -3155,98 +3672,104 @@
       <w:pPr>
         <w:rPr>
           <w:rFonts w:ascii="Montserrat" w:hAnsi="Montserrat"/>
-          <w:i/>
-          <w:iCs/>
+          <w:vanish/>
           <w:szCs w:val="14"/>
         </w:rPr>
       </w:pPr>
       <w:r>
         <w:rPr>
-          <w:rFonts w:ascii="Montserrat" w:hAnsi="Montserrat"/>
-          <w:i/>
-          <w:iCs/>
+          <w:noProof/>
           <w:szCs w:val="14"/>
-        </w:rPr>
-        <w:t xml:space="preserve">Ce chapitre montre la planification </w:t>
-      </w:r>
-      <w:r>
-        <w:rPr>
-          <w:rFonts w:ascii="Montserrat" w:hAnsi="Montserrat"/>
-          <w:i/>
-          <w:iCs/>
+          <w:lang w:val="fr-CH"/>
+        </w:rPr>
+        <w:drawing>
+          <wp:anchor distT="0" distB="0" distL="114300" distR="114300" simplePos="0" relativeHeight="251658240" behindDoc="0" locked="0" layoutInCell="1" allowOverlap="1" wp14:anchorId="27302330" wp14:editId="04F79BF2">
+            <wp:simplePos x="0" y="0"/>
+            <wp:positionH relativeFrom="column">
+              <wp:posOffset>-399415</wp:posOffset>
+            </wp:positionH>
+            <wp:positionV relativeFrom="paragraph">
+              <wp:posOffset>723900</wp:posOffset>
+            </wp:positionV>
+            <wp:extent cx="9739083" cy="3519814"/>
+            <wp:effectExtent l="0" t="0" r="1905" b="0"/>
+            <wp:wrapNone/>
+            <wp:docPr id="665305673" name="Picture 1" descr="A picture containing text, screenshot, plot, diagram&#10;&#10;Description automatically generated"/>
+            <wp:cNvGraphicFramePr>
+              <a:graphicFrameLocks xmlns:a="http://schemas.openxmlformats.org/drawingml/2006/main" noChangeAspect="1"/>
+            </wp:cNvGraphicFramePr>
+            <a:graphic xmlns:a="http://schemas.openxmlformats.org/drawingml/2006/main">
+              <a:graphicData uri="http://schemas.openxmlformats.org/drawingml/2006/picture">
+                <pic:pic xmlns:pic="http://schemas.openxmlformats.org/drawingml/2006/picture">
+                  <pic:nvPicPr>
+                    <pic:cNvPr id="665305673" name="Picture 1" descr="A picture containing text, screenshot, plot, diagram&#10;&#10;Description automatically generated"/>
+                    <pic:cNvPicPr/>
+                  </pic:nvPicPr>
+                  <pic:blipFill>
+                    <a:blip r:embed="rId16">
+                      <a:extLst>
+                        <a:ext uri="{28A0092B-C50C-407E-A947-70E740481C1C}">
+                          <a14:useLocalDpi xmlns:a14="http://schemas.microsoft.com/office/drawing/2010/main" val="0"/>
+                        </a:ext>
+                      </a:extLst>
+                    </a:blip>
+                    <a:stretch>
+                      <a:fillRect/>
+                    </a:stretch>
+                  </pic:blipFill>
+                  <pic:spPr>
+                    <a:xfrm>
+                      <a:off x="0" y="0"/>
+                      <a:ext cx="9739083" cy="3519814"/>
+                    </a:xfrm>
+                    <a:prstGeom prst="rect">
+                      <a:avLst/>
+                    </a:prstGeom>
+                  </pic:spPr>
+                </pic:pic>
+              </a:graphicData>
+            </a:graphic>
+            <wp14:sizeRelH relativeFrom="page">
+              <wp14:pctWidth>0</wp14:pctWidth>
+            </wp14:sizeRelH>
+            <wp14:sizeRelV relativeFrom="page">
+              <wp14:pctHeight>0</wp14:pctHeight>
+            </wp14:sizeRelV>
+          </wp:anchor>
+        </w:drawing>
+      </w:r>
+    </w:p>
+    <w:p>
+      <w:pPr>
+        <w:rPr>
+          <w:rFonts w:ascii="Montserrat" w:hAnsi="Montserrat"/>
+          <w:i/>
+          <w:iCs/>
+          <w:vanish/>
           <w:szCs w:val="14"/>
         </w:rPr>
-        <w:t xml:space="preserve">du projet. Celui-ci peut être découpé en tâches qui seront planifiées. Il s'agit de la première planification du projet, celle-ci </w:t>
-      </w:r>
-      <w:r>
-        <w:rPr>
-          <w:rFonts w:ascii="Montserrat" w:hAnsi="Montserrat"/>
-          <w:i/>
-          <w:iCs/>
-          <w:szCs w:val="14"/>
-        </w:rPr>
-        <w:t>devra être</w:t>
-      </w:r>
-      <w:r>
-        <w:rPr>
-          <w:rFonts w:ascii="Montserrat" w:hAnsi="Montserrat"/>
-          <w:i/>
-          <w:iCs/>
-          <w:szCs w:val="14"/>
-        </w:rPr>
-        <w:t xml:space="preserve"> revue après l'analyse. Cette planification sera présentée sous l</w:t>
-      </w:r>
-      <w:r>
-        <w:rPr>
-          <w:rFonts w:ascii="Montserrat" w:hAnsi="Montserrat"/>
-          <w:i/>
-          <w:iCs/>
-          <w:szCs w:val="14"/>
-        </w:rPr>
-        <w:t>a forme d'un diagramme.</w:t>
-      </w:r>
-    </w:p>
-    <w:p>
-      <w:pPr>
-        <w:rPr>
-          <w:rFonts w:ascii="Montserrat" w:hAnsi="Montserrat"/>
-          <w:szCs w:val="14"/>
-        </w:rPr>
-      </w:pPr>
-    </w:p>
-    <w:p>
-      <w:pPr>
-        <w:rPr>
-          <w:rFonts w:ascii="Montserrat" w:hAnsi="Montserrat"/>
-          <w:i/>
-          <w:iCs/>
-          <w:szCs w:val="14"/>
-        </w:rPr>
-      </w:pPr>
-      <w:r>
-        <w:rPr>
-          <w:rFonts w:ascii="Montserrat" w:hAnsi="Montserrat"/>
-          <w:i/>
-          <w:iCs/>
-          <w:szCs w:val="14"/>
-        </w:rPr>
-        <w:t>Ces éléments peuvent être repris des</w:t>
-      </w:r>
-      <w:r>
-        <w:rPr>
-          <w:rFonts w:ascii="Montserrat" w:hAnsi="Montserrat"/>
-          <w:i/>
-          <w:iCs/>
-          <w:szCs w:val="14"/>
-        </w:rPr>
-        <w:t xml:space="preserve"> spécifications de départ.</w:t>
-      </w:r>
-    </w:p>
-    <w:p>
-      <w:pPr>
-        <w:rPr>
-          <w:rFonts w:ascii="Montserrat" w:hAnsi="Montserrat"/>
-          <w:szCs w:val="14"/>
+      </w:pPr>
+      <w:bookmarkStart w:id="4" w:name="_Toc134624320"/>
+    </w:p>
+    <w:p>
+      <w:pPr>
+        <w:rPr>
+          <w:rFonts w:ascii="Montserrat" w:hAnsi="Montserrat"/>
+        </w:rPr>
+        <w:sectPr>
+          <w:footerReference w:type="first" r:id="rId17"/>
+          <w:pgSz w:w="16838" w:h="11906" w:orient="landscape" w:code="9"/>
+          <w:pgMar w:top="1418" w:right="1418" w:bottom="1418" w:left="1418" w:header="720" w:footer="720" w:gutter="0"/>
+          <w:cols w:space="720"/>
+          <w:titlePg/>
+          <w:docGrid w:linePitch="326"/>
+        </w:sectPr>
+      </w:pPr>
+    </w:p>
+    <w:p>
+      <w:pPr>
+        <w:rPr>
+          <w:rFonts w:ascii="Montserrat" w:hAnsi="Montserrat"/>
         </w:rPr>
       </w:pPr>
     </w:p>
@@ -3257,7 +3780,6 @@
           <w:rFonts w:ascii="Montserrat" w:hAnsi="Montserrat"/>
         </w:rPr>
       </w:pPr>
-      <w:bookmarkStart w:id="4" w:name="_Toc134624320"/>
       <w:r>
         <w:rPr>
           <w:rFonts w:ascii="Montserrat" w:hAnsi="Montserrat"/>
@@ -4048,7 +4570,6 @@
           <w:i w:val="0"/>
           <w:iCs/>
         </w:rPr>
-        <w:lastRenderedPageBreak/>
         <w:t>Planification</w:t>
       </w:r>
       <w:bookmarkEnd w:id="11"/>
@@ -4231,7 +4752,19 @@
           <w:szCs w:val="14"/>
           <w:lang w:eastAsia="fr-FR"/>
         </w:rPr>
-        <w:t>. Elle peut être ensuite affinée (découpage des tâches). Si les délais doivent être ensuite modifiés, le responsable de projet doit être avisé, et les raisons doivent être expliquées dans l’historique.</w:t>
+        <w:t xml:space="preserve">. Elle peut être ensuite affinée (découpage des tâches). Si les délais doivent être ensuite </w:t>
+      </w:r>
+      <w:r>
+        <w:rPr>
+          <w:rFonts w:ascii="Montserrat" w:hAnsi="Montserrat"/>
+          <w:i/>
+          <w:iCs/>
+          <w:sz w:val="24"/>
+          <w:szCs w:val="14"/>
+          <w:lang w:eastAsia="fr-FR"/>
+        </w:rPr>
+        <w:lastRenderedPageBreak/>
+        <w:t>modifiés, le responsable de projet doit être avisé, et les raisons doivent être expliquées dans l’historique.</w:t>
       </w:r>
     </w:p>
     <w:p>
@@ -4313,16 +4846,14 @@
         </w:rPr>
         <w:t xml:space="preserve">Fournir </w:t>
       </w:r>
-      <w:proofErr w:type="gramStart"/>
       <w:r>
         <w:rPr>
           <w:rFonts w:ascii="Montserrat" w:hAnsi="Montserrat" w:cs="Arial"/>
           <w:i/>
           <w:sz w:val="24"/>
         </w:rPr>
-        <w:t>tous les document</w:t>
-      </w:r>
-      <w:proofErr w:type="gramEnd"/>
+        <w:t>tous les documents</w:t>
+      </w:r>
       <w:r>
         <w:rPr>
           <w:rFonts w:ascii="Montserrat" w:hAnsi="Montserrat" w:cs="Arial"/>
@@ -4544,13 +5075,23 @@
         </w:rPr>
         <w:t xml:space="preserve"> </w:t>
       </w:r>
+      <w:proofErr w:type="spellStart"/>
       <w:r>
         <w:rPr>
           <w:rFonts w:ascii="Montserrat" w:hAnsi="Montserrat" w:cs="Arial"/>
           <w:i/>
           <w:sz w:val="24"/>
         </w:rPr>
-        <w:t>structogramme…</w:t>
+        <w:t>structogramme</w:t>
+      </w:r>
+      <w:proofErr w:type="spellEnd"/>
+      <w:r>
+        <w:rPr>
+          <w:rFonts w:ascii="Montserrat" w:hAnsi="Montserrat" w:cs="Arial"/>
+          <w:i/>
+          <w:sz w:val="24"/>
+        </w:rPr>
+        <w:t>…</w:t>
       </w:r>
     </w:p>
     <w:p>
@@ -4820,7 +5361,6 @@
           <w:i/>
           <w:iCs/>
         </w:rPr>
-        <w:lastRenderedPageBreak/>
         <w:t>le numé</w:t>
       </w:r>
       <w:r>
@@ -4927,6 +5467,7 @@
         </w:rPr>
         <w:t xml:space="preserve">NOTE : </w:t>
       </w:r>
+      <w:proofErr w:type="spellStart"/>
       <w:r>
         <w:rPr>
           <w:rFonts w:ascii="Montserrat" w:hAnsi="Montserrat"/>
@@ -4934,7 +5475,37 @@
           <w:iCs/>
           <w:u w:val="single"/>
         </w:rPr>
-        <w:t>Evitez d’inclure les listings des sources</w:t>
+        <w:t>Evitez</w:t>
+      </w:r>
+      <w:proofErr w:type="spellEnd"/>
+      <w:r>
+        <w:rPr>
+          <w:rFonts w:ascii="Montserrat" w:hAnsi="Montserrat"/>
+          <w:i/>
+          <w:iCs/>
+          <w:u w:val="single"/>
+        </w:rPr>
+        <w:t xml:space="preserve"> d’inclure les </w:t>
+      </w:r>
+      <w:proofErr w:type="gramStart"/>
+      <w:r>
+        <w:rPr>
+          <w:rFonts w:ascii="Montserrat" w:hAnsi="Montserrat"/>
+          <w:i/>
+          <w:iCs/>
+          <w:u w:val="single"/>
+        </w:rPr>
+        <w:t>listings</w:t>
+      </w:r>
+      <w:proofErr w:type="gramEnd"/>
+      <w:r>
+        <w:rPr>
+          <w:rFonts w:ascii="Montserrat" w:hAnsi="Montserrat"/>
+          <w:i/>
+          <w:iCs/>
+          <w:u w:val="single"/>
+        </w:rPr>
+        <w:t xml:space="preserve"> des sources</w:t>
       </w:r>
       <w:r>
         <w:rPr>
@@ -5001,6 +5572,7 @@
           <w:rFonts w:ascii="Montserrat" w:hAnsi="Montserrat"/>
           <w:i/>
         </w:rPr>
+        <w:lastRenderedPageBreak/>
         <w:t>Pour chaque partie testée de votre projet, il faut décrire:</w:t>
       </w:r>
     </w:p>
@@ -5536,7 +6108,6 @@
           <w:rFonts w:ascii="Montserrat" w:hAnsi="Montserrat" w:cs="Arial"/>
           <w:i/>
         </w:rPr>
-        <w:lastRenderedPageBreak/>
         <w:t>Suites possibles pour le projet (évolutions &amp; améliorations)</w:t>
       </w:r>
     </w:p>
@@ -6019,8 +6590,8 @@
         </w:rPr>
       </w:pPr>
       <w:bookmarkStart w:id="48" w:name="_Toc71703270"/>
-      <w:bookmarkStart w:id="49" w:name="_Toc25553334"/>
-      <w:bookmarkStart w:id="50" w:name="_Toc134624338"/>
+      <w:bookmarkStart w:id="49" w:name="_Toc134624338"/>
+      <w:bookmarkStart w:id="50" w:name="_Toc25553334"/>
       <w:r>
         <w:rPr>
           <w:rFonts w:ascii="Montserrat" w:hAnsi="Montserrat"/>
@@ -6038,16 +6609,16 @@
         <w:t>rchives du projet</w:t>
       </w:r>
       <w:bookmarkEnd w:id="48"/>
+      <w:bookmarkEnd w:id="49"/>
+      <w:r>
+        <w:rPr>
+          <w:rFonts w:ascii="Montserrat" w:hAnsi="Montserrat"/>
+          <w:i w:val="0"/>
+          <w:iCs/>
+        </w:rPr>
+        <w:t xml:space="preserve"> </w:t>
+      </w:r>
       <w:bookmarkEnd w:id="50"/>
-      <w:r>
-        <w:rPr>
-          <w:rFonts w:ascii="Montserrat" w:hAnsi="Montserrat"/>
-          <w:i w:val="0"/>
-          <w:iCs/>
-        </w:rPr>
-        <w:t xml:space="preserve"> </w:t>
-      </w:r>
-      <w:bookmarkEnd w:id="49"/>
     </w:p>
     <w:p>
       <w:pPr>
@@ -6095,12 +6666,7 @@
       </w:pPr>
     </w:p>
     <w:sectPr>
-      <w:headerReference w:type="even" r:id="rId10"/>
-      <w:headerReference w:type="default" r:id="rId11"/>
-      <w:footerReference w:type="even" r:id="rId12"/>
-      <w:footerReference w:type="default" r:id="rId13"/>
-      <w:headerReference w:type="first" r:id="rId14"/>
-      <w:footerReference w:type="first" r:id="rId15"/>
+      <w:footerReference w:type="first" r:id="rId18"/>
       <w:pgSz w:w="11906" w:h="16838" w:code="9"/>
       <w:pgMar w:top="1418" w:right="1418" w:bottom="1418" w:left="1418" w:header="720" w:footer="720" w:gutter="0"/>
       <w:cols w:space="720"/>
@@ -6134,7 +6700,438 @@
   <w:p>
     <w:pPr>
       <w:pStyle w:val="Footer"/>
+      <w:pBdr>
+        <w:top w:val="single" w:sz="4" w:space="1" w:color="auto"/>
+      </w:pBdr>
+      <w:rPr>
+        <w:sz w:val="16"/>
+        <w:szCs w:val="16"/>
+      </w:rPr>
     </w:pPr>
+    <w:r>
+      <w:rPr>
+        <w:sz w:val="16"/>
+        <w:szCs w:val="16"/>
+      </w:rPr>
+      <w:t>Auteur : Alessandro D’Angelo</w:t>
+    </w:r>
+    <w:r>
+      <w:rPr>
+        <w:sz w:val="16"/>
+        <w:szCs w:val="16"/>
+      </w:rPr>
+      <w:tab/>
+    </w:r>
+    <w:r>
+      <w:rPr>
+        <w:sz w:val="16"/>
+        <w:szCs w:val="16"/>
+      </w:rPr>
+      <w:tab/>
+    </w:r>
+    <w:r>
+      <w:rPr>
+        <w:sz w:val="16"/>
+        <w:szCs w:val="16"/>
+      </w:rPr>
+      <w:t xml:space="preserve">Dernière modification le : </w:t>
+    </w:r>
+    <w:r>
+      <w:rPr>
+        <w:sz w:val="16"/>
+        <w:szCs w:val="16"/>
+      </w:rPr>
+      <w:fldChar w:fldCharType="begin"/>
+    </w:r>
+    <w:r>
+      <w:rPr>
+        <w:sz w:val="16"/>
+        <w:szCs w:val="16"/>
+      </w:rPr>
+      <w:instrText xml:space="preserve"> SAVEDATE  \@ "dd/MM/yyyy HH:mm"  \* MERGEFORMAT </w:instrText>
+    </w:r>
+    <w:r>
+      <w:rPr>
+        <w:sz w:val="16"/>
+        <w:szCs w:val="16"/>
+      </w:rPr>
+      <w:fldChar w:fldCharType="separate"/>
+    </w:r>
+    <w:r>
+      <w:rPr>
+        <w:noProof/>
+        <w:sz w:val="16"/>
+        <w:szCs w:val="16"/>
+      </w:rPr>
+      <w:t>10/05/2023 15:18</w:t>
+    </w:r>
+    <w:r>
+      <w:rPr>
+        <w:sz w:val="16"/>
+        <w:szCs w:val="16"/>
+      </w:rPr>
+      <w:fldChar w:fldCharType="end"/>
+    </w:r>
+  </w:p>
+  <w:p>
+    <w:pPr>
+      <w:pStyle w:val="Footer"/>
+      <w:pBdr>
+        <w:top w:val="single" w:sz="4" w:space="1" w:color="auto"/>
+      </w:pBdr>
+      <w:rPr>
+        <w:rStyle w:val="PageNumber"/>
+        <w:sz w:val="16"/>
+        <w:szCs w:val="16"/>
+      </w:rPr>
+    </w:pPr>
+    <w:r>
+      <w:rPr>
+        <w:rStyle w:val="PageNumber"/>
+        <w:sz w:val="16"/>
+        <w:szCs w:val="16"/>
+      </w:rPr>
+      <w:t>CIN4B</w:t>
+    </w:r>
+    <w:r>
+      <w:rPr>
+        <w:rStyle w:val="PageNumber"/>
+        <w:sz w:val="16"/>
+        <w:szCs w:val="16"/>
+      </w:rPr>
+      <w:tab/>
+    </w:r>
+    <w:r>
+      <w:rPr>
+        <w:rStyle w:val="PageNumber"/>
+        <w:sz w:val="16"/>
+        <w:szCs w:val="16"/>
+      </w:rPr>
+      <w:t xml:space="preserve">Page </w:t>
+    </w:r>
+    <w:r>
+      <w:rPr>
+        <w:rStyle w:val="PageNumber"/>
+        <w:sz w:val="16"/>
+        <w:szCs w:val="16"/>
+      </w:rPr>
+      <w:fldChar w:fldCharType="begin"/>
+    </w:r>
+    <w:r>
+      <w:rPr>
+        <w:rStyle w:val="PageNumber"/>
+        <w:sz w:val="16"/>
+        <w:szCs w:val="16"/>
+      </w:rPr>
+      <w:instrText>PAGE  \* Arabic  \* MERGEFORMAT</w:instrText>
+    </w:r>
+    <w:r>
+      <w:rPr>
+        <w:rStyle w:val="PageNumber"/>
+        <w:sz w:val="16"/>
+        <w:szCs w:val="16"/>
+      </w:rPr>
+      <w:fldChar w:fldCharType="separate"/>
+    </w:r>
+    <w:r>
+      <w:rPr>
+        <w:rStyle w:val="PageNumber"/>
+        <w:noProof/>
+        <w:sz w:val="16"/>
+        <w:szCs w:val="16"/>
+      </w:rPr>
+      <w:t>3</w:t>
+    </w:r>
+    <w:r>
+      <w:rPr>
+        <w:rStyle w:val="PageNumber"/>
+        <w:sz w:val="16"/>
+        <w:szCs w:val="16"/>
+      </w:rPr>
+      <w:fldChar w:fldCharType="end"/>
+    </w:r>
+    <w:r>
+      <w:rPr>
+        <w:rStyle w:val="PageNumber"/>
+        <w:sz w:val="16"/>
+        <w:szCs w:val="16"/>
+      </w:rPr>
+      <w:t xml:space="preserve"> sur </w:t>
+    </w:r>
+    <w:r>
+      <w:rPr>
+        <w:rStyle w:val="PageNumber"/>
+        <w:sz w:val="16"/>
+        <w:szCs w:val="16"/>
+      </w:rPr>
+      <w:fldChar w:fldCharType="begin"/>
+    </w:r>
+    <w:r>
+      <w:rPr>
+        <w:rStyle w:val="PageNumber"/>
+        <w:sz w:val="16"/>
+        <w:szCs w:val="16"/>
+      </w:rPr>
+      <w:instrText>NUMPAGES  \* Arabic  \* MERGEFORMAT</w:instrText>
+    </w:r>
+    <w:r>
+      <w:rPr>
+        <w:rStyle w:val="PageNumber"/>
+        <w:sz w:val="16"/>
+        <w:szCs w:val="16"/>
+      </w:rPr>
+      <w:fldChar w:fldCharType="separate"/>
+    </w:r>
+    <w:r>
+      <w:rPr>
+        <w:rStyle w:val="PageNumber"/>
+        <w:noProof/>
+        <w:sz w:val="16"/>
+        <w:szCs w:val="16"/>
+      </w:rPr>
+      <w:t>1</w:t>
+    </w:r>
+    <w:r>
+      <w:rPr>
+        <w:rStyle w:val="PageNumber"/>
+        <w:sz w:val="16"/>
+        <w:szCs w:val="16"/>
+      </w:rPr>
+      <w:fldChar w:fldCharType="end"/>
+    </w:r>
+    <w:r>
+      <w:rPr>
+        <w:rStyle w:val="PageNumber"/>
+        <w:sz w:val="16"/>
+        <w:szCs w:val="16"/>
+      </w:rPr>
+      <w:tab/>
+    </w:r>
+    <w:r>
+      <w:rPr>
+        <w:sz w:val="16"/>
+        <w:szCs w:val="16"/>
+        <w:lang w:val="fr-CH"/>
+      </w:rPr>
+      <w:t xml:space="preserve">Version </w:t>
+    </w:r>
+    <w:r>
+      <w:rPr>
+        <w:sz w:val="16"/>
+        <w:szCs w:val="16"/>
+        <w:lang w:val="fr-CH"/>
+      </w:rPr>
+      <w:fldChar w:fldCharType="begin"/>
+    </w:r>
+    <w:r>
+      <w:rPr>
+        <w:sz w:val="16"/>
+        <w:szCs w:val="16"/>
+        <w:lang w:val="fr-CH"/>
+      </w:rPr>
+      <w:instrText xml:space="preserve"> REVNUM   \* MERGEFORMAT </w:instrText>
+    </w:r>
+    <w:r>
+      <w:rPr>
+        <w:sz w:val="16"/>
+        <w:szCs w:val="16"/>
+        <w:lang w:val="fr-CH"/>
+      </w:rPr>
+      <w:fldChar w:fldCharType="separate"/>
+    </w:r>
+    <w:r>
+      <w:rPr>
+        <w:noProof/>
+        <w:sz w:val="16"/>
+        <w:szCs w:val="16"/>
+        <w:lang w:val="fr-CH"/>
+      </w:rPr>
+      <w:t>6</w:t>
+    </w:r>
+    <w:r>
+      <w:rPr>
+        <w:sz w:val="16"/>
+        <w:szCs w:val="16"/>
+      </w:rPr>
+      <w:fldChar w:fldCharType="end"/>
+    </w:r>
+    <w:r>
+      <w:rPr>
+        <w:sz w:val="16"/>
+        <w:szCs w:val="16"/>
+        <w:lang w:val="fr-CH"/>
+      </w:rPr>
+      <w:t xml:space="preserve"> du </w:t>
+    </w:r>
+    <w:r>
+      <w:rPr>
+        <w:sz w:val="16"/>
+        <w:szCs w:val="16"/>
+        <w:lang w:val="fr-CH"/>
+      </w:rPr>
+      <w:fldChar w:fldCharType="begin"/>
+    </w:r>
+    <w:r>
+      <w:rPr>
+        <w:sz w:val="16"/>
+        <w:szCs w:val="16"/>
+        <w:lang w:val="fr-CH"/>
+      </w:rPr>
+      <w:instrText xml:space="preserve"> CREATEDATE   \* MERGEFORMAT </w:instrText>
+    </w:r>
+    <w:r>
+      <w:rPr>
+        <w:sz w:val="16"/>
+        <w:szCs w:val="16"/>
+        <w:lang w:val="fr-CH"/>
+      </w:rPr>
+      <w:fldChar w:fldCharType="separate"/>
+    </w:r>
+    <w:r>
+      <w:rPr>
+        <w:noProof/>
+        <w:sz w:val="16"/>
+        <w:szCs w:val="16"/>
+        <w:lang w:val="fr-CH"/>
+      </w:rPr>
+      <w:t>08.05.23 17:47:00</w:t>
+    </w:r>
+    <w:r>
+      <w:rPr>
+        <w:sz w:val="16"/>
+        <w:szCs w:val="16"/>
+      </w:rPr>
+      <w:fldChar w:fldCharType="end"/>
+    </w:r>
+  </w:p>
+  <w:p>
+    <w:pPr>
+      <w:pStyle w:val="Footer"/>
+      <w:pBdr>
+        <w:top w:val="single" w:sz="4" w:space="1" w:color="auto"/>
+      </w:pBdr>
+      <w:rPr>
+        <w:sz w:val="16"/>
+        <w:szCs w:val="16"/>
+      </w:rPr>
+    </w:pPr>
+    <w:r>
+      <w:rPr>
+        <w:sz w:val="16"/>
+        <w:szCs w:val="16"/>
+      </w:rPr>
+      <w:tab/>
+    </w:r>
+    <w:r>
+      <w:rPr>
+        <w:sz w:val="16"/>
+        <w:szCs w:val="16"/>
+      </w:rPr>
+      <w:tab/>
+    </w:r>
+    <w:r>
+      <w:rPr>
+        <w:sz w:val="16"/>
+        <w:szCs w:val="16"/>
+        <w:lang w:val="fr-CH"/>
+      </w:rPr>
+      <w:t xml:space="preserve">Imprimé le </w:t>
+    </w:r>
+    <w:r>
+      <w:rPr>
+        <w:sz w:val="16"/>
+        <w:szCs w:val="16"/>
+        <w:lang w:val="fr-CH"/>
+      </w:rPr>
+      <w:fldChar w:fldCharType="begin"/>
+    </w:r>
+    <w:r>
+      <w:rPr>
+        <w:sz w:val="16"/>
+        <w:szCs w:val="16"/>
+        <w:lang w:val="fr-CH"/>
+      </w:rPr>
+      <w:instrText xml:space="preserve"> PRINTDATE  </w:instrText>
+    </w:r>
+    <w:r>
+      <w:rPr>
+        <w:sz w:val="16"/>
+        <w:szCs w:val="16"/>
+        <w:lang w:val="fr-CH"/>
+      </w:rPr>
+      <w:fldChar w:fldCharType="separate"/>
+    </w:r>
+    <w:r>
+      <w:rPr>
+        <w:noProof/>
+        <w:sz w:val="16"/>
+        <w:szCs w:val="16"/>
+        <w:lang w:val="fr-CH"/>
+      </w:rPr>
+      <w:t>01.09.04 14:58:00</w:t>
+    </w:r>
+    <w:r>
+      <w:rPr>
+        <w:sz w:val="16"/>
+        <w:szCs w:val="16"/>
+      </w:rPr>
+      <w:fldChar w:fldCharType="end"/>
+    </w:r>
+    <w:r>
+      <w:rPr>
+        <w:sz w:val="16"/>
+        <w:szCs w:val="16"/>
+      </w:rPr>
+      <w:t xml:space="preserve"> </w:t>
+    </w:r>
+    <w:r>
+      <w:rPr>
+        <w:sz w:val="16"/>
+        <w:szCs w:val="16"/>
+        <w:lang w:val="fr-CH"/>
+      </w:rPr>
+      <w:t xml:space="preserve">à </w:t>
+    </w:r>
+    <w:r>
+      <w:rPr>
+        <w:sz w:val="16"/>
+        <w:szCs w:val="16"/>
+        <w:lang w:val="fr-CH"/>
+      </w:rPr>
+      <w:fldChar w:fldCharType="begin"/>
+    </w:r>
+    <w:r>
+      <w:rPr>
+        <w:sz w:val="16"/>
+        <w:szCs w:val="16"/>
+        <w:lang w:val="fr-CH"/>
+      </w:rPr>
+      <w:instrText xml:space="preserve"> TIME \@ "HH:mm" </w:instrText>
+    </w:r>
+    <w:r>
+      <w:rPr>
+        <w:sz w:val="16"/>
+        <w:szCs w:val="16"/>
+        <w:lang w:val="fr-CH"/>
+      </w:rPr>
+      <w:fldChar w:fldCharType="separate"/>
+    </w:r>
+    <w:r>
+      <w:rPr>
+        <w:noProof/>
+        <w:sz w:val="16"/>
+        <w:szCs w:val="16"/>
+        <w:lang w:val="fr-CH"/>
+      </w:rPr>
+      <w:t>15:24</w:t>
+    </w:r>
+    <w:r>
+      <w:rPr>
+        <w:sz w:val="16"/>
+        <w:szCs w:val="16"/>
+      </w:rPr>
+      <w:fldChar w:fldCharType="end"/>
+    </w:r>
   </w:p>
 </w:ftr>
 </file>
@@ -6207,7 +7204,7 @@
         <w:sz w:val="16"/>
         <w:szCs w:val="16"/>
       </w:rPr>
-      <w:t>10/05/2023 15:15</w:t>
+      <w:t>10/05/2023 15:18</w:t>
     </w:r>
     <w:r>
       <w:rPr>
@@ -6284,7 +7281,7 @@
         <w:sz w:val="16"/>
         <w:szCs w:val="16"/>
       </w:rPr>
-      <w:t>3</w:t>
+      <w:t>1</w:t>
     </w:r>
     <w:r>
       <w:rPr>
@@ -6451,13 +7448,6 @@
   <w:p>
     <w:pPr>
       <w:pStyle w:val="Footer"/>
-      <w:pBdr>
-        <w:top w:val="single" w:sz="4" w:space="1" w:color="auto"/>
-      </w:pBdr>
-      <w:rPr>
-        <w:sz w:val="16"/>
-        <w:szCs w:val="16"/>
-      </w:rPr>
     </w:pPr>
     <w:r>
       <w:rPr>
@@ -6512,7 +7502,7 @@
         <w:szCs w:val="16"/>
         <w:lang w:val="fr-CH"/>
       </w:rPr>
-      <w:t>01.09.04 14:58:00</w:t>
+      <w:t>00.00.00 00:00:00</w:t>
     </w:r>
     <w:r>
       <w:rPr>
@@ -6567,7 +7557,7 @@
         <w:szCs w:val="16"/>
         <w:lang w:val="fr-CH"/>
       </w:rPr>
-      <w:t>15:18</w:t>
+      <w:t>16:22</w:t>
     </w:r>
     <w:r>
       <w:rPr>
@@ -6590,6 +7580,440 @@
 </w:ftr>
 </file>
 
+<file path=word/footer4.xml><?xml version="1.0" encoding="utf-8"?>
+<w:ftr xmlns:wpc="http://schemas.microsoft.com/office/word/2010/wordprocessingCanvas" xmlns:cx="http://schemas.microsoft.com/office/drawing/2014/chartex" xmlns:cx1="http://schemas.microsoft.com/office/drawing/2015/9/8/chartex" xmlns:cx2="http://schemas.microsoft.com/office/drawing/2015/10/21/chartex" xmlns:cx3="http://schemas.microsoft.com/office/drawing/2016/5/9/chartex" xmlns:cx4="http://schemas.microsoft.com/office/drawing/2016/5/10/chartex" xmlns:cx5="http://schemas.microsoft.com/office/drawing/2016/5/11/chartex" xmlns:cx6="http://schemas.microsoft.com/office/drawing/2016/5/12/chartex" xmlns:cx7="http://schemas.microsoft.com/office/drawing/2016/5/13/chartex" xmlns:cx8="http://schemas.microsoft.com/office/drawing/2016/5/14/chartex" xmlns:mc="http://schemas.openxmlformats.org/markup-compatibility/2006" xmlns:aink="http://schemas.microsoft.com/office/drawing/2016/ink" xmlns:am3d="http://schemas.microsoft.com/office/drawing/2017/model3d" xmlns:o="urn:schemas-microsoft-com:office:office" xmlns:oel="http://schemas.microsoft.com/office/2019/extlst" xmlns:r="http://schemas.openxmlformats.org/officeDocument/2006/relationships" xmlns:m="http://schemas.openxmlformats.org/officeDocument/2006/math" xmlns:v="urn:schemas-microsoft-com:vml" xmlns:wp14="http://schemas.microsoft.com/office/word/2010/wordprocessingDrawing" xmlns:wp="http://schemas.openxmlformats.org/drawingml/2006/wordprocessingDrawing" xmlns:w10="urn:schemas-microsoft-com:office:word" xmlns:w="http://schemas.openxmlformats.org/wordprocessingml/2006/main" xmlns:w14="http://schemas.microsoft.com/office/word/2010/wordml" xmlns:w15="http://schemas.microsoft.com/office/word/2012/wordml" xmlns:w16cex="http://schemas.microsoft.com/office/word/2018/wordml/cex" xmlns:w16cid="http://schemas.microsoft.com/office/word/2016/wordml/cid" xmlns:w16="http://schemas.microsoft.com/office/word/2018/wordml" xmlns:w16du="http://schemas.microsoft.com/office/word/2023/wordml/word16du" xmlns:w16sdtdh="http://schemas.microsoft.com/office/word/2020/wordml/sdtdatahash" xmlns:w16se="http://schemas.microsoft.com/office/word/2015/wordml/symex" xmlns:wpg="http://schemas.microsoft.com/office/word/2010/wordprocessingGroup" xmlns:wpi="http://schemas.microsoft.com/office/word/2010/wordprocessingInk" xmlns:wne="http://schemas.microsoft.com/office/word/2006/wordml" xmlns:wps="http://schemas.microsoft.com/office/word/2010/wordprocessingShape" mc:Ignorable="w14 w15 w16se w16cid w16 w16cex w16sdtdh wp14">
+  <w:p>
+    <w:pPr>
+      <w:pStyle w:val="Footer"/>
+      <w:pBdr>
+        <w:top w:val="single" w:sz="4" w:space="1" w:color="auto"/>
+      </w:pBdr>
+      <w:rPr>
+        <w:sz w:val="16"/>
+        <w:szCs w:val="16"/>
+      </w:rPr>
+    </w:pPr>
+    <w:r>
+      <w:rPr>
+        <w:sz w:val="16"/>
+        <w:szCs w:val="16"/>
+      </w:rPr>
+      <w:t>Auteur : Alessandro D’Angelo</w:t>
+    </w:r>
+    <w:r>
+      <w:rPr>
+        <w:sz w:val="16"/>
+        <w:szCs w:val="16"/>
+      </w:rPr>
+      <w:tab/>
+    </w:r>
+    <w:r>
+      <w:rPr>
+        <w:sz w:val="16"/>
+        <w:szCs w:val="16"/>
+      </w:rPr>
+      <w:tab/>
+    </w:r>
+    <w:r>
+      <w:rPr>
+        <w:sz w:val="16"/>
+        <w:szCs w:val="16"/>
+      </w:rPr>
+      <w:t xml:space="preserve">Dernière modification le : </w:t>
+    </w:r>
+    <w:r>
+      <w:rPr>
+        <w:sz w:val="16"/>
+        <w:szCs w:val="16"/>
+      </w:rPr>
+      <w:fldChar w:fldCharType="begin"/>
+    </w:r>
+    <w:r>
+      <w:rPr>
+        <w:sz w:val="16"/>
+        <w:szCs w:val="16"/>
+      </w:rPr>
+      <w:instrText xml:space="preserve"> SAVEDATE  \@ "dd/MM/yyyy HH:mm"  \* MERGEFORMAT </w:instrText>
+    </w:r>
+    <w:r>
+      <w:rPr>
+        <w:sz w:val="16"/>
+        <w:szCs w:val="16"/>
+      </w:rPr>
+      <w:fldChar w:fldCharType="separate"/>
+    </w:r>
+    <w:r>
+      <w:rPr>
+        <w:noProof/>
+        <w:sz w:val="16"/>
+        <w:szCs w:val="16"/>
+      </w:rPr>
+      <w:t>10/05/2023 15:18</w:t>
+    </w:r>
+    <w:r>
+      <w:rPr>
+        <w:sz w:val="16"/>
+        <w:szCs w:val="16"/>
+      </w:rPr>
+      <w:fldChar w:fldCharType="end"/>
+    </w:r>
+  </w:p>
+  <w:p>
+    <w:pPr>
+      <w:pStyle w:val="Footer"/>
+      <w:pBdr>
+        <w:top w:val="single" w:sz="4" w:space="1" w:color="auto"/>
+      </w:pBdr>
+      <w:rPr>
+        <w:rStyle w:val="PageNumber"/>
+        <w:sz w:val="16"/>
+        <w:szCs w:val="16"/>
+      </w:rPr>
+    </w:pPr>
+    <w:r>
+      <w:rPr>
+        <w:rStyle w:val="PageNumber"/>
+        <w:sz w:val="16"/>
+        <w:szCs w:val="16"/>
+      </w:rPr>
+      <w:t>CIN4B</w:t>
+    </w:r>
+    <w:r>
+      <w:rPr>
+        <w:rStyle w:val="PageNumber"/>
+        <w:sz w:val="16"/>
+        <w:szCs w:val="16"/>
+      </w:rPr>
+      <w:tab/>
+    </w:r>
+    <w:r>
+      <w:rPr>
+        <w:rStyle w:val="PageNumber"/>
+        <w:sz w:val="16"/>
+        <w:szCs w:val="16"/>
+      </w:rPr>
+      <w:t xml:space="preserve">Page </w:t>
+    </w:r>
+    <w:r>
+      <w:rPr>
+        <w:rStyle w:val="PageNumber"/>
+        <w:sz w:val="16"/>
+        <w:szCs w:val="16"/>
+      </w:rPr>
+      <w:fldChar w:fldCharType="begin"/>
+    </w:r>
+    <w:r>
+      <w:rPr>
+        <w:rStyle w:val="PageNumber"/>
+        <w:sz w:val="16"/>
+        <w:szCs w:val="16"/>
+      </w:rPr>
+      <w:instrText>PAGE  \* Arabic  \* MERGEFORMAT</w:instrText>
+    </w:r>
+    <w:r>
+      <w:rPr>
+        <w:rStyle w:val="PageNumber"/>
+        <w:sz w:val="16"/>
+        <w:szCs w:val="16"/>
+      </w:rPr>
+      <w:fldChar w:fldCharType="separate"/>
+    </w:r>
+    <w:r>
+      <w:rPr>
+        <w:rStyle w:val="PageNumber"/>
+        <w:noProof/>
+        <w:sz w:val="16"/>
+        <w:szCs w:val="16"/>
+      </w:rPr>
+      <w:t>1</w:t>
+    </w:r>
+    <w:r>
+      <w:rPr>
+        <w:rStyle w:val="PageNumber"/>
+        <w:sz w:val="16"/>
+        <w:szCs w:val="16"/>
+      </w:rPr>
+      <w:fldChar w:fldCharType="end"/>
+    </w:r>
+    <w:r>
+      <w:rPr>
+        <w:rStyle w:val="PageNumber"/>
+        <w:sz w:val="16"/>
+        <w:szCs w:val="16"/>
+      </w:rPr>
+      <w:t xml:space="preserve"> sur </w:t>
+    </w:r>
+    <w:r>
+      <w:rPr>
+        <w:rStyle w:val="PageNumber"/>
+        <w:sz w:val="16"/>
+        <w:szCs w:val="16"/>
+      </w:rPr>
+      <w:fldChar w:fldCharType="begin"/>
+    </w:r>
+    <w:r>
+      <w:rPr>
+        <w:rStyle w:val="PageNumber"/>
+        <w:sz w:val="16"/>
+        <w:szCs w:val="16"/>
+      </w:rPr>
+      <w:instrText>NUMPAGES  \* Arabic  \* MERGEFORMAT</w:instrText>
+    </w:r>
+    <w:r>
+      <w:rPr>
+        <w:rStyle w:val="PageNumber"/>
+        <w:sz w:val="16"/>
+        <w:szCs w:val="16"/>
+      </w:rPr>
+      <w:fldChar w:fldCharType="separate"/>
+    </w:r>
+    <w:r>
+      <w:rPr>
+        <w:rStyle w:val="PageNumber"/>
+        <w:noProof/>
+        <w:sz w:val="16"/>
+        <w:szCs w:val="16"/>
+      </w:rPr>
+      <w:t>1</w:t>
+    </w:r>
+    <w:r>
+      <w:rPr>
+        <w:rStyle w:val="PageNumber"/>
+        <w:sz w:val="16"/>
+        <w:szCs w:val="16"/>
+      </w:rPr>
+      <w:fldChar w:fldCharType="end"/>
+    </w:r>
+    <w:r>
+      <w:rPr>
+        <w:rStyle w:val="PageNumber"/>
+        <w:sz w:val="16"/>
+        <w:szCs w:val="16"/>
+      </w:rPr>
+      <w:tab/>
+    </w:r>
+    <w:r>
+      <w:rPr>
+        <w:sz w:val="16"/>
+        <w:szCs w:val="16"/>
+        <w:lang w:val="fr-CH"/>
+      </w:rPr>
+      <w:t xml:space="preserve">Version </w:t>
+    </w:r>
+    <w:r>
+      <w:rPr>
+        <w:sz w:val="16"/>
+        <w:szCs w:val="16"/>
+        <w:lang w:val="fr-CH"/>
+      </w:rPr>
+      <w:fldChar w:fldCharType="begin"/>
+    </w:r>
+    <w:r>
+      <w:rPr>
+        <w:sz w:val="16"/>
+        <w:szCs w:val="16"/>
+        <w:lang w:val="fr-CH"/>
+      </w:rPr>
+      <w:instrText xml:space="preserve"> REVNUM   \* MERGEFORMAT </w:instrText>
+    </w:r>
+    <w:r>
+      <w:rPr>
+        <w:sz w:val="16"/>
+        <w:szCs w:val="16"/>
+        <w:lang w:val="fr-CH"/>
+      </w:rPr>
+      <w:fldChar w:fldCharType="separate"/>
+    </w:r>
+    <w:r>
+      <w:rPr>
+        <w:noProof/>
+        <w:sz w:val="16"/>
+        <w:szCs w:val="16"/>
+        <w:lang w:val="fr-CH"/>
+      </w:rPr>
+      <w:t>6</w:t>
+    </w:r>
+    <w:r>
+      <w:rPr>
+        <w:sz w:val="16"/>
+        <w:szCs w:val="16"/>
+      </w:rPr>
+      <w:fldChar w:fldCharType="end"/>
+    </w:r>
+    <w:r>
+      <w:rPr>
+        <w:sz w:val="16"/>
+        <w:szCs w:val="16"/>
+        <w:lang w:val="fr-CH"/>
+      </w:rPr>
+      <w:t xml:space="preserve"> du </w:t>
+    </w:r>
+    <w:r>
+      <w:rPr>
+        <w:sz w:val="16"/>
+        <w:szCs w:val="16"/>
+        <w:lang w:val="fr-CH"/>
+      </w:rPr>
+      <w:fldChar w:fldCharType="begin"/>
+    </w:r>
+    <w:r>
+      <w:rPr>
+        <w:sz w:val="16"/>
+        <w:szCs w:val="16"/>
+        <w:lang w:val="fr-CH"/>
+      </w:rPr>
+      <w:instrText xml:space="preserve"> CREATEDATE   \* MERGEFORMAT </w:instrText>
+    </w:r>
+    <w:r>
+      <w:rPr>
+        <w:sz w:val="16"/>
+        <w:szCs w:val="16"/>
+        <w:lang w:val="fr-CH"/>
+      </w:rPr>
+      <w:fldChar w:fldCharType="separate"/>
+    </w:r>
+    <w:r>
+      <w:rPr>
+        <w:noProof/>
+        <w:sz w:val="16"/>
+        <w:szCs w:val="16"/>
+        <w:lang w:val="fr-CH"/>
+      </w:rPr>
+      <w:t>08.05.23 17:47:00</w:t>
+    </w:r>
+    <w:r>
+      <w:rPr>
+        <w:sz w:val="16"/>
+        <w:szCs w:val="16"/>
+      </w:rPr>
+      <w:fldChar w:fldCharType="end"/>
+    </w:r>
+  </w:p>
+  <w:p>
+    <w:pPr>
+      <w:pStyle w:val="Footer"/>
+    </w:pPr>
+    <w:r>
+      <w:rPr>
+        <w:sz w:val="16"/>
+        <w:szCs w:val="16"/>
+      </w:rPr>
+      <w:tab/>
+    </w:r>
+    <w:r>
+      <w:rPr>
+        <w:sz w:val="16"/>
+        <w:szCs w:val="16"/>
+      </w:rPr>
+      <w:tab/>
+    </w:r>
+    <w:r>
+      <w:rPr>
+        <w:sz w:val="16"/>
+        <w:szCs w:val="16"/>
+        <w:lang w:val="fr-CH"/>
+      </w:rPr>
+      <w:t xml:space="preserve">Imprimé le </w:t>
+    </w:r>
+    <w:r>
+      <w:rPr>
+        <w:sz w:val="16"/>
+        <w:szCs w:val="16"/>
+        <w:lang w:val="fr-CH"/>
+      </w:rPr>
+      <w:fldChar w:fldCharType="begin"/>
+    </w:r>
+    <w:r>
+      <w:rPr>
+        <w:sz w:val="16"/>
+        <w:szCs w:val="16"/>
+        <w:lang w:val="fr-CH"/>
+      </w:rPr>
+      <w:instrText xml:space="preserve"> PRINTDATE  </w:instrText>
+    </w:r>
+    <w:r>
+      <w:rPr>
+        <w:sz w:val="16"/>
+        <w:szCs w:val="16"/>
+        <w:lang w:val="fr-CH"/>
+      </w:rPr>
+      <w:fldChar w:fldCharType="separate"/>
+    </w:r>
+    <w:r>
+      <w:rPr>
+        <w:noProof/>
+        <w:sz w:val="16"/>
+        <w:szCs w:val="16"/>
+        <w:lang w:val="fr-CH"/>
+      </w:rPr>
+      <w:t>00.00.00 00:00:00</w:t>
+    </w:r>
+    <w:r>
+      <w:rPr>
+        <w:sz w:val="16"/>
+        <w:szCs w:val="16"/>
+      </w:rPr>
+      <w:fldChar w:fldCharType="end"/>
+    </w:r>
+    <w:r>
+      <w:rPr>
+        <w:sz w:val="16"/>
+        <w:szCs w:val="16"/>
+      </w:rPr>
+      <w:t xml:space="preserve"> </w:t>
+    </w:r>
+    <w:r>
+      <w:rPr>
+        <w:sz w:val="16"/>
+        <w:szCs w:val="16"/>
+        <w:lang w:val="fr-CH"/>
+      </w:rPr>
+      <w:t xml:space="preserve">à </w:t>
+    </w:r>
+    <w:r>
+      <w:rPr>
+        <w:sz w:val="16"/>
+        <w:szCs w:val="16"/>
+        <w:lang w:val="fr-CH"/>
+      </w:rPr>
+      <w:fldChar w:fldCharType="begin"/>
+    </w:r>
+    <w:r>
+      <w:rPr>
+        <w:sz w:val="16"/>
+        <w:szCs w:val="16"/>
+        <w:lang w:val="fr-CH"/>
+      </w:rPr>
+      <w:instrText xml:space="preserve"> TIME \@ "HH:mm" </w:instrText>
+    </w:r>
+    <w:r>
+      <w:rPr>
+        <w:sz w:val="16"/>
+        <w:szCs w:val="16"/>
+        <w:lang w:val="fr-CH"/>
+      </w:rPr>
+      <w:fldChar w:fldCharType="separate"/>
+    </w:r>
+    <w:r>
+      <w:rPr>
+        <w:noProof/>
+        <w:sz w:val="16"/>
+        <w:szCs w:val="16"/>
+        <w:lang w:val="fr-CH"/>
+      </w:rPr>
+      <w:t>16:22</w:t>
+    </w:r>
+    <w:r>
+      <w:rPr>
+        <w:sz w:val="16"/>
+        <w:szCs w:val="16"/>
+      </w:rPr>
+      <w:fldChar w:fldCharType="end"/>
+    </w:r>
+  </w:p>
+</w:ftr>
+</file>
+
 <file path=word/footnotes.xml><?xml version="1.0" encoding="utf-8"?>
 <w:footnotes xmlns:wpc="http://schemas.microsoft.com/office/word/2010/wordprocessingCanvas" xmlns:cx="http://schemas.microsoft.com/office/drawing/2014/chartex" xmlns:cx1="http://schemas.microsoft.com/office/drawing/2015/9/8/chartex" xmlns:cx2="http://schemas.microsoft.com/office/drawing/2015/10/21/chartex" xmlns:cx3="http://schemas.microsoft.com/office/drawing/2016/5/9/chartex" xmlns:cx4="http://schemas.microsoft.com/office/drawing/2016/5/10/chartex" xmlns:cx5="http://schemas.microsoft.com/office/drawing/2016/5/11/chartex" xmlns:cx6="http://schemas.microsoft.com/office/drawing/2016/5/12/chartex" xmlns:cx7="http://schemas.microsoft.com/office/drawing/2016/5/13/chartex" xmlns:cx8="http://schemas.microsoft.com/office/drawing/2016/5/14/chartex" xmlns:mc="http://schemas.openxmlformats.org/markup-compatibility/2006" xmlns:aink="http://schemas.microsoft.com/office/drawing/2016/ink" xmlns:am3d="http://schemas.microsoft.com/office/drawing/2017/model3d" xmlns:o="urn:schemas-microsoft-com:office:office" xmlns:oel="http://schemas.microsoft.com/office/2019/extlst" xmlns:r="http://schemas.openxmlformats.org/officeDocument/2006/relationships" xmlns:m="http://schemas.openxmlformats.org/officeDocument/2006/math" xmlns:v="urn:schemas-microsoft-com:vml" xmlns:wp14="http://schemas.microsoft.com/office/word/2010/wordprocessingDrawing" xmlns:wp="http://schemas.openxmlformats.org/drawingml/2006/wordprocessingDrawing" xmlns:w10="urn:schemas-microsoft-com:office:word" xmlns:w="http://schemas.openxmlformats.org/wordprocessingml/2006/main" xmlns:w14="http://schemas.microsoft.com/office/word/2010/wordml" xmlns:w15="http://schemas.microsoft.com/office/word/2012/wordml" xmlns:w16cex="http://schemas.microsoft.com/office/word/2018/wordml/cex" xmlns:w16cid="http://schemas.microsoft.com/office/word/2016/wordml/cid" xmlns:w16="http://schemas.microsoft.com/office/word/2018/wordml" xmlns:w16du="http://schemas.microsoft.com/office/word/2023/wordml/word16du" xmlns:w16sdtdh="http://schemas.microsoft.com/office/word/2020/wordml/sdtdatahash" xmlns:w16se="http://schemas.microsoft.com/office/word/2015/wordml/symex" xmlns:wpg="http://schemas.microsoft.com/office/word/2010/wordprocessingGroup" xmlns:wpi="http://schemas.microsoft.com/office/word/2010/wordprocessingInk" xmlns:wne="http://schemas.microsoft.com/office/word/2006/wordml" xmlns:wps="http://schemas.microsoft.com/office/word/2010/wordprocessingShape" mc:Ignorable="w14 w15 w16se w16cid w16 w16cex w16sdtdh wp14">
   <w:footnote w:type="separator" w:id="-1">
@@ -6614,16 +8038,6 @@
   <w:p>
     <w:pPr>
       <w:pStyle w:val="Header"/>
-    </w:pPr>
-  </w:p>
-</w:hdr>
-</file>
-
-<file path=word/header2.xml><?xml version="1.0" encoding="utf-8"?>
-<w:hdr xmlns:wpc="http://schemas.microsoft.com/office/word/2010/wordprocessingCanvas" xmlns:cx="http://schemas.microsoft.com/office/drawing/2014/chartex" xmlns:cx1="http://schemas.microsoft.com/office/drawing/2015/9/8/chartex" xmlns:cx2="http://schemas.microsoft.com/office/drawing/2015/10/21/chartex" xmlns:cx3="http://schemas.microsoft.com/office/drawing/2016/5/9/chartex" xmlns:cx4="http://schemas.microsoft.com/office/drawing/2016/5/10/chartex" xmlns:cx5="http://schemas.microsoft.com/office/drawing/2016/5/11/chartex" xmlns:cx6="http://schemas.microsoft.com/office/drawing/2016/5/12/chartex" xmlns:cx7="http://schemas.microsoft.com/office/drawing/2016/5/13/chartex" xmlns:cx8="http://schemas.microsoft.com/office/drawing/2016/5/14/chartex" xmlns:mc="http://schemas.openxmlformats.org/markup-compatibility/2006" xmlns:aink="http://schemas.microsoft.com/office/drawing/2016/ink" xmlns:am3d="http://schemas.microsoft.com/office/drawing/2017/model3d" xmlns:o="urn:schemas-microsoft-com:office:office" xmlns:oel="http://schemas.microsoft.com/office/2019/extlst" xmlns:r="http://schemas.openxmlformats.org/officeDocument/2006/relationships" xmlns:m="http://schemas.openxmlformats.org/officeDocument/2006/math" xmlns:v="urn:schemas-microsoft-com:vml" xmlns:wp14="http://schemas.microsoft.com/office/word/2010/wordprocessingDrawing" xmlns:wp="http://schemas.openxmlformats.org/drawingml/2006/wordprocessingDrawing" xmlns:w10="urn:schemas-microsoft-com:office:word" xmlns:w="http://schemas.openxmlformats.org/wordprocessingml/2006/main" xmlns:w14="http://schemas.microsoft.com/office/word/2010/wordml" xmlns:w15="http://schemas.microsoft.com/office/word/2012/wordml" xmlns:w16cex="http://schemas.microsoft.com/office/word/2018/wordml/cex" xmlns:w16cid="http://schemas.microsoft.com/office/word/2016/wordml/cid" xmlns:w16="http://schemas.microsoft.com/office/word/2018/wordml" xmlns:w16du="http://schemas.microsoft.com/office/word/2023/wordml/word16du" xmlns:w16sdtdh="http://schemas.microsoft.com/office/word/2020/wordml/sdtdatahash" xmlns:w16se="http://schemas.microsoft.com/office/word/2015/wordml/symex" xmlns:wpg="http://schemas.microsoft.com/office/word/2010/wordprocessingGroup" xmlns:wpi="http://schemas.microsoft.com/office/word/2010/wordprocessingInk" xmlns:wne="http://schemas.microsoft.com/office/word/2006/wordml" xmlns:wps="http://schemas.microsoft.com/office/word/2010/wordprocessingShape" mc:Ignorable="w14 w15 w16se w16cid w16 w16cex w16sdtdh wp14">
-  <w:p>
-    <w:pPr>
-      <w:pStyle w:val="Header"/>
       <w:rPr>
         <w:rFonts w:cs="Arial"/>
         <w:szCs w:val="24"/>
@@ -6688,16 +8102,6 @@
     </w:pPr>
   </w:p>
   <w:p/>
-</w:hdr>
-</file>
-
-<file path=word/header3.xml><?xml version="1.0" encoding="utf-8"?>
-<w:hdr xmlns:wpc="http://schemas.microsoft.com/office/word/2010/wordprocessingCanvas" xmlns:cx="http://schemas.microsoft.com/office/drawing/2014/chartex" xmlns:cx1="http://schemas.microsoft.com/office/drawing/2015/9/8/chartex" xmlns:cx2="http://schemas.microsoft.com/office/drawing/2015/10/21/chartex" xmlns:cx3="http://schemas.microsoft.com/office/drawing/2016/5/9/chartex" xmlns:cx4="http://schemas.microsoft.com/office/drawing/2016/5/10/chartex" xmlns:cx5="http://schemas.microsoft.com/office/drawing/2016/5/11/chartex" xmlns:cx6="http://schemas.microsoft.com/office/drawing/2016/5/12/chartex" xmlns:cx7="http://schemas.microsoft.com/office/drawing/2016/5/13/chartex" xmlns:cx8="http://schemas.microsoft.com/office/drawing/2016/5/14/chartex" xmlns:mc="http://schemas.openxmlformats.org/markup-compatibility/2006" xmlns:aink="http://schemas.microsoft.com/office/drawing/2016/ink" xmlns:am3d="http://schemas.microsoft.com/office/drawing/2017/model3d" xmlns:o="urn:schemas-microsoft-com:office:office" xmlns:oel="http://schemas.microsoft.com/office/2019/extlst" xmlns:r="http://schemas.openxmlformats.org/officeDocument/2006/relationships" xmlns:m="http://schemas.openxmlformats.org/officeDocument/2006/math" xmlns:v="urn:schemas-microsoft-com:vml" xmlns:wp14="http://schemas.microsoft.com/office/word/2010/wordprocessingDrawing" xmlns:wp="http://schemas.openxmlformats.org/drawingml/2006/wordprocessingDrawing" xmlns:w10="urn:schemas-microsoft-com:office:word" xmlns:w="http://schemas.openxmlformats.org/wordprocessingml/2006/main" xmlns:w14="http://schemas.microsoft.com/office/word/2010/wordml" xmlns:w15="http://schemas.microsoft.com/office/word/2012/wordml" xmlns:w16cex="http://schemas.microsoft.com/office/word/2018/wordml/cex" xmlns:w16cid="http://schemas.microsoft.com/office/word/2016/wordml/cid" xmlns:w16="http://schemas.microsoft.com/office/word/2018/wordml" xmlns:w16du="http://schemas.microsoft.com/office/word/2023/wordml/word16du" xmlns:w16sdtdh="http://schemas.microsoft.com/office/word/2020/wordml/sdtdatahash" xmlns:w16se="http://schemas.microsoft.com/office/word/2015/wordml/symex" xmlns:wpg="http://schemas.microsoft.com/office/word/2010/wordprocessingGroup" xmlns:wpi="http://schemas.microsoft.com/office/word/2010/wordprocessingInk" xmlns:wne="http://schemas.microsoft.com/office/word/2006/wordml" xmlns:wps="http://schemas.microsoft.com/office/word/2010/wordprocessingShape" mc:Ignorable="w14 w15 w16se w16cid w16 w16cex w16sdtdh wp14">
-  <w:p>
-    <w:pPr>
-      <w:pStyle w:val="Header"/>
-    </w:pPr>
-  </w:p>
 </w:hdr>
 </file>
 
@@ -7842,6 +9246,231 @@
     </w:lvl>
   </w:abstractNum>
   <w:abstractNum w:abstractNumId="9" w15:restartNumberingAfterBreak="0">
+    <w:nsid w:val="5C7C4BEB"/>
+    <w:multiLevelType w:val="hybridMultilevel"/>
+    <w:tmpl w:val="FC98D9FA"/>
+    <w:lvl w:ilvl="0" w:tplc="8878E9AC">
+      <w:numFmt w:val="bullet"/>
+      <w:lvlText w:val="-"/>
+      <w:lvlJc w:val="left"/>
+      <w:pPr>
+        <w:ind w:left="720" w:hanging="360"/>
+      </w:pPr>
+      <w:rPr>
+        <w:rFonts w:ascii="Montserrat" w:eastAsia="Times New Roman" w:hAnsi="Montserrat" w:cs="Times New Roman" w:hint="default"/>
+      </w:rPr>
+    </w:lvl>
+    <w:lvl w:ilvl="1" w:tplc="08090003" w:tentative="1">
+      <w:start w:val="1"/>
+      <w:numFmt w:val="bullet"/>
+      <w:lvlText w:val="o"/>
+      <w:lvlJc w:val="left"/>
+      <w:pPr>
+        <w:ind w:left="1440" w:hanging="360"/>
+      </w:pPr>
+      <w:rPr>
+        <w:rFonts w:ascii="Courier New" w:hAnsi="Courier New" w:cs="Courier New" w:hint="default"/>
+      </w:rPr>
+    </w:lvl>
+    <w:lvl w:ilvl="2" w:tplc="08090005" w:tentative="1">
+      <w:start w:val="1"/>
+      <w:numFmt w:val="bullet"/>
+      <w:lvlText w:val=""/>
+      <w:lvlJc w:val="left"/>
+      <w:pPr>
+        <w:ind w:left="2160" w:hanging="360"/>
+      </w:pPr>
+      <w:rPr>
+        <w:rFonts w:ascii="Wingdings" w:hAnsi="Wingdings" w:hint="default"/>
+      </w:rPr>
+    </w:lvl>
+    <w:lvl w:ilvl="3" w:tplc="08090001" w:tentative="1">
+      <w:start w:val="1"/>
+      <w:numFmt w:val="bullet"/>
+      <w:lvlText w:val=""/>
+      <w:lvlJc w:val="left"/>
+      <w:pPr>
+        <w:ind w:left="2880" w:hanging="360"/>
+      </w:pPr>
+      <w:rPr>
+        <w:rFonts w:ascii="Symbol" w:hAnsi="Symbol" w:hint="default"/>
+      </w:rPr>
+    </w:lvl>
+    <w:lvl w:ilvl="4" w:tplc="08090003" w:tentative="1">
+      <w:start w:val="1"/>
+      <w:numFmt w:val="bullet"/>
+      <w:lvlText w:val="o"/>
+      <w:lvlJc w:val="left"/>
+      <w:pPr>
+        <w:ind w:left="3600" w:hanging="360"/>
+      </w:pPr>
+      <w:rPr>
+        <w:rFonts w:ascii="Courier New" w:hAnsi="Courier New" w:cs="Courier New" w:hint="default"/>
+      </w:rPr>
+    </w:lvl>
+    <w:lvl w:ilvl="5" w:tplc="08090005" w:tentative="1">
+      <w:start w:val="1"/>
+      <w:numFmt w:val="bullet"/>
+      <w:lvlText w:val=""/>
+      <w:lvlJc w:val="left"/>
+      <w:pPr>
+        <w:ind w:left="4320" w:hanging="360"/>
+      </w:pPr>
+      <w:rPr>
+        <w:rFonts w:ascii="Wingdings" w:hAnsi="Wingdings" w:hint="default"/>
+      </w:rPr>
+    </w:lvl>
+    <w:lvl w:ilvl="6" w:tplc="08090001" w:tentative="1">
+      <w:start w:val="1"/>
+      <w:numFmt w:val="bullet"/>
+      <w:lvlText w:val=""/>
+      <w:lvlJc w:val="left"/>
+      <w:pPr>
+        <w:ind w:left="5040" w:hanging="360"/>
+      </w:pPr>
+      <w:rPr>
+        <w:rFonts w:ascii="Symbol" w:hAnsi="Symbol" w:hint="default"/>
+      </w:rPr>
+    </w:lvl>
+    <w:lvl w:ilvl="7" w:tplc="08090003" w:tentative="1">
+      <w:start w:val="1"/>
+      <w:numFmt w:val="bullet"/>
+      <w:lvlText w:val="o"/>
+      <w:lvlJc w:val="left"/>
+      <w:pPr>
+        <w:ind w:left="5760" w:hanging="360"/>
+      </w:pPr>
+      <w:rPr>
+        <w:rFonts w:ascii="Courier New" w:hAnsi="Courier New" w:cs="Courier New" w:hint="default"/>
+      </w:rPr>
+    </w:lvl>
+    <w:lvl w:ilvl="8" w:tplc="08090005" w:tentative="1">
+      <w:start w:val="1"/>
+      <w:numFmt w:val="bullet"/>
+      <w:lvlText w:val=""/>
+      <w:lvlJc w:val="left"/>
+      <w:pPr>
+        <w:ind w:left="6480" w:hanging="360"/>
+      </w:pPr>
+      <w:rPr>
+        <w:rFonts w:ascii="Wingdings" w:hAnsi="Wingdings" w:hint="default"/>
+      </w:rPr>
+    </w:lvl>
+  </w:abstractNum>
+  <w:abstractNum w:abstractNumId="10" w15:restartNumberingAfterBreak="0">
+    <w:nsid w:val="6B1426CE"/>
+    <w:multiLevelType w:val="hybridMultilevel"/>
+    <w:tmpl w:val="F12E0940"/>
+    <w:lvl w:ilvl="0" w:tplc="A6B85BFA">
+      <w:numFmt w:val="bullet"/>
+      <w:lvlText w:val="-"/>
+      <w:lvlJc w:val="left"/>
+      <w:pPr>
+        <w:ind w:left="720" w:hanging="360"/>
+      </w:pPr>
+      <w:rPr>
+        <w:rFonts w:ascii="Montserrat" w:eastAsia="Times New Roman" w:hAnsi="Montserrat" w:cs="Times New Roman" w:hint="default"/>
+        <w:i w:val="0"/>
+      </w:rPr>
+    </w:lvl>
+    <w:lvl w:ilvl="1" w:tplc="08090003" w:tentative="1">
+      <w:start w:val="1"/>
+      <w:numFmt w:val="bullet"/>
+      <w:lvlText w:val="o"/>
+      <w:lvlJc w:val="left"/>
+      <w:pPr>
+        <w:ind w:left="1440" w:hanging="360"/>
+      </w:pPr>
+      <w:rPr>
+        <w:rFonts w:ascii="Courier New" w:hAnsi="Courier New" w:cs="Courier New" w:hint="default"/>
+      </w:rPr>
+    </w:lvl>
+    <w:lvl w:ilvl="2" w:tplc="08090005" w:tentative="1">
+      <w:start w:val="1"/>
+      <w:numFmt w:val="bullet"/>
+      <w:lvlText w:val=""/>
+      <w:lvlJc w:val="left"/>
+      <w:pPr>
+        <w:ind w:left="2160" w:hanging="360"/>
+      </w:pPr>
+      <w:rPr>
+        <w:rFonts w:ascii="Wingdings" w:hAnsi="Wingdings" w:hint="default"/>
+      </w:rPr>
+    </w:lvl>
+    <w:lvl w:ilvl="3" w:tplc="08090001" w:tentative="1">
+      <w:start w:val="1"/>
+      <w:numFmt w:val="bullet"/>
+      <w:lvlText w:val=""/>
+      <w:lvlJc w:val="left"/>
+      <w:pPr>
+        <w:ind w:left="2880" w:hanging="360"/>
+      </w:pPr>
+      <w:rPr>
+        <w:rFonts w:ascii="Symbol" w:hAnsi="Symbol" w:hint="default"/>
+      </w:rPr>
+    </w:lvl>
+    <w:lvl w:ilvl="4" w:tplc="08090003" w:tentative="1">
+      <w:start w:val="1"/>
+      <w:numFmt w:val="bullet"/>
+      <w:lvlText w:val="o"/>
+      <w:lvlJc w:val="left"/>
+      <w:pPr>
+        <w:ind w:left="3600" w:hanging="360"/>
+      </w:pPr>
+      <w:rPr>
+        <w:rFonts w:ascii="Courier New" w:hAnsi="Courier New" w:cs="Courier New" w:hint="default"/>
+      </w:rPr>
+    </w:lvl>
+    <w:lvl w:ilvl="5" w:tplc="08090005" w:tentative="1">
+      <w:start w:val="1"/>
+      <w:numFmt w:val="bullet"/>
+      <w:lvlText w:val=""/>
+      <w:lvlJc w:val="left"/>
+      <w:pPr>
+        <w:ind w:left="4320" w:hanging="360"/>
+      </w:pPr>
+      <w:rPr>
+        <w:rFonts w:ascii="Wingdings" w:hAnsi="Wingdings" w:hint="default"/>
+      </w:rPr>
+    </w:lvl>
+    <w:lvl w:ilvl="6" w:tplc="08090001" w:tentative="1">
+      <w:start w:val="1"/>
+      <w:numFmt w:val="bullet"/>
+      <w:lvlText w:val=""/>
+      <w:lvlJc w:val="left"/>
+      <w:pPr>
+        <w:ind w:left="5040" w:hanging="360"/>
+      </w:pPr>
+      <w:rPr>
+        <w:rFonts w:ascii="Symbol" w:hAnsi="Symbol" w:hint="default"/>
+      </w:rPr>
+    </w:lvl>
+    <w:lvl w:ilvl="7" w:tplc="08090003" w:tentative="1">
+      <w:start w:val="1"/>
+      <w:numFmt w:val="bullet"/>
+      <w:lvlText w:val="o"/>
+      <w:lvlJc w:val="left"/>
+      <w:pPr>
+        <w:ind w:left="5760" w:hanging="360"/>
+      </w:pPr>
+      <w:rPr>
+        <w:rFonts w:ascii="Courier New" w:hAnsi="Courier New" w:cs="Courier New" w:hint="default"/>
+      </w:rPr>
+    </w:lvl>
+    <w:lvl w:ilvl="8" w:tplc="08090005" w:tentative="1">
+      <w:start w:val="1"/>
+      <w:numFmt w:val="bullet"/>
+      <w:lvlText w:val=""/>
+      <w:lvlJc w:val="left"/>
+      <w:pPr>
+        <w:ind w:left="6480" w:hanging="360"/>
+      </w:pPr>
+      <w:rPr>
+        <w:rFonts w:ascii="Wingdings" w:hAnsi="Wingdings" w:hint="default"/>
+      </w:rPr>
+    </w:lvl>
+  </w:abstractNum>
+  <w:abstractNum w:abstractNumId="11" w15:restartNumberingAfterBreak="0">
     <w:nsid w:val="71E06583"/>
     <w:multiLevelType w:val="hybridMultilevel"/>
     <w:tmpl w:val="26C81FCE"/>
@@ -7981,7 +9610,7 @@
       </w:rPr>
     </w:lvl>
   </w:abstractNum>
-  <w:abstractNum w:abstractNumId="10" w15:restartNumberingAfterBreak="0">
+  <w:abstractNum w:abstractNumId="12" w15:restartNumberingAfterBreak="0">
     <w:nsid w:val="75A3529B"/>
     <w:multiLevelType w:val="hybridMultilevel"/>
     <w:tmpl w:val="819EEA64"/>
@@ -8121,7 +9750,7 @@
       </w:rPr>
     </w:lvl>
   </w:abstractNum>
-  <w:abstractNum w:abstractNumId="11" w15:restartNumberingAfterBreak="0">
+  <w:abstractNum w:abstractNumId="13" w15:restartNumberingAfterBreak="0">
     <w:nsid w:val="7B193736"/>
     <w:multiLevelType w:val="multilevel"/>
     <w:tmpl w:val="3E0A631E"/>
@@ -8243,7 +9872,7 @@
       </w:pPr>
     </w:lvl>
   </w:abstractNum>
-  <w:abstractNum w:abstractNumId="12" w15:restartNumberingAfterBreak="0">
+  <w:abstractNum w:abstractNumId="14" w15:restartNumberingAfterBreak="0">
     <w:nsid w:val="7DD245F2"/>
     <w:multiLevelType w:val="hybridMultilevel"/>
     <w:tmpl w:val="3100450C"/>
@@ -8384,7 +10013,7 @@
     </w:lvl>
   </w:abstractNum>
   <w:num w:numId="1" w16cid:durableId="1309939297">
-    <w:abstractNumId w:val="11"/>
+    <w:abstractNumId w:val="13"/>
   </w:num>
   <w:num w:numId="2" w16cid:durableId="564488224">
     <w:abstractNumId w:val="0"/>
@@ -8393,7 +10022,7 @@
     <w:abstractNumId w:val="2"/>
   </w:num>
   <w:num w:numId="4" w16cid:durableId="674648814">
-    <w:abstractNumId w:val="10"/>
+    <w:abstractNumId w:val="12"/>
   </w:num>
   <w:num w:numId="5" w16cid:durableId="405957823">
     <w:abstractNumId w:val="7"/>
@@ -8405,7 +10034,7 @@
     <w:abstractNumId w:val="8"/>
   </w:num>
   <w:num w:numId="8" w16cid:durableId="1677994139">
-    <w:abstractNumId w:val="12"/>
+    <w:abstractNumId w:val="14"/>
   </w:num>
   <w:num w:numId="9" w16cid:durableId="1059938134">
     <w:abstractNumId w:val="1"/>
@@ -8420,6 +10049,12 @@
     <w:abstractNumId w:val="5"/>
   </w:num>
   <w:num w:numId="13" w16cid:durableId="1152982527">
+    <w:abstractNumId w:val="11"/>
+  </w:num>
+  <w:num w:numId="14" w16cid:durableId="552619858">
+    <w:abstractNumId w:val="10"/>
+  </w:num>
+  <w:num w:numId="15" w16cid:durableId="1723019668">
     <w:abstractNumId w:val="9"/>
   </w:num>
   <w:numIdMacAtCleanup w:val="13"/>
@@ -8901,7 +10536,6 @@
   <w:style w:type="character" w:default="1" w:styleId="DefaultParagraphFont">
     <w:name w:val="Default Paragraph Font"/>
     <w:uiPriority w:val="1"/>
-    <w:semiHidden/>
     <w:unhideWhenUsed/>
   </w:style>
   <w:style w:type="table" w:default="1" w:styleId="TableNormal">
@@ -9260,6 +10894,29 @@
       <w:lang w:val="fr-FR" w:eastAsia="fr-FR"/>
     </w:rPr>
   </w:style>
+  <w:style w:type="paragraph" w:styleId="ListParagraph">
+    <w:name w:val="List Paragraph"/>
+    <w:basedOn w:val="Normal"/>
+    <w:uiPriority w:val="34"/>
+    <w:qFormat/>
+    <w:rsid w:val="005B6E3D"/>
+    <w:pPr>
+      <w:ind w:left="720"/>
+      <w:contextualSpacing/>
+    </w:pPr>
+  </w:style>
+  <w:style w:type="character" w:styleId="UnresolvedMention">
+    <w:name w:val="Unresolved Mention"/>
+    <w:basedOn w:val="DefaultParagraphFont"/>
+    <w:uiPriority w:val="99"/>
+    <w:semiHidden/>
+    <w:unhideWhenUsed/>
+    <w:rsid w:val="00FD074F"/>
+    <w:rPr>
+      <w:color w:val="605E5C"/>
+      <w:shd w:val="clear" w:color="auto" w:fill="E1DFDD"/>
+    </w:rPr>
+  </w:style>
 </w:styles>
 </file>
 
@@ -9559,6 +11216,15 @@
 </file>
 
 <file path=customXml/item1.xml><?xml version="1.0" encoding="utf-8"?>
+<?mso-contentType ?>
+<FormTemplates xmlns="http://schemas.microsoft.com/sharepoint/v3/contenttype/forms">
+  <Display>DocumentLibraryForm</Display>
+  <Edit>DocumentLibraryForm</Edit>
+  <New>DocumentLibraryForm</New>
+</FormTemplates>
+</file>
+
+<file path=customXml/item2.xml><?xml version="1.0" encoding="utf-8"?>
 <ct:contentTypeSchema xmlns:ct="http://schemas.microsoft.com/office/2006/metadata/contentType" xmlns:ma="http://schemas.microsoft.com/office/2006/metadata/properties/metaAttributes" ct:_="" ma:_="" ma:contentTypeName="Document" ma:contentTypeID="0x0101001ABD9BFFC9E543439C53A2705AE306EF" ma:contentTypeVersion="17" ma:contentTypeDescription="Crée un document." ma:contentTypeScope="" ma:versionID="40bf3fcd3ec008165df3c5e2192c9b61">
   <xsd:schema xmlns:xsd="http://www.w3.org/2001/XMLSchema" xmlns:xs="http://www.w3.org/2001/XMLSchema" xmlns:p="http://schemas.microsoft.com/office/2006/metadata/properties" xmlns:ns2="bf2f2df3-a963-4452-b0e7-67dabc627c35" xmlns:ns3="http://schemas.microsoft.com/sharepoint/v4" xmlns:ns4="f7d9f5a6-831d-4621-8c77-cbcaf993e406" targetNamespace="http://schemas.microsoft.com/office/2006/metadata/properties" ma:root="true" ma:fieldsID="25069cb2525d2f72d231b92cb04b314b" ns2:_="" ns3:_="" ns4:_="">
     <xsd:import namespace="bf2f2df3-a963-4452-b0e7-67dabc627c35"/>
@@ -9812,20 +11478,19 @@
 </ct:contentTypeSchema>
 </file>
 
-<file path=customXml/item2.xml><?xml version="1.0" encoding="utf-8"?>
-<?mso-contentType ?>
-<FormTemplates xmlns="http://schemas.microsoft.com/sharepoint/v3/contenttype/forms">
-  <Display>DocumentLibraryForm</Display>
-  <Edit>DocumentLibraryForm</Edit>
-  <New>DocumentLibraryForm</New>
-</FormTemplates>
-</file>
-
 <file path=customXml/item3.xml><?xml version="1.0" encoding="utf-8"?>
 <b:Sources xmlns:b="http://schemas.openxmlformats.org/officeDocument/2006/bibliography" xmlns="http://schemas.openxmlformats.org/officeDocument/2006/bibliography" SelectedStyle="/APASixthEditionOfficeOnline.xsl" StyleName="APA" Version="6"/>
 </file>
 
 <file path=customXml/itemProps1.xml><?xml version="1.0" encoding="utf-8"?>
+<ds:datastoreItem xmlns:ds="http://schemas.openxmlformats.org/officeDocument/2006/customXml" ds:itemID="{1DADA05A-DA17-4CB0-90B5-C889667DD54A}">
+  <ds:schemaRefs>
+    <ds:schemaRef ds:uri="http://schemas.microsoft.com/sharepoint/v3/contenttype/forms"/>
+  </ds:schemaRefs>
+</ds:datastoreItem>
+</file>
+
+<file path=customXml/itemProps2.xml><?xml version="1.0" encoding="utf-8"?>
 <ds:datastoreItem xmlns:ds="http://schemas.openxmlformats.org/officeDocument/2006/customXml" ds:itemID="{1F761813-8F01-43DF-A2D0-EBF73F92FCAC}">
   <ds:schemaRefs>
     <ds:schemaRef ds:uri="http://schemas.microsoft.com/office/2006/metadata/contentType"/>
@@ -9845,14 +11510,6 @@
 </ds:datastoreItem>
 </file>
 
-<file path=customXml/itemProps2.xml><?xml version="1.0" encoding="utf-8"?>
-<ds:datastoreItem xmlns:ds="http://schemas.openxmlformats.org/officeDocument/2006/customXml" ds:itemID="{1DADA05A-DA17-4CB0-90B5-C889667DD54A}">
-  <ds:schemaRefs>
-    <ds:schemaRef ds:uri="http://schemas.microsoft.com/sharepoint/v3/contenttype/forms"/>
-  </ds:schemaRefs>
-</ds:datastoreItem>
-</file>
-
 <file path=customXml/itemProps3.xml><?xml version="1.0" encoding="utf-8"?>
 <ds:datastoreItem xmlns:ds="http://schemas.openxmlformats.org/officeDocument/2006/customXml" ds:itemID="{63637359-6705-804E-A02B-62D3B265F0FA}">
   <ds:schemaRefs>

</xml_diff>

<commit_message>
Added Overview & Borrowings view, Model, Menus, ...
+ Overview table view
+ Borrowings table view
+ Menu sidebar changes with the database
+ Modified subtitle to be overridden per page
+ Added urls
+ Added Datatables.net table view to the project
+ Added Json response to allow the use of the Datatables.net's tables with my data
+ Added model following the MCD/MLD
+ Added dummy data to the DB
+Added colors to the table views to be more readable
+ Changed font to "Inter"
</commit_message>
<xml_diff>
--- a/docs/TPI-aledangelo_gestock.docx
+++ b/docs/TPI-aledangelo_gestock.docx
@@ -1,6 +1,6 @@
 
 <file path=word/document.xml><?xml version="1.0" encoding="utf-8"?>
-<w:document xmlns:wpc="http://schemas.microsoft.com/office/word/2010/wordprocessingCanvas" xmlns:cx="http://schemas.microsoft.com/office/drawing/2014/chartex" xmlns:cx1="http://schemas.microsoft.com/office/drawing/2015/9/8/chartex" xmlns:cx2="http://schemas.microsoft.com/office/drawing/2015/10/21/chartex" xmlns:cx3="http://schemas.microsoft.com/office/drawing/2016/5/9/chartex" xmlns:cx4="http://schemas.microsoft.com/office/drawing/2016/5/10/chartex" xmlns:cx5="http://schemas.microsoft.com/office/drawing/2016/5/11/chartex" xmlns:cx6="http://schemas.microsoft.com/office/drawing/2016/5/12/chartex" xmlns:cx7="http://schemas.microsoft.com/office/drawing/2016/5/13/chartex" xmlns:cx8="http://schemas.microsoft.com/office/drawing/2016/5/14/chartex" xmlns:mc="http://schemas.openxmlformats.org/markup-compatibility/2006" xmlns:aink="http://schemas.microsoft.com/office/drawing/2016/ink" xmlns:am3d="http://schemas.microsoft.com/office/drawing/2017/model3d" xmlns:o="urn:schemas-microsoft-com:office:office" xmlns:oel="http://schemas.microsoft.com/office/2019/extlst" xmlns:r="http://schemas.openxmlformats.org/officeDocument/2006/relationships" xmlns:m="http://schemas.openxmlformats.org/officeDocument/2006/math" xmlns:v="urn:schemas-microsoft-com:vml" xmlns:wp14="http://schemas.microsoft.com/office/word/2010/wordprocessingDrawing" xmlns:wp="http://schemas.openxmlformats.org/drawingml/2006/wordprocessingDrawing" xmlns:w10="urn:schemas-microsoft-com:office:word" xmlns:w="http://schemas.openxmlformats.org/wordprocessingml/2006/main" xmlns:w14="http://schemas.microsoft.com/office/word/2010/wordml" xmlns:w15="http://schemas.microsoft.com/office/word/2012/wordml" xmlns:w16cex="http://schemas.microsoft.com/office/word/2018/wordml/cex" xmlns:w16cid="http://schemas.microsoft.com/office/word/2016/wordml/cid" xmlns:w16="http://schemas.microsoft.com/office/word/2018/wordml" xmlns:w16du="http://schemas.microsoft.com/office/word/2023/wordml/word16du" xmlns:w16sdtdh="http://schemas.microsoft.com/office/word/2020/wordml/sdtdatahash" xmlns:w16se="http://schemas.microsoft.com/office/word/2015/wordml/symex" xmlns:wpg="http://schemas.microsoft.com/office/word/2010/wordprocessingGroup" xmlns:wpi="http://schemas.microsoft.com/office/word/2010/wordprocessingInk" xmlns:wne="http://schemas.microsoft.com/office/word/2006/wordml" xmlns:wps="http://schemas.microsoft.com/office/word/2010/wordprocessingShape" mc:Ignorable="w14 w15 w16se w16cid w16 w16cex w16sdtdh wp14">
+<w:document xmlns:wpc="http://schemas.microsoft.com/office/word/2010/wordprocessingCanvas" xmlns:cx="http://schemas.microsoft.com/office/drawing/2014/chartex" xmlns:cx1="http://schemas.microsoft.com/office/drawing/2015/9/8/chartex" xmlns:cx2="http://schemas.microsoft.com/office/drawing/2015/10/21/chartex" xmlns:cx3="http://schemas.microsoft.com/office/drawing/2016/5/9/chartex" xmlns:cx4="http://schemas.microsoft.com/office/drawing/2016/5/10/chartex" xmlns:cx5="http://schemas.microsoft.com/office/drawing/2016/5/11/chartex" xmlns:cx6="http://schemas.microsoft.com/office/drawing/2016/5/12/chartex" xmlns:cx7="http://schemas.microsoft.com/office/drawing/2016/5/13/chartex" xmlns:cx8="http://schemas.microsoft.com/office/drawing/2016/5/14/chartex" xmlns:mc="http://schemas.openxmlformats.org/markup-compatibility/2006" xmlns:aink="http://schemas.microsoft.com/office/drawing/2016/ink" xmlns:am3d="http://schemas.microsoft.com/office/drawing/2017/model3d" xmlns:o="urn:schemas-microsoft-com:office:office" xmlns:oel="http://schemas.microsoft.com/office/2019/extlst" xmlns:r="http://schemas.openxmlformats.org/officeDocument/2006/relationships" xmlns:m="http://schemas.openxmlformats.org/officeDocument/2006/math" xmlns:v="urn:schemas-microsoft-com:vml" xmlns:wp14="http://schemas.microsoft.com/office/word/2010/wordprocessingDrawing" xmlns:wp="http://schemas.openxmlformats.org/drawingml/2006/wordprocessingDrawing" xmlns:w10="urn:schemas-microsoft-com:office:word" xmlns:w="http://schemas.openxmlformats.org/wordprocessingml/2006/main" xmlns:w14="http://schemas.microsoft.com/office/word/2010/wordml" xmlns:w15="http://schemas.microsoft.com/office/word/2012/wordml" xmlns:w16cex="http://schemas.microsoft.com/office/word/2018/wordml/cex" xmlns:w16cid="http://schemas.microsoft.com/office/word/2016/wordml/cid" xmlns:w16="http://schemas.microsoft.com/office/word/2018/wordml" xmlns:w16sdtdh="http://schemas.microsoft.com/office/word/2020/wordml/sdtdatahash" xmlns:w16se="http://schemas.microsoft.com/office/word/2015/wordml/symex" xmlns:wpg="http://schemas.microsoft.com/office/word/2010/wordprocessingGroup" xmlns:wpi="http://schemas.microsoft.com/office/word/2010/wordprocessingInk" xmlns:wne="http://schemas.microsoft.com/office/word/2006/wordml" xmlns:wps="http://schemas.microsoft.com/office/word/2010/wordprocessingShape" mc:Ignorable="w14 w15 w16se w16cid w16 w16cex w16sdtdh wp14">
   <w:body>
     <w:p>
       <w:pPr>
@@ -190,13 +190,31 @@
         </w:rPr>
         <w:t xml:space="preserve">Chef de projet : </w:t>
       </w:r>
+      <w:proofErr w:type="spellStart"/>
       <w:r>
         <w:rPr>
           <w:sz w:val="21"/>
           <w:szCs w:val="16"/>
         </w:rPr>
-        <w:t>Dimitrios Lymberis</w:t>
-      </w:r>
+        <w:t>Dimitrios</w:t>
+      </w:r>
+      <w:proofErr w:type="spellEnd"/>
+      <w:r>
+        <w:rPr>
+          <w:sz w:val="21"/>
+          <w:szCs w:val="16"/>
+        </w:rPr>
+        <w:t xml:space="preserve"> </w:t>
+      </w:r>
+      <w:proofErr w:type="spellStart"/>
+      <w:r>
+        <w:rPr>
+          <w:sz w:val="21"/>
+          <w:szCs w:val="16"/>
+        </w:rPr>
+        <w:t>Lymberis</w:t>
+      </w:r>
+      <w:proofErr w:type="spellEnd"/>
     </w:p>
     <w:p>
       <w:pPr>
@@ -219,7 +237,23 @@
           <w:sz w:val="21"/>
           <w:szCs w:val="16"/>
         </w:rPr>
-        <w:t>Bernard Oberson, Benjamin Wolf</w:t>
+        <w:t xml:space="preserve">Bernard </w:t>
+      </w:r>
+      <w:proofErr w:type="spellStart"/>
+      <w:r>
+        <w:rPr>
+          <w:sz w:val="21"/>
+          <w:szCs w:val="16"/>
+        </w:rPr>
+        <w:t>Oberson</w:t>
+      </w:r>
+      <w:proofErr w:type="spellEnd"/>
+      <w:r>
+        <w:rPr>
+          <w:sz w:val="21"/>
+          <w:szCs w:val="16"/>
+        </w:rPr>
+        <w:t>, Benjamin Wolf</w:t>
       </w:r>
     </w:p>
     <w:p>
@@ -415,7 +449,7 @@
       <w:r>
         <w:fldChar w:fldCharType="separate"/>
       </w:r>
-      <w:hyperlink w:anchor="_Toc134784077" w:history="1">
+      <w:hyperlink w:anchor="_Toc135816177" w:history="1">
         <w:r>
           <w:rPr>
             <w:rStyle w:val="Hyperlink"/>
@@ -454,7 +488,7 @@
           <w:rPr>
             <w:webHidden/>
           </w:rPr>
-          <w:instrText xml:space="preserve"> PAGEREF _Toc134784077 \h </w:instrText>
+          <w:instrText xml:space="preserve"> PAGEREF _Toc135816177 \h </w:instrText>
         </w:r>
         <w:r>
           <w:rPr>
@@ -497,7 +531,7 @@
           <w14:ligatures w14:val="standardContextual"/>
         </w:rPr>
       </w:pPr>
-      <w:hyperlink w:anchor="_Toc134784078" w:history="1">
+      <w:hyperlink w:anchor="_Toc135816178" w:history="1">
         <w:r>
           <w:rPr>
             <w:rStyle w:val="Hyperlink"/>
@@ -544,7 +578,7 @@
             <w:noProof/>
             <w:webHidden/>
           </w:rPr>
-          <w:instrText xml:space="preserve"> PAGEREF _Toc134784078 \h </w:instrText>
+          <w:instrText xml:space="preserve"> PAGEREF _Toc135816178 \h </w:instrText>
         </w:r>
         <w:r>
           <w:rPr>
@@ -591,7 +625,7 @@
           <w14:ligatures w14:val="standardContextual"/>
         </w:rPr>
       </w:pPr>
-      <w:hyperlink w:anchor="_Toc134784079" w:history="1">
+      <w:hyperlink w:anchor="_Toc135816179" w:history="1">
         <w:r>
           <w:rPr>
             <w:rStyle w:val="Hyperlink"/>
@@ -638,7 +672,7 @@
             <w:noProof/>
             <w:webHidden/>
           </w:rPr>
-          <w:instrText xml:space="preserve"> PAGEREF _Toc134784079 \h </w:instrText>
+          <w:instrText xml:space="preserve"> PAGEREF _Toc135816179 \h </w:instrText>
         </w:r>
         <w:r>
           <w:rPr>
@@ -685,7 +719,7 @@
           <w14:ligatures w14:val="standardContextual"/>
         </w:rPr>
       </w:pPr>
-      <w:hyperlink w:anchor="_Toc134784080" w:history="1">
+      <w:hyperlink w:anchor="_Toc135816180" w:history="1">
         <w:r>
           <w:rPr>
             <w:rStyle w:val="Hyperlink"/>
@@ -732,7 +766,7 @@
             <w:noProof/>
             <w:webHidden/>
           </w:rPr>
-          <w:instrText xml:space="preserve"> PAGEREF _Toc134784080 \h </w:instrText>
+          <w:instrText xml:space="preserve"> PAGEREF _Toc135816180 \h </w:instrText>
         </w:r>
         <w:r>
           <w:rPr>
@@ -779,7 +813,7 @@
           <w14:ligatures w14:val="standardContextual"/>
         </w:rPr>
       </w:pPr>
-      <w:hyperlink w:anchor="_Toc134784081" w:history="1">
+      <w:hyperlink w:anchor="_Toc135816181" w:history="1">
         <w:r>
           <w:rPr>
             <w:rStyle w:val="Hyperlink"/>
@@ -826,7 +860,7 @@
             <w:noProof/>
             <w:webHidden/>
           </w:rPr>
-          <w:instrText xml:space="preserve"> PAGEREF _Toc134784081 \h </w:instrText>
+          <w:instrText xml:space="preserve"> PAGEREF _Toc135816181 \h </w:instrText>
         </w:r>
         <w:r>
           <w:rPr>
@@ -868,7 +902,7 @@
           <w14:ligatures w14:val="standardContextual"/>
         </w:rPr>
       </w:pPr>
-      <w:hyperlink w:anchor="_Toc134784082" w:history="1">
+      <w:hyperlink w:anchor="_Toc135816182" w:history="1">
         <w:r>
           <w:rPr>
             <w:rStyle w:val="Hyperlink"/>
@@ -907,7 +941,7 @@
           <w:rPr>
             <w:webHidden/>
           </w:rPr>
-          <w:instrText xml:space="preserve"> PAGEREF _Toc134784082 \h </w:instrText>
+          <w:instrText xml:space="preserve"> PAGEREF _Toc135816182 \h </w:instrText>
         </w:r>
         <w:r>
           <w:rPr>
@@ -950,7 +984,7 @@
           <w14:ligatures w14:val="standardContextual"/>
         </w:rPr>
       </w:pPr>
-      <w:hyperlink w:anchor="_Toc134784083" w:history="1">
+      <w:hyperlink w:anchor="_Toc135816183" w:history="1">
         <w:r>
           <w:rPr>
             <w:rStyle w:val="Hyperlink"/>
@@ -997,7 +1031,7 @@
             <w:noProof/>
             <w:webHidden/>
           </w:rPr>
-          <w:instrText xml:space="preserve"> PAGEREF _Toc134784083 \h </w:instrText>
+          <w:instrText xml:space="preserve"> PAGEREF _Toc135816183 \h </w:instrText>
         </w:r>
         <w:r>
           <w:rPr>
@@ -1030,9 +1064,9 @@
     </w:p>
     <w:p>
       <w:pPr>
-        <w:pStyle w:val="TOC2"/>
-        <w:tabs>
-          <w:tab w:val="left" w:pos="800"/>
+        <w:pStyle w:val="TOC3"/>
+        <w:tabs>
+          <w:tab w:val="left" w:pos="1200"/>
           <w:tab w:val="right" w:leader="dot" w:pos="9060"/>
         </w:tabs>
         <w:rPr>
@@ -1044,14 +1078,14 @@
           <w14:ligatures w14:val="standardContextual"/>
         </w:rPr>
       </w:pPr>
-      <w:hyperlink w:anchor="_Toc134784084" w:history="1">
+      <w:hyperlink w:anchor="_Toc135816184" w:history="1">
         <w:r>
           <w:rPr>
             <w:rStyle w:val="Hyperlink"/>
-            <w:iCs/>
-            <w:noProof/>
-          </w:rPr>
-          <w:t>2.2</w:t>
+            <w:i/>
+            <w:noProof/>
+          </w:rPr>
+          <w:t>2.1.1</w:t>
         </w:r>
         <w:r>
           <w:rPr>
@@ -1067,10 +1101,9 @@
         <w:r>
           <w:rPr>
             <w:rStyle w:val="Hyperlink"/>
-            <w:iCs/>
-            <w:noProof/>
-          </w:rPr>
-          <w:t>Stratégie de test</w:t>
+            <w:noProof/>
+          </w:rPr>
+          <w:t>Maquette</w:t>
         </w:r>
         <w:r>
           <w:rPr>
@@ -1091,7 +1124,7 @@
             <w:noProof/>
             <w:webHidden/>
           </w:rPr>
-          <w:instrText xml:space="preserve"> PAGEREF _Toc134784084 \h </w:instrText>
+          <w:instrText xml:space="preserve"> PAGEREF _Toc135816184 \h </w:instrText>
         </w:r>
         <w:r>
           <w:rPr>
@@ -1124,9 +1157,9 @@
     </w:p>
     <w:p>
       <w:pPr>
-        <w:pStyle w:val="TOC2"/>
-        <w:tabs>
-          <w:tab w:val="left" w:pos="800"/>
+        <w:pStyle w:val="TOC3"/>
+        <w:tabs>
+          <w:tab w:val="left" w:pos="1200"/>
           <w:tab w:val="right" w:leader="dot" w:pos="9060"/>
         </w:tabs>
         <w:rPr>
@@ -1138,14 +1171,14 @@
           <w14:ligatures w14:val="standardContextual"/>
         </w:rPr>
       </w:pPr>
-      <w:hyperlink w:anchor="_Toc134784085" w:history="1">
+      <w:hyperlink w:anchor="_Toc135816185" w:history="1">
         <w:r>
           <w:rPr>
             <w:rStyle w:val="Hyperlink"/>
-            <w:iCs/>
-            <w:noProof/>
-          </w:rPr>
-          <w:t>2.3</w:t>
+            <w:i/>
+            <w:noProof/>
+          </w:rPr>
+          <w:t>2.1.2</w:t>
         </w:r>
         <w:r>
           <w:rPr>
@@ -1161,10 +1194,9 @@
         <w:r>
           <w:rPr>
             <w:rStyle w:val="Hyperlink"/>
-            <w:rFonts w:cs="Arial"/>
-            <w:noProof/>
-          </w:rPr>
-          <w:t>Risques techniques</w:t>
+            <w:noProof/>
+          </w:rPr>
+          <w:t>Base de données</w:t>
         </w:r>
         <w:r>
           <w:rPr>
@@ -1185,7 +1217,7 @@
             <w:noProof/>
             <w:webHidden/>
           </w:rPr>
-          <w:instrText xml:space="preserve"> PAGEREF _Toc134784085 \h </w:instrText>
+          <w:instrText xml:space="preserve"> PAGEREF _Toc135816185 \h </w:instrText>
         </w:r>
         <w:r>
           <w:rPr>
@@ -1205,7 +1237,7 @@
             <w:noProof/>
             <w:webHidden/>
           </w:rPr>
-          <w:t>6</w:t>
+          <w:t>5</w:t>
         </w:r>
         <w:r>
           <w:rPr>
@@ -1218,9 +1250,9 @@
     </w:p>
     <w:p>
       <w:pPr>
-        <w:pStyle w:val="TOC2"/>
-        <w:tabs>
-          <w:tab w:val="left" w:pos="800"/>
+        <w:pStyle w:val="TOC3"/>
+        <w:tabs>
+          <w:tab w:val="left" w:pos="1200"/>
           <w:tab w:val="right" w:leader="dot" w:pos="9060"/>
         </w:tabs>
         <w:rPr>
@@ -1232,14 +1264,14 @@
           <w14:ligatures w14:val="standardContextual"/>
         </w:rPr>
       </w:pPr>
-      <w:hyperlink w:anchor="_Toc134784086" w:history="1">
+      <w:hyperlink w:anchor="_Toc135816186" w:history="1">
         <w:r>
           <w:rPr>
             <w:rStyle w:val="Hyperlink"/>
-            <w:iCs/>
-            <w:noProof/>
-          </w:rPr>
-          <w:t>2.4</w:t>
+            <w:i/>
+            <w:noProof/>
+          </w:rPr>
+          <w:t>2.1.3</w:t>
         </w:r>
         <w:r>
           <w:rPr>
@@ -1255,10 +1287,9 @@
         <w:r>
           <w:rPr>
             <w:rStyle w:val="Hyperlink"/>
-            <w:iCs/>
-            <w:noProof/>
-          </w:rPr>
-          <w:t>Planification</w:t>
+            <w:noProof/>
+          </w:rPr>
+          <w:t>Modèle - Vue - Template</w:t>
         </w:r>
         <w:r>
           <w:rPr>
@@ -1279,7 +1310,7 @@
             <w:noProof/>
             <w:webHidden/>
           </w:rPr>
-          <w:instrText xml:space="preserve"> PAGEREF _Toc134784086 \h </w:instrText>
+          <w:instrText xml:space="preserve"> PAGEREF _Toc135816186 \h </w:instrText>
         </w:r>
         <w:r>
           <w:rPr>
@@ -1299,7 +1330,7 @@
             <w:noProof/>
             <w:webHidden/>
           </w:rPr>
-          <w:t>6</w:t>
+          <w:t>8</w:t>
         </w:r>
         <w:r>
           <w:rPr>
@@ -1326,14 +1357,14 @@
           <w14:ligatures w14:val="standardContextual"/>
         </w:rPr>
       </w:pPr>
-      <w:hyperlink w:anchor="_Toc134784087" w:history="1">
+      <w:hyperlink w:anchor="_Toc135816187" w:history="1">
         <w:r>
           <w:rPr>
             <w:rStyle w:val="Hyperlink"/>
             <w:iCs/>
             <w:noProof/>
           </w:rPr>
-          <w:t>2.5</w:t>
+          <w:t>2.2</w:t>
         </w:r>
         <w:r>
           <w:rPr>
@@ -1352,7 +1383,7 @@
             <w:iCs/>
             <w:noProof/>
           </w:rPr>
-          <w:t>Dossier de conception</w:t>
+          <w:t>Stratégie de test</w:t>
         </w:r>
         <w:r>
           <w:rPr>
@@ -1373,7 +1404,7 @@
             <w:noProof/>
             <w:webHidden/>
           </w:rPr>
-          <w:instrText xml:space="preserve"> PAGEREF _Toc134784087 \h </w:instrText>
+          <w:instrText xml:space="preserve"> PAGEREF _Toc135816187 \h </w:instrText>
         </w:r>
         <w:r>
           <w:rPr>
@@ -1393,88 +1424,11 @@
             <w:noProof/>
             <w:webHidden/>
           </w:rPr>
-          <w:t>6</w:t>
-        </w:r>
-        <w:r>
-          <w:rPr>
-            <w:noProof/>
-            <w:webHidden/>
-          </w:rPr>
-          <w:fldChar w:fldCharType="end"/>
-        </w:r>
-      </w:hyperlink>
-    </w:p>
-    <w:p>
-      <w:pPr>
-        <w:pStyle w:val="TOC1"/>
-        <w:rPr>
-          <w:rFonts w:asciiTheme="minorHAnsi" w:eastAsiaTheme="minorEastAsia" w:hAnsiTheme="minorHAnsi" w:cstheme="minorBidi"/>
-          <w:kern w:val="2"/>
-          <w:szCs w:val="24"/>
-          <w:lang w:val="en-CH" w:eastAsia="en-GB"/>
-          <w14:ligatures w14:val="standardContextual"/>
-        </w:rPr>
-      </w:pPr>
-      <w:hyperlink w:anchor="_Toc134784088" w:history="1">
-        <w:r>
-          <w:rPr>
-            <w:rStyle w:val="Hyperlink"/>
-          </w:rPr>
-          <w:t>3</w:t>
-        </w:r>
-        <w:r>
-          <w:rPr>
-            <w:rFonts w:asciiTheme="minorHAnsi" w:eastAsiaTheme="minorEastAsia" w:hAnsiTheme="minorHAnsi" w:cstheme="minorBidi"/>
-            <w:kern w:val="2"/>
-            <w:szCs w:val="24"/>
-            <w:lang w:val="en-CH" w:eastAsia="en-GB"/>
-            <w14:ligatures w14:val="standardContextual"/>
-          </w:rPr>
-          <w:tab/>
-        </w:r>
-        <w:r>
-          <w:rPr>
-            <w:rStyle w:val="Hyperlink"/>
-          </w:rPr>
-          <w:t>Réalisation</w:t>
-        </w:r>
-        <w:r>
-          <w:rPr>
-            <w:webHidden/>
-          </w:rPr>
-          <w:tab/>
-        </w:r>
-        <w:r>
-          <w:rPr>
-            <w:webHidden/>
-          </w:rPr>
-          <w:fldChar w:fldCharType="begin"/>
-        </w:r>
-        <w:r>
-          <w:rPr>
-            <w:webHidden/>
-          </w:rPr>
-          <w:instrText xml:space="preserve"> PAGEREF _Toc134784088 \h </w:instrText>
-        </w:r>
-        <w:r>
-          <w:rPr>
-            <w:webHidden/>
-          </w:rPr>
-        </w:r>
-        <w:r>
-          <w:rPr>
-            <w:webHidden/>
-          </w:rPr>
-          <w:fldChar w:fldCharType="separate"/>
-        </w:r>
-        <w:r>
-          <w:rPr>
-            <w:webHidden/>
-          </w:rPr>
-          <w:t>7</w:t>
-        </w:r>
-        <w:r>
-          <w:rPr>
+          <w:t>8</w:t>
+        </w:r>
+        <w:r>
+          <w:rPr>
+            <w:noProof/>
             <w:webHidden/>
           </w:rPr>
           <w:fldChar w:fldCharType="end"/>
@@ -1497,14 +1451,14 @@
           <w14:ligatures w14:val="standardContextual"/>
         </w:rPr>
       </w:pPr>
-      <w:hyperlink w:anchor="_Toc134784089" w:history="1">
+      <w:hyperlink w:anchor="_Toc135816188" w:history="1">
         <w:r>
           <w:rPr>
             <w:rStyle w:val="Hyperlink"/>
             <w:iCs/>
             <w:noProof/>
           </w:rPr>
-          <w:t>3.1</w:t>
+          <w:t>2.3</w:t>
         </w:r>
         <w:r>
           <w:rPr>
@@ -1520,10 +1474,10 @@
         <w:r>
           <w:rPr>
             <w:rStyle w:val="Hyperlink"/>
-            <w:iCs/>
-            <w:noProof/>
-          </w:rPr>
-          <w:t>Dossier de réalisation</w:t>
+            <w:rFonts w:cs="Arial"/>
+            <w:noProof/>
+          </w:rPr>
+          <w:t>Risques techniques</w:t>
         </w:r>
         <w:r>
           <w:rPr>
@@ -1544,7 +1498,7 @@
             <w:noProof/>
             <w:webHidden/>
           </w:rPr>
-          <w:instrText xml:space="preserve"> PAGEREF _Toc134784089 \h </w:instrText>
+          <w:instrText xml:space="preserve"> PAGEREF _Toc135816188 \h </w:instrText>
         </w:r>
         <w:r>
           <w:rPr>
@@ -1564,7 +1518,7 @@
             <w:noProof/>
             <w:webHidden/>
           </w:rPr>
-          <w:t>7</w:t>
+          <w:t>9</w:t>
         </w:r>
         <w:r>
           <w:rPr>
@@ -1591,14 +1545,14 @@
           <w14:ligatures w14:val="standardContextual"/>
         </w:rPr>
       </w:pPr>
-      <w:hyperlink w:anchor="_Toc134784090" w:history="1">
+      <w:hyperlink w:anchor="_Toc135816189" w:history="1">
         <w:r>
           <w:rPr>
             <w:rStyle w:val="Hyperlink"/>
             <w:iCs/>
             <w:noProof/>
           </w:rPr>
-          <w:t>3.2</w:t>
+          <w:t>2.4</w:t>
         </w:r>
         <w:r>
           <w:rPr>
@@ -1617,7 +1571,7 @@
             <w:iCs/>
             <w:noProof/>
           </w:rPr>
-          <w:t>Description des tests effectués</w:t>
+          <w:t>Planification</w:t>
         </w:r>
         <w:r>
           <w:rPr>
@@ -1638,7 +1592,7 @@
             <w:noProof/>
             <w:webHidden/>
           </w:rPr>
-          <w:instrText xml:space="preserve"> PAGEREF _Toc134784090 \h </w:instrText>
+          <w:instrText xml:space="preserve"> PAGEREF _Toc135816189 \h </w:instrText>
         </w:r>
         <w:r>
           <w:rPr>
@@ -1658,7 +1612,7 @@
             <w:noProof/>
             <w:webHidden/>
           </w:rPr>
-          <w:t>7</w:t>
+          <w:t>9</w:t>
         </w:r>
         <w:r>
           <w:rPr>
@@ -1685,14 +1639,14 @@
           <w14:ligatures w14:val="standardContextual"/>
         </w:rPr>
       </w:pPr>
-      <w:hyperlink w:anchor="_Toc134784091" w:history="1">
+      <w:hyperlink w:anchor="_Toc135816190" w:history="1">
         <w:r>
           <w:rPr>
             <w:rStyle w:val="Hyperlink"/>
             <w:iCs/>
             <w:noProof/>
           </w:rPr>
-          <w:t>3.3</w:t>
+          <w:t>2.5</w:t>
         </w:r>
         <w:r>
           <w:rPr>
@@ -1711,7 +1665,7 @@
             <w:iCs/>
             <w:noProof/>
           </w:rPr>
-          <w:t>Erreurs restantes</w:t>
+          <w:t>Dossier de conception</w:t>
         </w:r>
         <w:r>
           <w:rPr>
@@ -1732,7 +1686,7 @@
             <w:noProof/>
             <w:webHidden/>
           </w:rPr>
-          <w:instrText xml:space="preserve"> PAGEREF _Toc134784091 \h </w:instrText>
+          <w:instrText xml:space="preserve"> PAGEREF _Toc135816190 \h </w:instrText>
         </w:r>
         <w:r>
           <w:rPr>
@@ -1752,11 +1706,88 @@
             <w:noProof/>
             <w:webHidden/>
           </w:rPr>
-          <w:t>7</w:t>
-        </w:r>
-        <w:r>
-          <w:rPr>
-            <w:noProof/>
+          <w:t>9</w:t>
+        </w:r>
+        <w:r>
+          <w:rPr>
+            <w:noProof/>
+            <w:webHidden/>
+          </w:rPr>
+          <w:fldChar w:fldCharType="end"/>
+        </w:r>
+      </w:hyperlink>
+    </w:p>
+    <w:p>
+      <w:pPr>
+        <w:pStyle w:val="TOC1"/>
+        <w:rPr>
+          <w:rFonts w:asciiTheme="minorHAnsi" w:eastAsiaTheme="minorEastAsia" w:hAnsiTheme="minorHAnsi" w:cstheme="minorBidi"/>
+          <w:kern w:val="2"/>
+          <w:szCs w:val="24"/>
+          <w:lang w:val="en-CH" w:eastAsia="en-GB"/>
+          <w14:ligatures w14:val="standardContextual"/>
+        </w:rPr>
+      </w:pPr>
+      <w:hyperlink w:anchor="_Toc135816191" w:history="1">
+        <w:r>
+          <w:rPr>
+            <w:rStyle w:val="Hyperlink"/>
+          </w:rPr>
+          <w:t>3</w:t>
+        </w:r>
+        <w:r>
+          <w:rPr>
+            <w:rFonts w:asciiTheme="minorHAnsi" w:eastAsiaTheme="minorEastAsia" w:hAnsiTheme="minorHAnsi" w:cstheme="minorBidi"/>
+            <w:kern w:val="2"/>
+            <w:szCs w:val="24"/>
+            <w:lang w:val="en-CH" w:eastAsia="en-GB"/>
+            <w14:ligatures w14:val="standardContextual"/>
+          </w:rPr>
+          <w:tab/>
+        </w:r>
+        <w:r>
+          <w:rPr>
+            <w:rStyle w:val="Hyperlink"/>
+          </w:rPr>
+          <w:t>Réalisation</w:t>
+        </w:r>
+        <w:r>
+          <w:rPr>
+            <w:webHidden/>
+          </w:rPr>
+          <w:tab/>
+        </w:r>
+        <w:r>
+          <w:rPr>
+            <w:webHidden/>
+          </w:rPr>
+          <w:fldChar w:fldCharType="begin"/>
+        </w:r>
+        <w:r>
+          <w:rPr>
+            <w:webHidden/>
+          </w:rPr>
+          <w:instrText xml:space="preserve"> PAGEREF _Toc135816191 \h </w:instrText>
+        </w:r>
+        <w:r>
+          <w:rPr>
+            <w:webHidden/>
+          </w:rPr>
+        </w:r>
+        <w:r>
+          <w:rPr>
+            <w:webHidden/>
+          </w:rPr>
+          <w:fldChar w:fldCharType="separate"/>
+        </w:r>
+        <w:r>
+          <w:rPr>
+            <w:webHidden/>
+          </w:rPr>
+          <w:t>9</w:t>
+        </w:r>
+        <w:r>
+          <w:rPr>
             <w:webHidden/>
           </w:rPr>
           <w:fldChar w:fldCharType="end"/>
@@ -1779,14 +1810,14 @@
           <w14:ligatures w14:val="standardContextual"/>
         </w:rPr>
       </w:pPr>
-      <w:hyperlink w:anchor="_Toc134784092" w:history="1">
+      <w:hyperlink w:anchor="_Toc135816192" w:history="1">
         <w:r>
           <w:rPr>
             <w:rStyle w:val="Hyperlink"/>
             <w:iCs/>
             <w:noProof/>
           </w:rPr>
-          <w:t>3.4</w:t>
+          <w:t>3.1</w:t>
         </w:r>
         <w:r>
           <w:rPr>
@@ -1805,7 +1836,7 @@
             <w:iCs/>
             <w:noProof/>
           </w:rPr>
-          <w:t>Liste des documents fournis</w:t>
+          <w:t>Dossier de réalisation</w:t>
         </w:r>
         <w:r>
           <w:rPr>
@@ -1826,7 +1857,7 @@
             <w:noProof/>
             <w:webHidden/>
           </w:rPr>
-          <w:instrText xml:space="preserve"> PAGEREF _Toc134784092 \h </w:instrText>
+          <w:instrText xml:space="preserve"> PAGEREF _Toc135816192 \h </w:instrText>
         </w:r>
         <w:r>
           <w:rPr>
@@ -1846,165 +1877,11 @@
             <w:noProof/>
             <w:webHidden/>
           </w:rPr>
-          <w:t>7</w:t>
-        </w:r>
-        <w:r>
-          <w:rPr>
-            <w:noProof/>
-            <w:webHidden/>
-          </w:rPr>
-          <w:fldChar w:fldCharType="end"/>
-        </w:r>
-      </w:hyperlink>
-    </w:p>
-    <w:p>
-      <w:pPr>
-        <w:pStyle w:val="TOC1"/>
-        <w:rPr>
-          <w:rFonts w:asciiTheme="minorHAnsi" w:eastAsiaTheme="minorEastAsia" w:hAnsiTheme="minorHAnsi" w:cstheme="minorBidi"/>
-          <w:kern w:val="2"/>
-          <w:szCs w:val="24"/>
-          <w:lang w:val="en-CH" w:eastAsia="en-GB"/>
-          <w14:ligatures w14:val="standardContextual"/>
-        </w:rPr>
-      </w:pPr>
-      <w:hyperlink w:anchor="_Toc134784093" w:history="1">
-        <w:r>
-          <w:rPr>
-            <w:rStyle w:val="Hyperlink"/>
-          </w:rPr>
-          <w:t>4</w:t>
-        </w:r>
-        <w:r>
-          <w:rPr>
-            <w:rFonts w:asciiTheme="minorHAnsi" w:eastAsiaTheme="minorEastAsia" w:hAnsiTheme="minorHAnsi" w:cstheme="minorBidi"/>
-            <w:kern w:val="2"/>
-            <w:szCs w:val="24"/>
-            <w:lang w:val="en-CH" w:eastAsia="en-GB"/>
-            <w14:ligatures w14:val="standardContextual"/>
-          </w:rPr>
-          <w:tab/>
-        </w:r>
-        <w:r>
-          <w:rPr>
-            <w:rStyle w:val="Hyperlink"/>
-          </w:rPr>
-          <w:t>Conclusions</w:t>
-        </w:r>
-        <w:r>
-          <w:rPr>
-            <w:webHidden/>
-          </w:rPr>
-          <w:tab/>
-        </w:r>
-        <w:r>
-          <w:rPr>
-            <w:webHidden/>
-          </w:rPr>
-          <w:fldChar w:fldCharType="begin"/>
-        </w:r>
-        <w:r>
-          <w:rPr>
-            <w:webHidden/>
-          </w:rPr>
-          <w:instrText xml:space="preserve"> PAGEREF _Toc134784093 \h </w:instrText>
-        </w:r>
-        <w:r>
-          <w:rPr>
-            <w:webHidden/>
-          </w:rPr>
-        </w:r>
-        <w:r>
-          <w:rPr>
-            <w:webHidden/>
-          </w:rPr>
-          <w:fldChar w:fldCharType="separate"/>
-        </w:r>
-        <w:r>
-          <w:rPr>
-            <w:webHidden/>
-          </w:rPr>
-          <w:t>8</w:t>
-        </w:r>
-        <w:r>
-          <w:rPr>
-            <w:webHidden/>
-          </w:rPr>
-          <w:fldChar w:fldCharType="end"/>
-        </w:r>
-      </w:hyperlink>
-    </w:p>
-    <w:p>
-      <w:pPr>
-        <w:pStyle w:val="TOC1"/>
-        <w:rPr>
-          <w:rFonts w:asciiTheme="minorHAnsi" w:eastAsiaTheme="minorEastAsia" w:hAnsiTheme="minorHAnsi" w:cstheme="minorBidi"/>
-          <w:kern w:val="2"/>
-          <w:szCs w:val="24"/>
-          <w:lang w:val="en-CH" w:eastAsia="en-GB"/>
-          <w14:ligatures w14:val="standardContextual"/>
-        </w:rPr>
-      </w:pPr>
-      <w:hyperlink w:anchor="_Toc134784094" w:history="1">
-        <w:r>
-          <w:rPr>
-            <w:rStyle w:val="Hyperlink"/>
-          </w:rPr>
-          <w:t>5</w:t>
-        </w:r>
-        <w:r>
-          <w:rPr>
-            <w:rFonts w:asciiTheme="minorHAnsi" w:eastAsiaTheme="minorEastAsia" w:hAnsiTheme="minorHAnsi" w:cstheme="minorBidi"/>
-            <w:kern w:val="2"/>
-            <w:szCs w:val="24"/>
-            <w:lang w:val="en-CH" w:eastAsia="en-GB"/>
-            <w14:ligatures w14:val="standardContextual"/>
-          </w:rPr>
-          <w:tab/>
-        </w:r>
-        <w:r>
-          <w:rPr>
-            <w:rStyle w:val="Hyperlink"/>
-          </w:rPr>
-          <w:t>Annexes</w:t>
-        </w:r>
-        <w:r>
-          <w:rPr>
-            <w:webHidden/>
-          </w:rPr>
-          <w:tab/>
-        </w:r>
-        <w:r>
-          <w:rPr>
-            <w:webHidden/>
-          </w:rPr>
-          <w:fldChar w:fldCharType="begin"/>
-        </w:r>
-        <w:r>
-          <w:rPr>
-            <w:webHidden/>
-          </w:rPr>
-          <w:instrText xml:space="preserve"> PAGEREF _Toc134784094 \h </w:instrText>
-        </w:r>
-        <w:r>
-          <w:rPr>
-            <w:webHidden/>
-          </w:rPr>
-        </w:r>
-        <w:r>
-          <w:rPr>
-            <w:webHidden/>
-          </w:rPr>
-          <w:fldChar w:fldCharType="separate"/>
-        </w:r>
-        <w:r>
-          <w:rPr>
-            <w:webHidden/>
-          </w:rPr>
           <w:t>9</w:t>
         </w:r>
         <w:r>
           <w:rPr>
+            <w:noProof/>
             <w:webHidden/>
           </w:rPr>
           <w:fldChar w:fldCharType="end"/>
@@ -2027,14 +1904,14 @@
           <w14:ligatures w14:val="standardContextual"/>
         </w:rPr>
       </w:pPr>
-      <w:hyperlink w:anchor="_Toc134784095" w:history="1">
+      <w:hyperlink w:anchor="_Toc135816193" w:history="1">
         <w:r>
           <w:rPr>
             <w:rStyle w:val="Hyperlink"/>
             <w:iCs/>
             <w:noProof/>
           </w:rPr>
-          <w:t>5.1</w:t>
+          <w:t>3.2</w:t>
         </w:r>
         <w:r>
           <w:rPr>
@@ -2053,7 +1930,7 @@
             <w:iCs/>
             <w:noProof/>
           </w:rPr>
-          <w:t>Résumé du rapport du TPI / version succincte de la documentation</w:t>
+          <w:t>Description des tests effectués</w:t>
         </w:r>
         <w:r>
           <w:rPr>
@@ -2074,7 +1951,7 @@
             <w:noProof/>
             <w:webHidden/>
           </w:rPr>
-          <w:instrText xml:space="preserve"> PAGEREF _Toc134784095 \h </w:instrText>
+          <w:instrText xml:space="preserve"> PAGEREF _Toc135816193 \h </w:instrText>
         </w:r>
         <w:r>
           <w:rPr>
@@ -2094,7 +1971,7 @@
             <w:noProof/>
             <w:webHidden/>
           </w:rPr>
-          <w:t>9</w:t>
+          <w:t>10</w:t>
         </w:r>
         <w:r>
           <w:rPr>
@@ -2121,14 +1998,14 @@
           <w14:ligatures w14:val="standardContextual"/>
         </w:rPr>
       </w:pPr>
-      <w:hyperlink w:anchor="_Toc134784096" w:history="1">
+      <w:hyperlink w:anchor="_Toc135816194" w:history="1">
         <w:r>
           <w:rPr>
             <w:rStyle w:val="Hyperlink"/>
             <w:iCs/>
             <w:noProof/>
           </w:rPr>
-          <w:t>5.2</w:t>
+          <w:t>3.3</w:t>
         </w:r>
         <w:r>
           <w:rPr>
@@ -2147,7 +2024,7 @@
             <w:iCs/>
             <w:noProof/>
           </w:rPr>
-          <w:t>Sources – Bibliographie</w:t>
+          <w:t>Erreurs restantes</w:t>
         </w:r>
         <w:r>
           <w:rPr>
@@ -2168,7 +2045,7 @@
             <w:noProof/>
             <w:webHidden/>
           </w:rPr>
-          <w:instrText xml:space="preserve"> PAGEREF _Toc134784096 \h </w:instrText>
+          <w:instrText xml:space="preserve"> PAGEREF _Toc135816194 \h </w:instrText>
         </w:r>
         <w:r>
           <w:rPr>
@@ -2188,7 +2065,7 @@
             <w:noProof/>
             <w:webHidden/>
           </w:rPr>
-          <w:t>9</w:t>
+          <w:t>10</w:t>
         </w:r>
         <w:r>
           <w:rPr>
@@ -2215,14 +2092,14 @@
           <w14:ligatures w14:val="standardContextual"/>
         </w:rPr>
       </w:pPr>
-      <w:hyperlink w:anchor="_Toc134784097" w:history="1">
+      <w:hyperlink w:anchor="_Toc135816195" w:history="1">
         <w:r>
           <w:rPr>
             <w:rStyle w:val="Hyperlink"/>
             <w:iCs/>
             <w:noProof/>
           </w:rPr>
-          <w:t>5.3</w:t>
+          <w:t>3.4</w:t>
         </w:r>
         <w:r>
           <w:rPr>
@@ -2241,7 +2118,7 @@
             <w:iCs/>
             <w:noProof/>
           </w:rPr>
-          <w:t>Journal de travail</w:t>
+          <w:t>Liste des documents fournis</w:t>
         </w:r>
         <w:r>
           <w:rPr>
@@ -2262,7 +2139,7 @@
             <w:noProof/>
             <w:webHidden/>
           </w:rPr>
-          <w:instrText xml:space="preserve"> PAGEREF _Toc134784097 \h </w:instrText>
+          <w:instrText xml:space="preserve"> PAGEREF _Toc135816195 \h </w:instrText>
         </w:r>
         <w:r>
           <w:rPr>
@@ -2282,7 +2159,7 @@
             <w:noProof/>
             <w:webHidden/>
           </w:rPr>
-          <w:t>9</w:t>
+          <w:t>10</w:t>
         </w:r>
         <w:r>
           <w:rPr>
@@ -2295,8 +2172,163 @@
     </w:p>
     <w:p>
       <w:pPr>
+        <w:pStyle w:val="TOC1"/>
+        <w:rPr>
+          <w:rFonts w:asciiTheme="minorHAnsi" w:eastAsiaTheme="minorEastAsia" w:hAnsiTheme="minorHAnsi" w:cstheme="minorBidi"/>
+          <w:kern w:val="2"/>
+          <w:szCs w:val="24"/>
+          <w:lang w:val="en-CH" w:eastAsia="en-GB"/>
+          <w14:ligatures w14:val="standardContextual"/>
+        </w:rPr>
+      </w:pPr>
+      <w:hyperlink w:anchor="_Toc135816196" w:history="1">
+        <w:r>
+          <w:rPr>
+            <w:rStyle w:val="Hyperlink"/>
+          </w:rPr>
+          <w:t>4</w:t>
+        </w:r>
+        <w:r>
+          <w:rPr>
+            <w:rFonts w:asciiTheme="minorHAnsi" w:eastAsiaTheme="minorEastAsia" w:hAnsiTheme="minorHAnsi" w:cstheme="minorBidi"/>
+            <w:kern w:val="2"/>
+            <w:szCs w:val="24"/>
+            <w:lang w:val="en-CH" w:eastAsia="en-GB"/>
+            <w14:ligatures w14:val="standardContextual"/>
+          </w:rPr>
+          <w:tab/>
+        </w:r>
+        <w:r>
+          <w:rPr>
+            <w:rStyle w:val="Hyperlink"/>
+          </w:rPr>
+          <w:t>Conclusions</w:t>
+        </w:r>
+        <w:r>
+          <w:rPr>
+            <w:webHidden/>
+          </w:rPr>
+          <w:tab/>
+        </w:r>
+        <w:r>
+          <w:rPr>
+            <w:webHidden/>
+          </w:rPr>
+          <w:fldChar w:fldCharType="begin"/>
+        </w:r>
+        <w:r>
+          <w:rPr>
+            <w:webHidden/>
+          </w:rPr>
+          <w:instrText xml:space="preserve"> PAGEREF _Toc135816196 \h </w:instrText>
+        </w:r>
+        <w:r>
+          <w:rPr>
+            <w:webHidden/>
+          </w:rPr>
+        </w:r>
+        <w:r>
+          <w:rPr>
+            <w:webHidden/>
+          </w:rPr>
+          <w:fldChar w:fldCharType="separate"/>
+        </w:r>
+        <w:r>
+          <w:rPr>
+            <w:webHidden/>
+          </w:rPr>
+          <w:t>10</w:t>
+        </w:r>
+        <w:r>
+          <w:rPr>
+            <w:webHidden/>
+          </w:rPr>
+          <w:fldChar w:fldCharType="end"/>
+        </w:r>
+      </w:hyperlink>
+    </w:p>
+    <w:p>
+      <w:pPr>
+        <w:pStyle w:val="TOC1"/>
+        <w:rPr>
+          <w:rFonts w:asciiTheme="minorHAnsi" w:eastAsiaTheme="minorEastAsia" w:hAnsiTheme="minorHAnsi" w:cstheme="minorBidi"/>
+          <w:kern w:val="2"/>
+          <w:szCs w:val="24"/>
+          <w:lang w:val="en-CH" w:eastAsia="en-GB"/>
+          <w14:ligatures w14:val="standardContextual"/>
+        </w:rPr>
+      </w:pPr>
+      <w:hyperlink w:anchor="_Toc135816197" w:history="1">
+        <w:r>
+          <w:rPr>
+            <w:rStyle w:val="Hyperlink"/>
+          </w:rPr>
+          <w:t>5</w:t>
+        </w:r>
+        <w:r>
+          <w:rPr>
+            <w:rFonts w:asciiTheme="minorHAnsi" w:eastAsiaTheme="minorEastAsia" w:hAnsiTheme="minorHAnsi" w:cstheme="minorBidi"/>
+            <w:kern w:val="2"/>
+            <w:szCs w:val="24"/>
+            <w:lang w:val="en-CH" w:eastAsia="en-GB"/>
+            <w14:ligatures w14:val="standardContextual"/>
+          </w:rPr>
+          <w:tab/>
+        </w:r>
+        <w:r>
+          <w:rPr>
+            <w:rStyle w:val="Hyperlink"/>
+          </w:rPr>
+          <w:t>Annexes</w:t>
+        </w:r>
+        <w:r>
+          <w:rPr>
+            <w:webHidden/>
+          </w:rPr>
+          <w:tab/>
+        </w:r>
+        <w:r>
+          <w:rPr>
+            <w:webHidden/>
+          </w:rPr>
+          <w:fldChar w:fldCharType="begin"/>
+        </w:r>
+        <w:r>
+          <w:rPr>
+            <w:webHidden/>
+          </w:rPr>
+          <w:instrText xml:space="preserve"> PAGEREF _Toc135816197 \h </w:instrText>
+        </w:r>
+        <w:r>
+          <w:rPr>
+            <w:webHidden/>
+          </w:rPr>
+        </w:r>
+        <w:r>
+          <w:rPr>
+            <w:webHidden/>
+          </w:rPr>
+          <w:fldChar w:fldCharType="separate"/>
+        </w:r>
+        <w:r>
+          <w:rPr>
+            <w:webHidden/>
+          </w:rPr>
+          <w:t>12</w:t>
+        </w:r>
+        <w:r>
+          <w:rPr>
+            <w:webHidden/>
+          </w:rPr>
+          <w:fldChar w:fldCharType="end"/>
+        </w:r>
+      </w:hyperlink>
+    </w:p>
+    <w:p>
+      <w:pPr>
         <w:pStyle w:val="TOC2"/>
         <w:tabs>
+          <w:tab w:val="left" w:pos="800"/>
           <w:tab w:val="right" w:leader="dot" w:pos="9060"/>
         </w:tabs>
         <w:rPr>
@@ -2308,16 +2340,43 @@
           <w14:ligatures w14:val="standardContextual"/>
         </w:rPr>
       </w:pPr>
-      <w:hyperlink w:anchor="_Toc134784098" w:history="1">
-        <w:r>
-          <w:rPr>
-            <w:noProof/>
-            <w:webHidden/>
+      <w:hyperlink w:anchor="_Toc135816198" w:history="1">
+        <w:r>
+          <w:rPr>
+            <w:rStyle w:val="Hyperlink"/>
+            <w:iCs/>
+            <w:noProof/>
+          </w:rPr>
+          <w:t>5.1</w:t>
+        </w:r>
+        <w:r>
+          <w:rPr>
+            <w:rFonts w:asciiTheme="minorHAnsi" w:eastAsiaTheme="minorEastAsia" w:hAnsiTheme="minorHAnsi" w:cstheme="minorBidi"/>
+            <w:noProof/>
+            <w:kern w:val="2"/>
+            <w:szCs w:val="24"/>
+            <w:lang w:val="en-CH" w:eastAsia="en-GB"/>
+            <w14:ligatures w14:val="standardContextual"/>
           </w:rPr>
           <w:tab/>
         </w:r>
         <w:r>
           <w:rPr>
+            <w:rStyle w:val="Hyperlink"/>
+            <w:iCs/>
+            <w:noProof/>
+          </w:rPr>
+          <w:t>Résumé du rapport du TPI / version succincte de la documentation</w:t>
+        </w:r>
+        <w:r>
+          <w:rPr>
+            <w:noProof/>
+            <w:webHidden/>
+          </w:rPr>
+          <w:tab/>
+        </w:r>
+        <w:r>
+          <w:rPr>
             <w:noProof/>
             <w:webHidden/>
           </w:rPr>
@@ -2328,7 +2387,7 @@
             <w:noProof/>
             <w:webHidden/>
           </w:rPr>
-          <w:instrText xml:space="preserve"> PAGEREF _Toc134784098 \h </w:instrText>
+          <w:instrText xml:space="preserve"> PAGEREF _Toc135816198 \h </w:instrText>
         </w:r>
         <w:r>
           <w:rPr>
@@ -2348,7 +2407,7 @@
             <w:noProof/>
             <w:webHidden/>
           </w:rPr>
-          <w:t>9</w:t>
+          <w:t>12</w:t>
         </w:r>
         <w:r>
           <w:rPr>
@@ -2375,14 +2434,14 @@
           <w14:ligatures w14:val="standardContextual"/>
         </w:rPr>
       </w:pPr>
-      <w:hyperlink w:anchor="_Toc134784099" w:history="1">
+      <w:hyperlink w:anchor="_Toc135816199" w:history="1">
         <w:r>
           <w:rPr>
             <w:rStyle w:val="Hyperlink"/>
             <w:iCs/>
             <w:noProof/>
           </w:rPr>
-          <w:t>5.4</w:t>
+          <w:t>5.2</w:t>
         </w:r>
         <w:r>
           <w:rPr>
@@ -2401,7 +2460,7 @@
             <w:iCs/>
             <w:noProof/>
           </w:rPr>
-          <w:t>Manuel d'Installation</w:t>
+          <w:t>Sources – Bibliographie</w:t>
         </w:r>
         <w:r>
           <w:rPr>
@@ -2422,7 +2481,7 @@
             <w:noProof/>
             <w:webHidden/>
           </w:rPr>
-          <w:instrText xml:space="preserve"> PAGEREF _Toc134784099 \h </w:instrText>
+          <w:instrText xml:space="preserve"> PAGEREF _Toc135816199 \h </w:instrText>
         </w:r>
         <w:r>
           <w:rPr>
@@ -2442,7 +2501,7 @@
             <w:noProof/>
             <w:webHidden/>
           </w:rPr>
-          <w:t>9</w:t>
+          <w:t>12</w:t>
         </w:r>
         <w:r>
           <w:rPr>
@@ -2469,14 +2528,14 @@
           <w14:ligatures w14:val="standardContextual"/>
         </w:rPr>
       </w:pPr>
-      <w:hyperlink w:anchor="_Toc134784100" w:history="1">
+      <w:hyperlink w:anchor="_Toc135816200" w:history="1">
         <w:r>
           <w:rPr>
             <w:rStyle w:val="Hyperlink"/>
             <w:iCs/>
             <w:noProof/>
           </w:rPr>
-          <w:t>5.5</w:t>
+          <w:t>5.3</w:t>
         </w:r>
         <w:r>
           <w:rPr>
@@ -2495,7 +2554,7 @@
             <w:iCs/>
             <w:noProof/>
           </w:rPr>
-          <w:t>Manuel d'Utilisation</w:t>
+          <w:t>Journal de travail</w:t>
         </w:r>
         <w:r>
           <w:rPr>
@@ -2516,7 +2575,7 @@
             <w:noProof/>
             <w:webHidden/>
           </w:rPr>
-          <w:instrText xml:space="preserve"> PAGEREF _Toc134784100 \h </w:instrText>
+          <w:instrText xml:space="preserve"> PAGEREF _Toc135816200 \h </w:instrText>
         </w:r>
         <w:r>
           <w:rPr>
@@ -2536,7 +2595,7 @@
             <w:noProof/>
             <w:webHidden/>
           </w:rPr>
-          <w:t>9</w:t>
+          <w:t>12</w:t>
         </w:r>
         <w:r>
           <w:rPr>
@@ -2551,7 +2610,6 @@
       <w:pPr>
         <w:pStyle w:val="TOC2"/>
         <w:tabs>
-          <w:tab w:val="left" w:pos="800"/>
           <w:tab w:val="right" w:leader="dot" w:pos="9060"/>
         </w:tabs>
         <w:rPr>
@@ -2563,14 +2621,81 @@
           <w14:ligatures w14:val="standardContextual"/>
         </w:rPr>
       </w:pPr>
-      <w:hyperlink w:anchor="_Toc134784101" w:history="1">
+      <w:hyperlink w:anchor="_Toc135816201" w:history="1">
+        <w:r>
+          <w:rPr>
+            <w:noProof/>
+            <w:webHidden/>
+          </w:rPr>
+          <w:tab/>
+        </w:r>
+        <w:r>
+          <w:rPr>
+            <w:noProof/>
+            <w:webHidden/>
+          </w:rPr>
+          <w:fldChar w:fldCharType="begin"/>
+        </w:r>
+        <w:r>
+          <w:rPr>
+            <w:noProof/>
+            <w:webHidden/>
+          </w:rPr>
+          <w:instrText xml:space="preserve"> PAGEREF _Toc135816201 \h </w:instrText>
+        </w:r>
+        <w:r>
+          <w:rPr>
+            <w:noProof/>
+            <w:webHidden/>
+          </w:rPr>
+        </w:r>
+        <w:r>
+          <w:rPr>
+            <w:noProof/>
+            <w:webHidden/>
+          </w:rPr>
+          <w:fldChar w:fldCharType="separate"/>
+        </w:r>
+        <w:r>
+          <w:rPr>
+            <w:noProof/>
+            <w:webHidden/>
+          </w:rPr>
+          <w:t>12</w:t>
+        </w:r>
+        <w:r>
+          <w:rPr>
+            <w:noProof/>
+            <w:webHidden/>
+          </w:rPr>
+          <w:fldChar w:fldCharType="end"/>
+        </w:r>
+      </w:hyperlink>
+    </w:p>
+    <w:p>
+      <w:pPr>
+        <w:pStyle w:val="TOC2"/>
+        <w:tabs>
+          <w:tab w:val="left" w:pos="800"/>
+          <w:tab w:val="right" w:leader="dot" w:pos="9060"/>
+        </w:tabs>
+        <w:rPr>
+          <w:rFonts w:asciiTheme="minorHAnsi" w:eastAsiaTheme="minorEastAsia" w:hAnsiTheme="minorHAnsi" w:cstheme="minorBidi"/>
+          <w:noProof/>
+          <w:kern w:val="2"/>
+          <w:szCs w:val="24"/>
+          <w:lang w:val="en-CH" w:eastAsia="en-GB"/>
+          <w14:ligatures w14:val="standardContextual"/>
+        </w:rPr>
+      </w:pPr>
+      <w:hyperlink w:anchor="_Toc135816202" w:history="1">
         <w:r>
           <w:rPr>
             <w:rStyle w:val="Hyperlink"/>
             <w:iCs/>
             <w:noProof/>
           </w:rPr>
-          <w:t>5.6</w:t>
+          <w:t>5.4</w:t>
         </w:r>
         <w:r>
           <w:rPr>
@@ -2589,6 +2714,194 @@
             <w:iCs/>
             <w:noProof/>
           </w:rPr>
+          <w:t>Manuel d'Installation</w:t>
+        </w:r>
+        <w:r>
+          <w:rPr>
+            <w:noProof/>
+            <w:webHidden/>
+          </w:rPr>
+          <w:tab/>
+        </w:r>
+        <w:r>
+          <w:rPr>
+            <w:noProof/>
+            <w:webHidden/>
+          </w:rPr>
+          <w:fldChar w:fldCharType="begin"/>
+        </w:r>
+        <w:r>
+          <w:rPr>
+            <w:noProof/>
+            <w:webHidden/>
+          </w:rPr>
+          <w:instrText xml:space="preserve"> PAGEREF _Toc135816202 \h </w:instrText>
+        </w:r>
+        <w:r>
+          <w:rPr>
+            <w:noProof/>
+            <w:webHidden/>
+          </w:rPr>
+        </w:r>
+        <w:r>
+          <w:rPr>
+            <w:noProof/>
+            <w:webHidden/>
+          </w:rPr>
+          <w:fldChar w:fldCharType="separate"/>
+        </w:r>
+        <w:r>
+          <w:rPr>
+            <w:noProof/>
+            <w:webHidden/>
+          </w:rPr>
+          <w:t>12</w:t>
+        </w:r>
+        <w:r>
+          <w:rPr>
+            <w:noProof/>
+            <w:webHidden/>
+          </w:rPr>
+          <w:fldChar w:fldCharType="end"/>
+        </w:r>
+      </w:hyperlink>
+    </w:p>
+    <w:p>
+      <w:pPr>
+        <w:pStyle w:val="TOC2"/>
+        <w:tabs>
+          <w:tab w:val="left" w:pos="800"/>
+          <w:tab w:val="right" w:leader="dot" w:pos="9060"/>
+        </w:tabs>
+        <w:rPr>
+          <w:rFonts w:asciiTheme="minorHAnsi" w:eastAsiaTheme="minorEastAsia" w:hAnsiTheme="minorHAnsi" w:cstheme="minorBidi"/>
+          <w:noProof/>
+          <w:kern w:val="2"/>
+          <w:szCs w:val="24"/>
+          <w:lang w:val="en-CH" w:eastAsia="en-GB"/>
+          <w14:ligatures w14:val="standardContextual"/>
+        </w:rPr>
+      </w:pPr>
+      <w:hyperlink w:anchor="_Toc135816203" w:history="1">
+        <w:r>
+          <w:rPr>
+            <w:rStyle w:val="Hyperlink"/>
+            <w:iCs/>
+            <w:noProof/>
+          </w:rPr>
+          <w:t>5.5</w:t>
+        </w:r>
+        <w:r>
+          <w:rPr>
+            <w:rFonts w:asciiTheme="minorHAnsi" w:eastAsiaTheme="minorEastAsia" w:hAnsiTheme="minorHAnsi" w:cstheme="minorBidi"/>
+            <w:noProof/>
+            <w:kern w:val="2"/>
+            <w:szCs w:val="24"/>
+            <w:lang w:val="en-CH" w:eastAsia="en-GB"/>
+            <w14:ligatures w14:val="standardContextual"/>
+          </w:rPr>
+          <w:tab/>
+        </w:r>
+        <w:r>
+          <w:rPr>
+            <w:rStyle w:val="Hyperlink"/>
+            <w:iCs/>
+            <w:noProof/>
+          </w:rPr>
+          <w:t>Manuel d'Utilisation</w:t>
+        </w:r>
+        <w:r>
+          <w:rPr>
+            <w:noProof/>
+            <w:webHidden/>
+          </w:rPr>
+          <w:tab/>
+        </w:r>
+        <w:r>
+          <w:rPr>
+            <w:noProof/>
+            <w:webHidden/>
+          </w:rPr>
+          <w:fldChar w:fldCharType="begin"/>
+        </w:r>
+        <w:r>
+          <w:rPr>
+            <w:noProof/>
+            <w:webHidden/>
+          </w:rPr>
+          <w:instrText xml:space="preserve"> PAGEREF _Toc135816203 \h </w:instrText>
+        </w:r>
+        <w:r>
+          <w:rPr>
+            <w:noProof/>
+            <w:webHidden/>
+          </w:rPr>
+        </w:r>
+        <w:r>
+          <w:rPr>
+            <w:noProof/>
+            <w:webHidden/>
+          </w:rPr>
+          <w:fldChar w:fldCharType="separate"/>
+        </w:r>
+        <w:r>
+          <w:rPr>
+            <w:noProof/>
+            <w:webHidden/>
+          </w:rPr>
+          <w:t>12</w:t>
+        </w:r>
+        <w:r>
+          <w:rPr>
+            <w:noProof/>
+            <w:webHidden/>
+          </w:rPr>
+          <w:fldChar w:fldCharType="end"/>
+        </w:r>
+      </w:hyperlink>
+    </w:p>
+    <w:p>
+      <w:pPr>
+        <w:pStyle w:val="TOC2"/>
+        <w:tabs>
+          <w:tab w:val="left" w:pos="800"/>
+          <w:tab w:val="right" w:leader="dot" w:pos="9060"/>
+        </w:tabs>
+        <w:rPr>
+          <w:rFonts w:asciiTheme="minorHAnsi" w:eastAsiaTheme="minorEastAsia" w:hAnsiTheme="minorHAnsi" w:cstheme="minorBidi"/>
+          <w:noProof/>
+          <w:kern w:val="2"/>
+          <w:szCs w:val="24"/>
+          <w:lang w:val="en-CH" w:eastAsia="en-GB"/>
+          <w14:ligatures w14:val="standardContextual"/>
+        </w:rPr>
+      </w:pPr>
+      <w:hyperlink w:anchor="_Toc135816204" w:history="1">
+        <w:r>
+          <w:rPr>
+            <w:rStyle w:val="Hyperlink"/>
+            <w:iCs/>
+            <w:noProof/>
+          </w:rPr>
+          <w:t>5.6</w:t>
+        </w:r>
+        <w:r>
+          <w:rPr>
+            <w:rFonts w:asciiTheme="minorHAnsi" w:eastAsiaTheme="minorEastAsia" w:hAnsiTheme="minorHAnsi" w:cstheme="minorBidi"/>
+            <w:noProof/>
+            <w:kern w:val="2"/>
+            <w:szCs w:val="24"/>
+            <w:lang w:val="en-CH" w:eastAsia="en-GB"/>
+            <w14:ligatures w14:val="standardContextual"/>
+          </w:rPr>
+          <w:tab/>
+        </w:r>
+        <w:r>
+          <w:rPr>
+            <w:rStyle w:val="Hyperlink"/>
+            <w:iCs/>
+            <w:noProof/>
+          </w:rPr>
           <w:t>Archives du projet</w:t>
         </w:r>
         <w:r>
@@ -2610,7 +2923,7 @@
             <w:noProof/>
             <w:webHidden/>
           </w:rPr>
-          <w:instrText xml:space="preserve"> PAGEREF _Toc134784101 \h </w:instrText>
+          <w:instrText xml:space="preserve"> PAGEREF _Toc135816204 \h </w:instrText>
         </w:r>
         <w:r>
           <w:rPr>
@@ -2630,7 +2943,7 @@
             <w:noProof/>
             <w:webHidden/>
           </w:rPr>
-          <w:t>9</w:t>
+          <w:t>12</w:t>
         </w:r>
         <w:r>
           <w:rPr>
@@ -2670,7 +2983,7 @@
       <w:pPr>
         <w:pStyle w:val="Heading1"/>
       </w:pPr>
-      <w:bookmarkStart w:id="0" w:name="_Toc134784077"/>
+      <w:bookmarkStart w:id="0" w:name="_Toc135816177"/>
       <w:r>
         <w:lastRenderedPageBreak/>
         <w:t>Analyse prél</w:t>
@@ -2691,7 +3004,7 @@
           <w:iCs/>
         </w:rPr>
       </w:pPr>
-      <w:bookmarkStart w:id="1" w:name="_Toc134784078"/>
+      <w:bookmarkStart w:id="1" w:name="_Toc135816178"/>
       <w:r>
         <w:rPr>
           <w:i w:val="0"/>
@@ -3240,13 +3553,7 @@
           <w:rPr>
             <w:rStyle w:val="Hyperlink"/>
           </w:rPr>
-          <w:t>41</w:t>
-        </w:r>
-        <w:r>
-          <w:rPr>
-            <w:rStyle w:val="Hyperlink"/>
-          </w:rPr>
-          <w:t>1</w:t>
+          <w:t>411</w:t>
         </w:r>
       </w:hyperlink>
       <w:r>
@@ -3278,7 +3585,7 @@
           <w:iCs/>
         </w:rPr>
       </w:pPr>
-      <w:bookmarkStart w:id="2" w:name="_Toc134784079"/>
+      <w:bookmarkStart w:id="2" w:name="_Toc135816179"/>
       <w:r>
         <w:rPr>
           <w:i w:val="0"/>
@@ -3517,7 +3824,7 @@
           <w:iCs/>
         </w:rPr>
       </w:pPr>
-      <w:bookmarkStart w:id="3" w:name="_Toc134784080"/>
+      <w:bookmarkStart w:id="3" w:name="_Toc135816180"/>
       <w:r>
         <w:rPr>
           <w:i w:val="0"/>
@@ -3583,7 +3890,7 @@
           <w:iCs/>
         </w:rPr>
       </w:pPr>
-      <w:bookmarkStart w:id="4" w:name="_Toc134784081"/>
+      <w:bookmarkStart w:id="4" w:name="_Toc135816181"/>
       <w:r>
         <w:rPr>
           <w:i w:val="0"/>
@@ -3593,25 +3900,10 @@
       </w:r>
       <w:bookmarkEnd w:id="4"/>
     </w:p>
-    <w:p>
-      <w:pPr>
-        <w:spacing w:after="100" w:afterAutospacing="1"/>
-        <w:jc w:val="both"/>
-        <w:rPr>
-          <w:noProof/>
-          <w:szCs w:val="14"/>
-        </w:rPr>
-      </w:pPr>
-    </w:p>
-    <w:p>
-      <w:r>
-        <w:t xml:space="preserve">La méthode des 6 </w:t>
-      </w:r>
-      <w:r>
-        <w:t>pas</w:t>
-      </w:r>
-      <w:r>
-        <w:t xml:space="preserve"> a été utilisée, l’agilité n’étant pas nécessaire dans ce projet. Elle consiste en 6 points définis comme tels :</w:t>
+    <w:p/>
+    <w:p>
+      <w:r>
+        <w:t>La méthode des 6 pas a été utilisée, l’agilité n’étant pas nécessaire dans ce projet. Elle consiste en 6 points définis comme tels :</w:t>
       </w:r>
     </w:p>
     <w:p/>
@@ -3790,13 +4082,7 @@
         <w:ind w:left="1416"/>
       </w:pPr>
       <w:r>
-        <w:t xml:space="preserve">Passer en revue ce qui a été réalisé avec le chef de projet et </w:t>
-      </w:r>
-      <w:r>
-        <w:t xml:space="preserve">les </w:t>
-      </w:r>
-      <w:r>
-        <w:t>experts</w:t>
+        <w:t>Passer en revue ce qui a été réalisé avec le chef de projet et les experts</w:t>
       </w:r>
       <w:r>
         <w:t>.</w:t>
@@ -3806,7 +4092,7 @@
       <w:pPr>
         <w:pStyle w:val="Heading1"/>
       </w:pPr>
-      <w:bookmarkStart w:id="5" w:name="_Toc134784082"/>
+      <w:bookmarkStart w:id="5" w:name="_Toc135816182"/>
       <w:r>
         <w:lastRenderedPageBreak/>
         <w:t>Analyse</w:t>
@@ -3824,7 +4110,7 @@
           <w:iCs/>
         </w:rPr>
       </w:pPr>
-      <w:bookmarkStart w:id="6" w:name="_Toc134784083"/>
+      <w:bookmarkStart w:id="6" w:name="_Toc135816183"/>
       <w:r>
         <w:rPr>
           <w:i w:val="0"/>
@@ -3833,6 +4119,19 @@
         <w:t>Concept</w:t>
       </w:r>
       <w:bookmarkEnd w:id="6"/>
+    </w:p>
+    <w:p>
+      <w:pPr>
+        <w:pStyle w:val="Heading3"/>
+        <w:rPr>
+          <w:i/>
+        </w:rPr>
+      </w:pPr>
+      <w:bookmarkStart w:id="7" w:name="_Toc135816184"/>
+      <w:r>
+        <w:t>Maquette</w:t>
+      </w:r>
+      <w:bookmarkEnd w:id="7"/>
     </w:p>
     <w:p>
       <w:pPr>
@@ -4124,24 +4423,36 @@
           <w:i/>
         </w:rPr>
       </w:pPr>
-      <w:r>
-        <w:rPr>
-          <w:szCs w:val="14"/>
-          <w:lang w:eastAsia="fr-FR"/>
+      <w:bookmarkStart w:id="8" w:name="_Toc135816185"/>
+      <w:r>
+        <w:t>Base de données</w:t>
+      </w:r>
+      <w:bookmarkEnd w:id="8"/>
+    </w:p>
+    <w:p>
+      <w:pPr>
+        <w:rPr>
+          <w:noProof/>
+        </w:rPr>
+      </w:pPr>
+      <w:r>
+        <w:rPr>
+          <w:i/>
+          <w:noProof/>
         </w:rPr>
         <w:drawing>
-          <wp:anchor distT="0" distB="0" distL="114300" distR="114300" simplePos="0" relativeHeight="251661312" behindDoc="0" locked="0" layoutInCell="1" allowOverlap="1" wp14:anchorId="01C20506" wp14:editId="210D41FF">
+          <wp:anchor distT="0" distB="0" distL="114300" distR="114300" simplePos="0" relativeHeight="251661312" behindDoc="0" locked="0" layoutInCell="1" allowOverlap="1" wp14:anchorId="79EAD9A2" wp14:editId="3C352BCF">
             <wp:simplePos x="0" y="0"/>
             <wp:positionH relativeFrom="column">
-              <wp:posOffset>0</wp:posOffset>
+              <wp:align>center</wp:align>
             </wp:positionH>
             <wp:positionV relativeFrom="paragraph">
-              <wp:posOffset>2776855</wp:posOffset>
+              <wp:posOffset>658541</wp:posOffset>
             </wp:positionV>
-            <wp:extent cx="5759450" cy="2218055"/>
-            <wp:effectExtent l="0" t="0" r="6350" b="4445"/>
+            <wp:extent cx="5760000" cy="2876400"/>
+            <wp:effectExtent l="0" t="0" r="0" b="0"/>
             <wp:wrapSquare wrapText="bothSides"/>
-            <wp:docPr id="1276352772" name="Picture 1"/>
+            <wp:docPr id="1196794693" name="Picture 1" descr="A picture containing text, screenshot, diagram, font&#10;&#10;Description automatically generated"/>
             <wp:cNvGraphicFramePr>
               <a:graphicFrameLocks xmlns:a="http://schemas.openxmlformats.org/drawingml/2006/main" noChangeAspect="1"/>
             </wp:cNvGraphicFramePr>
@@ -4149,7 +4460,7 @@
               <a:graphicData uri="http://schemas.openxmlformats.org/drawingml/2006/picture">
                 <pic:pic xmlns:pic="http://schemas.openxmlformats.org/drawingml/2006/picture">
                   <pic:nvPicPr>
-                    <pic:cNvPr id="1276352772" name=""/>
+                    <pic:cNvPr id="1196794693" name="Picture 1" descr="A picture containing text, screenshot, diagram, font&#10;&#10;Description automatically generated"/>
                     <pic:cNvPicPr/>
                   </pic:nvPicPr>
                   <pic:blipFill>
@@ -4158,9 +4469,6 @@
                         <a:ext uri="{BEBA8EAE-BF5A-486C-A8C5-ECC9F3942E4B}">
                           <a14:imgProps xmlns:a14="http://schemas.microsoft.com/office/drawing/2010/main">
                             <a14:imgLayer r:embed="rId17">
-                              <a14:imgEffect>
-                                <a14:sharpenSoften amount="25000"/>
-                              </a14:imgEffect>
                               <a14:imgEffect>
                                 <a14:brightnessContrast bright="20000"/>
                               </a14:imgEffect>
@@ -4179,7 +4487,7 @@
                   <pic:spPr>
                     <a:xfrm>
                       <a:off x="0" y="0"/>
-                      <a:ext cx="5759450" cy="2218055"/>
+                      <a:ext cx="5760000" cy="2876400"/>
                     </a:xfrm>
                     <a:prstGeom prst="rect">
                       <a:avLst/>
@@ -4199,19 +4507,544 @@
       </w:r>
       <w:r>
         <w:rPr>
+          <w:noProof/>
+        </w:rPr>
+        <w:t xml:space="preserve">Pour la base de données, </w:t>
+      </w:r>
+      <w:r>
+        <w:rPr>
+          <w:noProof/>
+        </w:rPr>
+        <w:t xml:space="preserve">Le </w:t>
+      </w:r>
+      <w:r>
+        <w:rPr>
+          <w:noProof/>
+        </w:rPr>
+        <w:t xml:space="preserve">MCD </w:t>
+      </w:r>
+      <w:r>
+        <w:rPr>
+          <w:noProof/>
+        </w:rPr>
+        <w:t xml:space="preserve">à été schématisé </w:t>
+      </w:r>
+      <w:r>
+        <w:rPr>
+          <w:noProof/>
+        </w:rPr>
+        <w:t xml:space="preserve">à l’aide de DB-Main afin d’avoir une idée visuelle et réfléchie des </w:t>
+      </w:r>
+      <w:r>
+        <w:rPr>
+          <w:noProof/>
+        </w:rPr>
+        <w:t xml:space="preserve">differentes </w:t>
+      </w:r>
+      <w:r>
+        <w:rPr>
+          <w:noProof/>
+        </w:rPr>
+        <w:t>entités et des possibles relations entre elles :</w:t>
+      </w:r>
+    </w:p>
+    <w:p>
+      <w:pPr>
+        <w:pStyle w:val="Retraitnormal1"/>
+        <w:numPr>
+          <w:ilvl w:val="0"/>
+          <w:numId w:val="0"/>
+        </w:numPr>
+        <w:ind w:left="720"/>
+        <w:rPr>
+          <w:rFonts w:ascii="Montserrat" w:hAnsi="Montserrat"/>
+          <w:sz w:val="24"/>
           <w:szCs w:val="14"/>
           <w:lang w:eastAsia="fr-FR"/>
         </w:rPr>
+      </w:pPr>
+    </w:p>
+    <w:p>
+      <w:pPr>
+        <w:rPr>
+          <w:iCs/>
+        </w:rPr>
+      </w:pPr>
+      <w:proofErr w:type="spellStart"/>
+      <w:r>
+        <w:rPr>
+          <w:iCs/>
+        </w:rPr>
+        <w:t>t_products</w:t>
+      </w:r>
+      <w:proofErr w:type="spellEnd"/>
+      <w:r>
+        <w:rPr>
+          <w:iCs/>
+        </w:rPr>
+        <w:t> :</w:t>
+      </w:r>
+    </w:p>
+    <w:p>
+      <w:pPr>
+        <w:ind w:left="700"/>
+        <w:rPr>
+          <w:iCs/>
+        </w:rPr>
+      </w:pPr>
+      <w:r>
+        <w:rPr>
+          <w:iCs/>
+        </w:rPr>
+        <w:t xml:space="preserve">Elle contient un article qui fait partie d’une catégorie </w:t>
+      </w:r>
+      <w:r>
+        <w:rPr>
+          <w:iCs/>
+        </w:rPr>
+        <w:t xml:space="preserve">faisant </w:t>
+      </w:r>
+      <w:r>
+        <w:rPr>
+          <w:iCs/>
+        </w:rPr>
+        <w:t xml:space="preserve">elle-même partie d’un type </w:t>
+      </w:r>
+      <w:r>
+        <w:rPr>
+          <w:iCs/>
+        </w:rPr>
+        <w:t xml:space="preserve">. </w:t>
+      </w:r>
+      <w:r>
+        <w:rPr>
+          <w:iCs/>
+        </w:rPr>
+        <w:t>Un produit est doté d’un nom, d’une image, d’une note/description ainsi que d’un</w:t>
+      </w:r>
+      <w:r>
+        <w:rPr>
+          <w:iCs/>
+        </w:rPr>
+        <w:t xml:space="preserve"> prix </w:t>
+      </w:r>
+      <w:r>
+        <w:rPr>
+          <w:iCs/>
+        </w:rPr>
+        <w:t>et</w:t>
+      </w:r>
+      <w:r>
+        <w:rPr>
+          <w:iCs/>
+        </w:rPr>
+        <w:t xml:space="preserve"> d’une date</w:t>
+      </w:r>
+      <w:r>
+        <w:rPr>
+          <w:iCs/>
+        </w:rPr>
+        <w:t xml:space="preserve"> d’achat.</w:t>
+      </w:r>
+    </w:p>
+    <w:p>
+      <w:pPr>
+        <w:ind w:left="700"/>
+        <w:rPr>
+          <w:iCs/>
+        </w:rPr>
+      </w:pPr>
+    </w:p>
+    <w:p>
+      <w:pPr>
+        <w:rPr>
+          <w:iCs/>
+        </w:rPr>
+      </w:pPr>
+      <w:proofErr w:type="spellStart"/>
+      <w:r>
+        <w:rPr>
+          <w:iCs/>
+        </w:rPr>
+        <w:t>t_types</w:t>
+      </w:r>
+      <w:proofErr w:type="spellEnd"/>
+      <w:r>
+        <w:rPr>
+          <w:iCs/>
+        </w:rPr>
+        <w:t> :</w:t>
+      </w:r>
+    </w:p>
+    <w:p>
+      <w:pPr>
+        <w:ind w:firstLine="426"/>
+        <w:rPr>
+          <w:iCs/>
+        </w:rPr>
+      </w:pPr>
+      <w:r>
+        <w:rPr>
+          <w:iCs/>
+        </w:rPr>
+        <w:t>Contient le nom d’un type (exemple : Réseau)</w:t>
+      </w:r>
+    </w:p>
+    <w:p>
+      <w:pPr>
+        <w:ind w:left="700"/>
+        <w:rPr>
+          <w:iCs/>
+        </w:rPr>
+      </w:pPr>
+    </w:p>
+    <w:p>
+      <w:pPr>
+        <w:rPr>
+          <w:iCs/>
+        </w:rPr>
+      </w:pPr>
+      <w:proofErr w:type="spellStart"/>
+      <w:r>
+        <w:rPr>
+          <w:iCs/>
+        </w:rPr>
+        <w:t>t_categories</w:t>
+      </w:r>
+      <w:proofErr w:type="spellEnd"/>
+      <w:r>
+        <w:rPr>
+          <w:iCs/>
+        </w:rPr>
+        <w:t> :</w:t>
+      </w:r>
+    </w:p>
+    <w:p>
+      <w:pPr>
+        <w:ind w:firstLine="426"/>
+        <w:rPr>
+          <w:iCs/>
+        </w:rPr>
+      </w:pPr>
+      <w:r>
+        <w:rPr>
+          <w:iCs/>
+        </w:rPr>
+        <w:t>Contient le nom d’une catégorie (exemple : Routeur)</w:t>
+      </w:r>
+    </w:p>
+    <w:p>
+      <w:pPr>
+        <w:rPr>
+          <w:iCs/>
+        </w:rPr>
+      </w:pPr>
+      <w:r>
+        <w:rPr>
+          <w:iCs/>
+        </w:rPr>
+        <w:br w:type="page"/>
+      </w:r>
+    </w:p>
+    <w:p>
+      <w:pPr>
+        <w:rPr>
+          <w:iCs/>
+        </w:rPr>
+      </w:pPr>
+      <w:proofErr w:type="spellStart"/>
+      <w:r>
+        <w:rPr>
+          <w:iCs/>
+        </w:rPr>
+        <w:lastRenderedPageBreak/>
+        <w:t>t_article</w:t>
+      </w:r>
+      <w:proofErr w:type="spellEnd"/>
+      <w:r>
+        <w:rPr>
+          <w:iCs/>
+        </w:rPr>
+        <w:t> :</w:t>
+      </w:r>
+    </w:p>
+    <w:p>
+      <w:pPr>
+        <w:ind w:left="360"/>
+        <w:rPr>
+          <w:iCs/>
+        </w:rPr>
+      </w:pPr>
+      <w:r>
+        <w:rPr>
+          <w:iCs/>
+        </w:rPr>
+        <w:t>Un article est un produit ayant été labelisé (ici stocké dans « </w:t>
+      </w:r>
+      <w:proofErr w:type="spellStart"/>
+      <w:r>
+        <w:rPr>
+          <w:iCs/>
+        </w:rPr>
+        <w:t>artName</w:t>
+      </w:r>
+      <w:proofErr w:type="spellEnd"/>
+      <w:r>
+        <w:rPr>
+          <w:iCs/>
+        </w:rPr>
+        <w:t> ») et qui peut être en premier lieu situé dans un labo et a la possibilité d’être dans une armoire de ce dernier. Un article peut être emprunté par un utilisateur, auquel cas les informations suivantes seront enregistrées :</w:t>
+      </w:r>
+    </w:p>
+    <w:p>
+      <w:pPr>
+        <w:pStyle w:val="ListParagraph"/>
+        <w:numPr>
+          <w:ilvl w:val="0"/>
+          <w:numId w:val="15"/>
+        </w:numPr>
+        <w:rPr>
+          <w:iCs/>
+        </w:rPr>
+      </w:pPr>
+      <w:r>
+        <w:rPr>
+          <w:iCs/>
+        </w:rPr>
+        <w:t>Un emplacement de location (Exemple : maison ou office)</w:t>
+      </w:r>
+    </w:p>
+    <w:p>
+      <w:pPr>
+        <w:pStyle w:val="ListParagraph"/>
+        <w:numPr>
+          <w:ilvl w:val="0"/>
+          <w:numId w:val="15"/>
+        </w:numPr>
+        <w:rPr>
+          <w:iCs/>
+        </w:rPr>
+      </w:pPr>
+      <w:r>
+        <w:rPr>
+          <w:iCs/>
+        </w:rPr>
+        <w:t>La date de l’emprunt</w:t>
+      </w:r>
+    </w:p>
+    <w:p>
+      <w:pPr>
+        <w:pStyle w:val="ListParagraph"/>
+        <w:numPr>
+          <w:ilvl w:val="0"/>
+          <w:numId w:val="15"/>
+        </w:numPr>
+        <w:rPr>
+          <w:iCs/>
+        </w:rPr>
+      </w:pPr>
+      <w:r>
+        <w:rPr>
+          <w:iCs/>
+        </w:rPr>
+        <w:t>La date de retour de l’emprunt</w:t>
+      </w:r>
+    </w:p>
+    <w:p>
+      <w:pPr>
+        <w:pStyle w:val="ListParagraph"/>
+        <w:numPr>
+          <w:ilvl w:val="0"/>
+          <w:numId w:val="15"/>
+        </w:numPr>
+        <w:rPr>
+          <w:iCs/>
+        </w:rPr>
+      </w:pPr>
+      <w:r>
+        <w:rPr>
+          <w:iCs/>
+        </w:rPr>
+        <w:t>Une note liée</w:t>
+      </w:r>
+      <w:r>
+        <w:rPr>
+          <w:iCs/>
+        </w:rPr>
+        <w:t xml:space="preserve"> à l’emprunt (exemple : État de l’article au moment de l’emprunt)</w:t>
+      </w:r>
+    </w:p>
+    <w:p>
+      <w:pPr>
+        <w:rPr>
+          <w:iCs/>
+        </w:rPr>
+      </w:pPr>
+      <w:proofErr w:type="spellStart"/>
+      <w:r>
+        <w:rPr>
+          <w:iCs/>
+        </w:rPr>
+        <w:t>t_user</w:t>
+      </w:r>
+      <w:proofErr w:type="spellEnd"/>
+      <w:r>
+        <w:rPr>
+          <w:iCs/>
+        </w:rPr>
+        <w:t> :</w:t>
+      </w:r>
+    </w:p>
+    <w:p>
+      <w:pPr>
+        <w:ind w:left="360"/>
+        <w:rPr>
+          <w:iCs/>
+        </w:rPr>
+      </w:pPr>
+      <w:r>
+        <w:rPr>
+          <w:iCs/>
+        </w:rPr>
+        <w:t xml:space="preserve">Ici sera stocké le nom de l’utilisateur, </w:t>
+      </w:r>
+      <w:r>
+        <w:rPr>
+          <w:iCs/>
+        </w:rPr>
+        <w:t>s’il</w:t>
+      </w:r>
+      <w:r>
+        <w:rPr>
+          <w:iCs/>
+        </w:rPr>
+        <w:t xml:space="preserve"> est administrateur et s</w:t>
+      </w:r>
+      <w:r>
+        <w:rPr>
+          <w:iCs/>
+        </w:rPr>
+        <w:t>’</w:t>
+      </w:r>
+      <w:r>
+        <w:rPr>
+          <w:iCs/>
+        </w:rPr>
+        <w:t>il est toujours actif.</w:t>
+      </w:r>
+    </w:p>
+    <w:p>
+      <w:pPr>
+        <w:rPr>
+          <w:iCs/>
+        </w:rPr>
+      </w:pPr>
+      <w:proofErr w:type="spellStart"/>
+      <w:r>
+        <w:rPr>
+          <w:iCs/>
+        </w:rPr>
+        <w:t>t_room</w:t>
+      </w:r>
+      <w:proofErr w:type="spellEnd"/>
+      <w:r>
+        <w:rPr>
+          <w:iCs/>
+        </w:rPr>
+        <w:t> :</w:t>
+      </w:r>
+    </w:p>
+    <w:p>
+      <w:pPr>
+        <w:ind w:left="426"/>
+        <w:rPr>
+          <w:iCs/>
+        </w:rPr>
+      </w:pPr>
+      <w:r>
+        <w:rPr>
+          <w:iCs/>
+        </w:rPr>
+        <w:t>Contient le nom d’une salle/labo (exemple : A12) qui peut être ou ne pas être doté d’une ou plusieurs armoires.</w:t>
+      </w:r>
+    </w:p>
+    <w:p>
+      <w:pPr>
+        <w:rPr>
+          <w:iCs/>
+        </w:rPr>
+      </w:pPr>
+      <w:proofErr w:type="spellStart"/>
+      <w:r>
+        <w:rPr>
+          <w:iCs/>
+        </w:rPr>
+        <w:t>t_cupboard</w:t>
+      </w:r>
+      <w:proofErr w:type="spellEnd"/>
+      <w:r>
+        <w:rPr>
+          <w:iCs/>
+        </w:rPr>
+        <w:t> :</w:t>
+      </w:r>
+    </w:p>
+    <w:p>
+      <w:pPr>
+        <w:ind w:left="426"/>
+        <w:rPr>
+          <w:iCs/>
+        </w:rPr>
+      </w:pPr>
+      <w:r>
+        <w:rPr>
+          <w:iCs/>
+        </w:rPr>
+        <w:t>Le nom d’une armoire (exemple :</w:t>
+      </w:r>
+      <w:r>
+        <w:rPr>
+          <w:iCs/>
+        </w:rPr>
+        <w:t xml:space="preserve"> ARM-201)</w:t>
+      </w:r>
+      <w:r>
+        <w:rPr>
+          <w:iCs/>
+        </w:rPr>
+        <w:t xml:space="preserve"> qui est obligatoirement située dans une salle.</w:t>
+      </w:r>
+    </w:p>
+    <w:p>
+      <w:pPr>
+        <w:ind w:left="426"/>
+        <w:rPr>
+          <w:iCs/>
+        </w:rPr>
+      </w:pPr>
+    </w:p>
+    <w:p>
+      <w:pPr>
+        <w:rPr>
+          <w:iCs/>
+        </w:rPr>
+      </w:pPr>
+      <w:r>
+        <w:rPr>
+          <w:noProof/>
+          <w:szCs w:val="14"/>
+          <w:lang w:eastAsia="fr-FR"/>
+        </w:rPr>
         <w:drawing>
-          <wp:anchor distT="0" distB="0" distL="114300" distR="114300" simplePos="0" relativeHeight="251660288" behindDoc="0" locked="0" layoutInCell="1" allowOverlap="1" wp14:anchorId="4FF7188C" wp14:editId="14A98637">
+          <wp:anchor distT="0" distB="0" distL="114300" distR="114300" simplePos="0" relativeHeight="251660288" behindDoc="0" locked="0" layoutInCell="1" allowOverlap="1" wp14:anchorId="4FF7188C" wp14:editId="05887EBE">
             <wp:simplePos x="0" y="0"/>
             <wp:positionH relativeFrom="column">
-              <wp:posOffset>-281305</wp:posOffset>
+              <wp:posOffset>-171738</wp:posOffset>
             </wp:positionH>
             <wp:positionV relativeFrom="paragraph">
-              <wp:posOffset>202565</wp:posOffset>
+              <wp:posOffset>555022</wp:posOffset>
             </wp:positionV>
-            <wp:extent cx="6316980" cy="2451100"/>
+            <wp:extent cx="5937475" cy="2304000"/>
             <wp:effectExtent l="0" t="0" r="0" b="0"/>
             <wp:wrapSquare wrapText="bothSides"/>
             <wp:docPr id="1639391114" name="Picture 1"/>
@@ -4252,7 +5085,7 @@
                   <pic:spPr>
                     <a:xfrm>
                       <a:off x="0" y="0"/>
-                      <a:ext cx="6316980" cy="2451100"/>
+                      <a:ext cx="5937475" cy="2304000"/>
                     </a:xfrm>
                     <a:prstGeom prst="rect">
                       <a:avLst/>
@@ -4271,7 +5104,241 @@
         </w:drawing>
       </w:r>
       <w:r>
-        <w:t>Base de données</w:t>
+        <w:rPr>
+          <w:iCs/>
+        </w:rPr>
+        <w:t>Le schéma MCD a ensuite été converti en MLD afin de visualiser les relations entre les tables :</w:t>
+      </w:r>
+    </w:p>
+    <w:p>
+      <w:pPr>
+        <w:rPr>
+          <w:iCs/>
+        </w:rPr>
+      </w:pPr>
+    </w:p>
+    <w:p>
+      <w:pPr>
+        <w:rPr>
+          <w:i/>
+        </w:rPr>
+      </w:pPr>
+    </w:p>
+    <w:p>
+      <w:pPr>
+        <w:rPr>
+          <w:i/>
+        </w:rPr>
+      </w:pPr>
+    </w:p>
+    <w:p>
+      <w:pPr>
+        <w:rPr>
+          <w:i/>
+        </w:rPr>
+      </w:pPr>
+    </w:p>
+    <w:p>
+      <w:pPr>
+        <w:rPr>
+          <w:i/>
+        </w:rPr>
+      </w:pPr>
+    </w:p>
+    <w:p>
+      <w:pPr>
+        <w:rPr>
+          <w:i/>
+        </w:rPr>
+      </w:pPr>
+      <w:r>
+        <w:rPr>
+          <w:i/>
+        </w:rPr>
+        <w:tab/>
+      </w:r>
+    </w:p>
+    <w:p>
+      <w:pPr>
+        <w:rPr>
+          <w:i/>
+        </w:rPr>
+      </w:pPr>
+    </w:p>
+    <w:p>
+      <w:pPr>
+        <w:rPr>
+          <w:i/>
+        </w:rPr>
+      </w:pPr>
+    </w:p>
+    <w:p>
+      <w:pPr>
+        <w:rPr>
+          <w:b/>
+          <w:i/>
+        </w:rPr>
+      </w:pPr>
+      <w:r>
+        <w:rPr>
+          <w:i/>
+        </w:rPr>
+        <w:br w:type="page"/>
+      </w:r>
+    </w:p>
+    <w:p>
+      <w:pPr>
+        <w:rPr>
+          <w:b/>
+          <w:i/>
+        </w:rPr>
+      </w:pPr>
+      <w:r>
+        <w:rPr>
+          <w:i/>
+        </w:rPr>
+        <w:lastRenderedPageBreak/>
+        <w:br w:type="page"/>
+      </w:r>
+    </w:p>
+    <w:p>
+      <w:pPr>
+        <w:pStyle w:val="Heading3"/>
+        <w:numPr>
+          <w:ilvl w:val="0"/>
+          <w:numId w:val="0"/>
+        </w:numPr>
+        <w:ind w:left="720"/>
+        <w:rPr>
+          <w:i/>
+        </w:rPr>
+      </w:pPr>
+    </w:p>
+    <w:p>
+      <w:pPr>
+        <w:pStyle w:val="Heading3"/>
+        <w:rPr>
+          <w:i/>
+        </w:rPr>
+      </w:pPr>
+      <w:bookmarkStart w:id="9" w:name="_Toc135816186"/>
+      <w:r>
+        <w:t>Modèle - Vue - Template</w:t>
+      </w:r>
+      <w:bookmarkEnd w:id="9"/>
+    </w:p>
+    <w:p>
+      <w:pPr>
+        <w:ind w:left="576"/>
+        <w:rPr>
+          <w:color w:val="70AD47" w:themeColor="accent6"/>
+        </w:rPr>
+      </w:pPr>
+      <w:r>
+        <w:t xml:space="preserve">Le MVT est une architecture propre à Django. Elle est similaire au MVC (Modèle - Vue - Contrôleur) qui est plus commun. La Vue du MVT diffère, elle agit plutôt comme un contrôleur, qui pourra ensuite remplir le fichier Template, qui serait donc l’équivalent de la vue du MVC. Voici un schéma réalisé détaillant le pattern MVT : </w:t>
+      </w:r>
+      <w:r>
+        <w:br/>
+      </w:r>
+      <w:r>
+        <w:rPr>
+          <w:color w:val="70AD47" w:themeColor="accent6"/>
+        </w:rPr>
+        <w:t>//TODO : Schéma MVC</w:t>
+      </w:r>
+      <w:r>
+        <w:rPr>
+          <w:color w:val="70AD47" w:themeColor="accent6"/>
+        </w:rPr>
+        <w:t>,</w:t>
+      </w:r>
+    </w:p>
+    <w:p>
+      <w:pPr>
+        <w:ind w:left="576"/>
+      </w:pPr>
+      <w:r>
+        <w:rPr>
+          <w:color w:val="70AD47" w:themeColor="accent6"/>
+        </w:rPr>
+        <w:t>// Ajouter description des schémas</w:t>
+      </w:r>
+    </w:p>
+    <w:p>
+      <w:pPr>
+        <w:ind w:left="576"/>
+      </w:pPr>
+      <w:r>
+        <w:rPr>
+          <w:noProof/>
+        </w:rPr>
+        <w:drawing>
+          <wp:inline distT="0" distB="0" distL="0" distR="0" wp14:anchorId="342B9B8D" wp14:editId="343EF765">
+            <wp:extent cx="5430520" cy="2870799"/>
+            <wp:effectExtent l="12700" t="12700" r="17780" b="12700"/>
+            <wp:docPr id="60" name="Picture 60" descr="Graphical user interface&#10;&#10;Description automatically generated">
+              <a:extLst xmlns:a="http://schemas.openxmlformats.org/drawingml/2006/main">
+                <a:ext uri="{FF2B5EF4-FFF2-40B4-BE49-F238E27FC236}">
+                  <a16:creationId xmlns:a16="http://schemas.microsoft.com/office/drawing/2014/main" id="{68F2E9AF-D1EF-A186-2E0A-3E4E38B5774C}"/>
+                </a:ext>
+              </a:extLst>
+            </wp:docPr>
+            <wp:cNvGraphicFramePr>
+              <a:graphicFrameLocks xmlns:a="http://schemas.openxmlformats.org/drawingml/2006/main" noChangeAspect="1"/>
+            </wp:cNvGraphicFramePr>
+            <a:graphic xmlns:a="http://schemas.openxmlformats.org/drawingml/2006/main">
+              <a:graphicData uri="http://schemas.openxmlformats.org/drawingml/2006/picture">
+                <pic:pic xmlns:pic="http://schemas.openxmlformats.org/drawingml/2006/picture">
+                  <pic:nvPicPr>
+                    <pic:cNvPr id="60" name="Picture 59" descr="Graphical user interface&#10;&#10;Description automatically generated">
+                      <a:extLst>
+                        <a:ext uri="{FF2B5EF4-FFF2-40B4-BE49-F238E27FC236}">
+                          <a16:creationId xmlns:a16="http://schemas.microsoft.com/office/drawing/2014/main" id="{68F2E9AF-D1EF-A186-2E0A-3E4E38B5774C}"/>
+                        </a:ext>
+                      </a:extLst>
+                    </pic:cNvPr>
+                    <pic:cNvPicPr>
+                      <a:picLocks noChangeAspect="1"/>
+                    </pic:cNvPicPr>
+                  </pic:nvPicPr>
+                  <pic:blipFill>
+                    <a:blip r:embed="rId20">
+                      <a:extLst>
+                        <a:ext uri="{BEBA8EAE-BF5A-486C-A8C5-ECC9F3942E4B}">
+                          <a14:imgProps xmlns:a14="http://schemas.microsoft.com/office/drawing/2010/main">
+                            <a14:imgLayer r:embed="rId21">
+                              <a14:imgEffect>
+                                <a14:sharpenSoften amount="25000"/>
+                              </a14:imgEffect>
+                            </a14:imgLayer>
+                          </a14:imgProps>
+                        </a:ext>
+                      </a:extLst>
+                    </a:blip>
+                    <a:stretch>
+                      <a:fillRect/>
+                    </a:stretch>
+                  </pic:blipFill>
+                  <pic:spPr>
+                    <a:xfrm>
+                      <a:off x="0" y="0"/>
+                      <a:ext cx="5502012" cy="2908593"/>
+                    </a:xfrm>
+                    <a:prstGeom prst="rect">
+                      <a:avLst/>
+                    </a:prstGeom>
+                    <a:ln>
+                      <a:solidFill>
+                        <a:schemeClr val="tx1"/>
+                      </a:solidFill>
+                    </a:ln>
+                    <a:effectLst/>
+                  </pic:spPr>
+                </pic:pic>
+              </a:graphicData>
+            </a:graphic>
+          </wp:inline>
+        </w:drawing>
       </w:r>
     </w:p>
     <w:p>
@@ -4298,8 +5365,8 @@
           <w:iCs/>
         </w:rPr>
       </w:pPr>
-      <w:bookmarkStart w:id="7" w:name="_Toc71691012"/>
-      <w:bookmarkStart w:id="8" w:name="_Toc134784084"/>
+      <w:bookmarkStart w:id="10" w:name="_Toc71691012"/>
+      <w:bookmarkStart w:id="11" w:name="_Toc135816187"/>
       <w:r>
         <w:rPr>
           <w:i w:val="0"/>
@@ -4307,8 +5374,8 @@
         </w:rPr>
         <w:t>Stratégie de test</w:t>
       </w:r>
-      <w:bookmarkEnd w:id="7"/>
-      <w:bookmarkEnd w:id="8"/>
+      <w:bookmarkEnd w:id="10"/>
+      <w:bookmarkEnd w:id="11"/>
     </w:p>
     <w:p/>
     <w:p>
@@ -4343,189 +5410,108 @@
     </w:p>
     <w:p>
       <w:pPr>
-        <w:pStyle w:val="Header"/>
+        <w:ind w:left="576"/>
+      </w:pPr>
+      <w:r>
+        <w:t>Il est important de procéder à des tests afin de s’assurer du bon fonctionnement et ne pas détériorer l’expérience utilisateur.</w:t>
+      </w:r>
+      <w:r>
+        <w:br/>
+        <w:t>Afin d’organiser les tests, ils seront divisés comme tels :</w:t>
+      </w:r>
+    </w:p>
+    <w:p>
+      <w:pPr>
+        <w:ind w:left="576"/>
+      </w:pPr>
+    </w:p>
+    <w:p>
+      <w:pPr>
+        <w:pStyle w:val="ListParagraph"/>
         <w:numPr>
           <w:ilvl w:val="0"/>
-          <w:numId w:val="6"/>
+          <w:numId w:val="24"/>
         </w:numPr>
-        <w:tabs>
-          <w:tab w:val="clear" w:pos="4536"/>
-          <w:tab w:val="clear" w:pos="9072"/>
-        </w:tabs>
-        <w:rPr>
-          <w:i/>
-          <w:iCs/>
-          <w:szCs w:val="14"/>
-        </w:rPr>
-      </w:pPr>
-      <w:r>
-        <w:rPr>
-          <w:i/>
-          <w:iCs/>
-          <w:szCs w:val="14"/>
-        </w:rPr>
-        <w:t>t</w:t>
-      </w:r>
-      <w:r>
-        <w:rPr>
-          <w:i/>
-          <w:iCs/>
-          <w:szCs w:val="14"/>
-        </w:rPr>
-        <w:t>ypes de des tests et ordre dans lequel ils seront effectués.</w:t>
-      </w:r>
-    </w:p>
-    <w:p>
-      <w:pPr>
-        <w:pStyle w:val="Header"/>
+      </w:pPr>
+      <w:r>
+        <w:t>Le nom de la page du site où le test sera effectué</w:t>
+      </w:r>
+    </w:p>
+    <w:p>
+      <w:pPr>
+        <w:pStyle w:val="ListParagraph"/>
         <w:numPr>
           <w:ilvl w:val="0"/>
-          <w:numId w:val="6"/>
+          <w:numId w:val="24"/>
         </w:numPr>
-        <w:tabs>
-          <w:tab w:val="clear" w:pos="4536"/>
-          <w:tab w:val="clear" w:pos="9072"/>
-        </w:tabs>
-        <w:rPr>
-          <w:i/>
-          <w:iCs/>
-          <w:szCs w:val="14"/>
-        </w:rPr>
-      </w:pPr>
-      <w:r>
-        <w:rPr>
-          <w:i/>
-          <w:iCs/>
-          <w:szCs w:val="14"/>
-        </w:rPr>
-        <w:lastRenderedPageBreak/>
-        <w:t>l</w:t>
-      </w:r>
-      <w:r>
-        <w:rPr>
-          <w:i/>
-          <w:iCs/>
-          <w:szCs w:val="14"/>
-        </w:rPr>
-        <w:t>es moyens à mettre en œuvre</w:t>
-      </w:r>
-      <w:r>
-        <w:rPr>
-          <w:i/>
-          <w:iCs/>
-          <w:szCs w:val="14"/>
-        </w:rPr>
-        <w:t>.</w:t>
-      </w:r>
-    </w:p>
-    <w:p>
-      <w:pPr>
-        <w:pStyle w:val="Header"/>
+      </w:pPr>
+      <w:r>
+        <w:t>Description du test à effectuer</w:t>
+      </w:r>
+    </w:p>
+    <w:p>
+      <w:pPr>
+        <w:pStyle w:val="ListParagraph"/>
         <w:numPr>
           <w:ilvl w:val="0"/>
-          <w:numId w:val="6"/>
+          <w:numId w:val="24"/>
         </w:numPr>
-        <w:tabs>
-          <w:tab w:val="clear" w:pos="4536"/>
-          <w:tab w:val="clear" w:pos="9072"/>
-        </w:tabs>
-        <w:rPr>
-          <w:i/>
-          <w:iCs/>
-          <w:szCs w:val="14"/>
-        </w:rPr>
-      </w:pPr>
-      <w:r>
-        <w:rPr>
-          <w:i/>
-          <w:iCs/>
-          <w:szCs w:val="14"/>
-        </w:rPr>
-        <w:t>c</w:t>
-      </w:r>
-      <w:r>
-        <w:rPr>
-          <w:i/>
-          <w:iCs/>
-          <w:szCs w:val="14"/>
-        </w:rPr>
-        <w:t>ouverture des tests (tests exhaustifs ou non, si non, pourquoi ?)</w:t>
-      </w:r>
-      <w:r>
-        <w:rPr>
-          <w:i/>
-          <w:iCs/>
-          <w:szCs w:val="14"/>
-        </w:rPr>
-        <w:t>.</w:t>
-      </w:r>
-    </w:p>
-    <w:p>
-      <w:pPr>
-        <w:pStyle w:val="Header"/>
+      </w:pPr>
+      <w:r>
+        <w:t>L’impact de celui-ci en cas d’échec</w:t>
+      </w:r>
+    </w:p>
+    <w:p>
+      <w:pPr>
+        <w:pStyle w:val="ListParagraph"/>
         <w:numPr>
           <w:ilvl w:val="0"/>
-          <w:numId w:val="6"/>
+          <w:numId w:val="24"/>
         </w:numPr>
-        <w:tabs>
-          <w:tab w:val="clear" w:pos="4536"/>
-          <w:tab w:val="clear" w:pos="9072"/>
-        </w:tabs>
-        <w:rPr>
-          <w:i/>
-          <w:iCs/>
-          <w:szCs w:val="14"/>
-        </w:rPr>
-      </w:pPr>
-      <w:r>
-        <w:rPr>
-          <w:i/>
-          <w:iCs/>
-          <w:szCs w:val="14"/>
-        </w:rPr>
-        <w:t>d</w:t>
-      </w:r>
-      <w:r>
-        <w:rPr>
-          <w:i/>
-          <w:iCs/>
-          <w:szCs w:val="14"/>
-        </w:rPr>
-        <w:t>onnées de test à prévoir (données réelles ?)</w:t>
-      </w:r>
-      <w:r>
-        <w:rPr>
-          <w:i/>
-          <w:iCs/>
-          <w:szCs w:val="14"/>
-        </w:rPr>
-        <w:t>.</w:t>
-      </w:r>
-    </w:p>
-    <w:p>
-      <w:pPr>
-        <w:pStyle w:val="Header"/>
+      </w:pPr>
+      <w:r>
+        <w:t>Le résultat attendu</w:t>
+      </w:r>
+    </w:p>
+    <w:p>
+      <w:pPr>
+        <w:pStyle w:val="ListParagraph"/>
         <w:numPr>
           <w:ilvl w:val="0"/>
-          <w:numId w:val="6"/>
+          <w:numId w:val="24"/>
         </w:numPr>
-        <w:tabs>
-          <w:tab w:val="clear" w:pos="4536"/>
-          <w:tab w:val="clear" w:pos="9072"/>
-        </w:tabs>
-        <w:rPr>
-          <w:i/>
-          <w:iCs/>
-          <w:szCs w:val="14"/>
-        </w:rPr>
-      </w:pPr>
-      <w:r>
-        <w:rPr>
-          <w:i/>
-          <w:iCs/>
-          <w:szCs w:val="14"/>
-        </w:rPr>
-        <w:t>les testeurs extérieurs éventuels.</w:t>
+      </w:pPr>
+      <w:r>
+        <w:t>Le résultat obtenu</w:t>
+      </w:r>
+    </w:p>
+    <w:p>
+      <w:pPr>
+        <w:pStyle w:val="ListParagraph"/>
+        <w:numPr>
+          <w:ilvl w:val="0"/>
+          <w:numId w:val="24"/>
+        </w:numPr>
+      </w:pPr>
+      <w:r>
+        <w:t>Temps requis pour corriger et/ou finaliser</w:t>
+      </w:r>
+    </w:p>
+    <w:p>
+      <w:pPr>
+        <w:pStyle w:val="ListParagraph"/>
+        <w:ind w:left="936"/>
+      </w:pPr>
+    </w:p>
+    <w:p>
+      <w:pPr>
+        <w:ind w:left="576"/>
+      </w:pPr>
+      <w:r>
+        <w:t>Les tests seront réalisés manuellement au fur et à mesure du développement, avant de faire une vérification à la fin du projet</w:t>
+      </w:r>
+      <w:r>
+        <w:t>.</w:t>
       </w:r>
     </w:p>
     <w:p>
@@ -4565,18 +5551,19 @@
           <w:iCs/>
         </w:rPr>
       </w:pPr>
-      <w:bookmarkStart w:id="9" w:name="_Toc25553310"/>
-      <w:bookmarkStart w:id="10" w:name="_Toc71691015"/>
-      <w:bookmarkStart w:id="11" w:name="_Toc134784085"/>
+      <w:bookmarkStart w:id="12" w:name="_Toc25553310"/>
+      <w:bookmarkStart w:id="13" w:name="_Toc71691015"/>
+      <w:bookmarkStart w:id="14" w:name="_Toc135816188"/>
       <w:r>
         <w:rPr>
           <w:rFonts w:cs="Arial"/>
         </w:rPr>
+        <w:lastRenderedPageBreak/>
         <w:t>Risques techniques</w:t>
       </w:r>
-      <w:bookmarkEnd w:id="9"/>
-      <w:bookmarkEnd w:id="10"/>
-      <w:bookmarkEnd w:id="11"/>
+      <w:bookmarkEnd w:id="12"/>
+      <w:bookmarkEnd w:id="13"/>
+      <w:bookmarkEnd w:id="14"/>
     </w:p>
     <w:p>
       <w:pPr>
@@ -4692,7 +5679,7 @@
           <w:iCs/>
         </w:rPr>
       </w:pPr>
-      <w:bookmarkStart w:id="12" w:name="_Toc134784086"/>
+      <w:bookmarkStart w:id="15" w:name="_Toc135816189"/>
       <w:r>
         <w:rPr>
           <w:i w:val="0"/>
@@ -4700,7 +5687,7 @@
         </w:rPr>
         <w:t>Planification</w:t>
       </w:r>
-      <w:bookmarkEnd w:id="12"/>
+      <w:bookmarkEnd w:id="15"/>
     </w:p>
     <w:p/>
     <w:p>
@@ -4903,9 +5890,9 @@
           <w:iCs/>
         </w:rPr>
       </w:pPr>
-      <w:bookmarkStart w:id="13" w:name="_Toc25553314"/>
-      <w:bookmarkStart w:id="14" w:name="_Toc71691019"/>
-      <w:bookmarkStart w:id="15" w:name="_Toc134784087"/>
+      <w:bookmarkStart w:id="16" w:name="_Toc25553314"/>
+      <w:bookmarkStart w:id="17" w:name="_Toc71691019"/>
+      <w:bookmarkStart w:id="18" w:name="_Toc135816190"/>
       <w:r>
         <w:rPr>
           <w:i w:val="0"/>
@@ -4913,9 +5900,9 @@
         </w:rPr>
         <w:t>Dossier de conception</w:t>
       </w:r>
-      <w:bookmarkEnd w:id="13"/>
-      <w:bookmarkEnd w:id="14"/>
-      <w:bookmarkEnd w:id="15"/>
+      <w:bookmarkEnd w:id="16"/>
+      <w:bookmarkEnd w:id="17"/>
+      <w:bookmarkEnd w:id="18"/>
     </w:p>
     <w:p>
       <w:pPr>
@@ -5252,16 +6239,16 @@
           <w:tab w:val="num" w:pos="360"/>
         </w:tabs>
       </w:pPr>
-      <w:bookmarkStart w:id="16" w:name="_Toc71703259"/>
-      <w:bookmarkStart w:id="17" w:name="_Toc134784088"/>
+      <w:bookmarkStart w:id="19" w:name="_Toc71703259"/>
+      <w:bookmarkStart w:id="20" w:name="_Toc135816191"/>
       <w:r>
         <w:t>R</w:t>
       </w:r>
-      <w:bookmarkEnd w:id="16"/>
+      <w:bookmarkEnd w:id="19"/>
       <w:r>
         <w:t>éalisation</w:t>
       </w:r>
-      <w:bookmarkEnd w:id="17"/>
+      <w:bookmarkEnd w:id="20"/>
     </w:p>
     <w:p>
       <w:pPr>
@@ -5271,9 +6258,9 @@
           <w:iCs/>
         </w:rPr>
       </w:pPr>
-      <w:bookmarkStart w:id="18" w:name="_Toc25553317"/>
-      <w:bookmarkStart w:id="19" w:name="_Toc71691022"/>
-      <w:bookmarkStart w:id="20" w:name="_Toc134784089"/>
+      <w:bookmarkStart w:id="21" w:name="_Toc25553317"/>
+      <w:bookmarkStart w:id="22" w:name="_Toc71691022"/>
+      <w:bookmarkStart w:id="23" w:name="_Toc135816192"/>
       <w:r>
         <w:rPr>
           <w:i w:val="0"/>
@@ -5281,12 +6268,12 @@
         </w:rPr>
         <w:t>Dossier de réalisation</w:t>
       </w:r>
-      <w:bookmarkStart w:id="21" w:name="_Toc25553318"/>
-      <w:bookmarkEnd w:id="18"/>
-      <w:bookmarkEnd w:id="19"/>
-      <w:bookmarkEnd w:id="20"/>
-    </w:p>
-    <w:bookmarkEnd w:id="21"/>
+      <w:bookmarkStart w:id="24" w:name="_Toc25553318"/>
+      <w:bookmarkEnd w:id="21"/>
+      <w:bookmarkEnd w:id="22"/>
+      <w:bookmarkEnd w:id="23"/>
+    </w:p>
+    <w:bookmarkEnd w:id="24"/>
     <w:p>
       <w:pPr>
         <w:ind w:firstLine="360"/>
@@ -5567,9 +6554,9 @@
           <w:iCs/>
         </w:rPr>
       </w:pPr>
-      <w:bookmarkStart w:id="22" w:name="_Toc25553321"/>
-      <w:bookmarkStart w:id="23" w:name="_Toc71691025"/>
-      <w:bookmarkStart w:id="24" w:name="_Toc134784090"/>
+      <w:bookmarkStart w:id="25" w:name="_Toc25553321"/>
+      <w:bookmarkStart w:id="26" w:name="_Toc71691025"/>
+      <w:bookmarkStart w:id="27" w:name="_Toc135816193"/>
       <w:r>
         <w:rPr>
           <w:i w:val="0"/>
@@ -5577,7 +6564,7 @@
         </w:rPr>
         <w:t>Description des test</w:t>
       </w:r>
-      <w:bookmarkEnd w:id="22"/>
+      <w:bookmarkEnd w:id="25"/>
       <w:r>
         <w:rPr>
           <w:i w:val="0"/>
@@ -5585,8 +6572,8 @@
         </w:rPr>
         <w:t>s effectués</w:t>
       </w:r>
-      <w:bookmarkEnd w:id="23"/>
-      <w:bookmarkEnd w:id="24"/>
+      <w:bookmarkEnd w:id="26"/>
+      <w:bookmarkEnd w:id="27"/>
     </w:p>
     <w:p>
       <w:pPr>
@@ -5681,9 +6668,9 @@
           <w:iCs/>
         </w:rPr>
       </w:pPr>
-      <w:bookmarkStart w:id="25" w:name="_Toc25553322"/>
-      <w:bookmarkStart w:id="26" w:name="_Toc71691026"/>
-      <w:bookmarkStart w:id="27" w:name="_Toc134784091"/>
+      <w:bookmarkStart w:id="28" w:name="_Toc25553322"/>
+      <w:bookmarkStart w:id="29" w:name="_Toc71691026"/>
+      <w:bookmarkStart w:id="30" w:name="_Toc135816194"/>
       <w:r>
         <w:rPr>
           <w:i w:val="0"/>
@@ -5691,7 +6678,7 @@
         </w:rPr>
         <w:t xml:space="preserve">Erreurs </w:t>
       </w:r>
-      <w:bookmarkEnd w:id="25"/>
+      <w:bookmarkEnd w:id="28"/>
       <w:r>
         <w:rPr>
           <w:i w:val="0"/>
@@ -5699,8 +6686,8 @@
         </w:rPr>
         <w:t>restantes</w:t>
       </w:r>
-      <w:bookmarkEnd w:id="26"/>
-      <w:bookmarkEnd w:id="27"/>
+      <w:bookmarkEnd w:id="29"/>
+      <w:bookmarkEnd w:id="30"/>
       <w:r>
         <w:rPr>
           <w:i w:val="0"/>
@@ -5716,7 +6703,7 @@
           <w:i/>
         </w:rPr>
       </w:pPr>
-      <w:bookmarkStart w:id="28" w:name="_Toc25553323"/>
+      <w:bookmarkStart w:id="31" w:name="_Toc25553323"/>
     </w:p>
     <w:p>
       <w:pPr>
@@ -5773,7 +6760,7 @@
         </w:rPr>
         <w:t>Conséquences sur l'utilisation du produit</w:t>
       </w:r>
-      <w:bookmarkEnd w:id="28"/>
+      <w:bookmarkEnd w:id="31"/>
     </w:p>
     <w:p>
       <w:pPr>
@@ -5809,9 +6796,9 @@
           <w:iCs/>
         </w:rPr>
       </w:pPr>
-      <w:bookmarkStart w:id="29" w:name="_Toc25553326"/>
-      <w:bookmarkStart w:id="30" w:name="_Toc71691029"/>
-      <w:bookmarkStart w:id="31" w:name="_Toc134784092"/>
+      <w:bookmarkStart w:id="32" w:name="_Toc25553326"/>
+      <w:bookmarkStart w:id="33" w:name="_Toc71691029"/>
+      <w:bookmarkStart w:id="34" w:name="_Toc135816195"/>
       <w:r>
         <w:rPr>
           <w:i w:val="0"/>
@@ -5819,7 +6806,7 @@
         </w:rPr>
         <w:t>Liste des documents</w:t>
       </w:r>
-      <w:bookmarkEnd w:id="29"/>
+      <w:bookmarkEnd w:id="32"/>
       <w:r>
         <w:rPr>
           <w:i w:val="0"/>
@@ -5827,8 +6814,8 @@
         </w:rPr>
         <w:t xml:space="preserve"> fournis</w:t>
       </w:r>
-      <w:bookmarkEnd w:id="30"/>
-      <w:bookmarkEnd w:id="31"/>
+      <w:bookmarkEnd w:id="33"/>
+      <w:bookmarkEnd w:id="34"/>
     </w:p>
     <w:p>
       <w:pPr>
@@ -5975,18 +6962,18 @@
           <w:tab w:val="num" w:pos="360"/>
         </w:tabs>
       </w:pPr>
-      <w:bookmarkStart w:id="32" w:name="_Toc25553328"/>
-      <w:bookmarkStart w:id="33" w:name="_Toc71703263"/>
-      <w:bookmarkStart w:id="34" w:name="_Toc134784093"/>
+      <w:bookmarkStart w:id="35" w:name="_Toc25553328"/>
+      <w:bookmarkStart w:id="36" w:name="_Toc71703263"/>
+      <w:bookmarkStart w:id="37" w:name="_Toc135816196"/>
       <w:r>
         <w:t>C</w:t>
       </w:r>
-      <w:bookmarkEnd w:id="32"/>
-      <w:bookmarkEnd w:id="33"/>
+      <w:bookmarkEnd w:id="35"/>
+      <w:bookmarkEnd w:id="36"/>
       <w:r>
         <w:t>onclusions</w:t>
       </w:r>
-      <w:bookmarkEnd w:id="34"/>
+      <w:bookmarkEnd w:id="37"/>
     </w:p>
     <w:p>
       <w:pPr>
@@ -6135,17 +7122,17 @@
           <w:tab w:val="num" w:pos="360"/>
         </w:tabs>
       </w:pPr>
-      <w:bookmarkStart w:id="35" w:name="_Toc71703264"/>
-      <w:bookmarkStart w:id="36" w:name="_Toc134784094"/>
+      <w:bookmarkStart w:id="38" w:name="_Toc71703264"/>
+      <w:bookmarkStart w:id="39" w:name="_Toc135816197"/>
       <w:r>
         <w:lastRenderedPageBreak/>
         <w:t>A</w:t>
       </w:r>
-      <w:bookmarkEnd w:id="35"/>
+      <w:bookmarkEnd w:id="38"/>
       <w:r>
         <w:t>nnexes</w:t>
       </w:r>
-      <w:bookmarkEnd w:id="36"/>
+      <w:bookmarkEnd w:id="39"/>
     </w:p>
     <w:p/>
     <w:p>
@@ -6156,7 +7143,7 @@
           <w:iCs/>
         </w:rPr>
       </w:pPr>
-      <w:bookmarkStart w:id="37" w:name="_Toc134784095"/>
+      <w:bookmarkStart w:id="40" w:name="_Toc135816198"/>
       <w:r>
         <w:rPr>
           <w:i w:val="0"/>
@@ -6164,7 +7151,7 @@
         </w:rPr>
         <w:t>Résumé du rapport du TPI / version succincte de la documentation</w:t>
       </w:r>
-      <w:bookmarkEnd w:id="37"/>
+      <w:bookmarkEnd w:id="40"/>
     </w:p>
     <w:p/>
     <w:p>
@@ -6175,8 +7162,8 @@
           <w:iCs/>
         </w:rPr>
       </w:pPr>
-      <w:bookmarkStart w:id="38" w:name="_Toc71703265"/>
-      <w:bookmarkStart w:id="39" w:name="_Toc134784096"/>
+      <w:bookmarkStart w:id="41" w:name="_Toc71703265"/>
+      <w:bookmarkStart w:id="42" w:name="_Toc135816199"/>
       <w:r>
         <w:rPr>
           <w:i w:val="0"/>
@@ -6184,8 +7171,8 @@
         </w:rPr>
         <w:t>Sources – Bibliographie</w:t>
       </w:r>
-      <w:bookmarkEnd w:id="38"/>
-      <w:bookmarkEnd w:id="39"/>
+      <w:bookmarkEnd w:id="41"/>
+      <w:bookmarkEnd w:id="42"/>
     </w:p>
     <w:p>
       <w:pPr>
@@ -6229,9 +7216,9 @@
           <w:iCs/>
         </w:rPr>
       </w:pPr>
-      <w:bookmarkStart w:id="40" w:name="_Toc25553330"/>
-      <w:bookmarkStart w:id="41" w:name="_Toc71703266"/>
-      <w:bookmarkStart w:id="42" w:name="_Toc134784097"/>
+      <w:bookmarkStart w:id="43" w:name="_Toc25553330"/>
+      <w:bookmarkStart w:id="44" w:name="_Toc71703266"/>
+      <w:bookmarkStart w:id="45" w:name="_Toc135816200"/>
       <w:r>
         <w:rPr>
           <w:i w:val="0"/>
@@ -6239,8 +7226,8 @@
         </w:rPr>
         <w:t xml:space="preserve">Journal de </w:t>
       </w:r>
-      <w:bookmarkEnd w:id="40"/>
-      <w:bookmarkEnd w:id="41"/>
+      <w:bookmarkEnd w:id="43"/>
+      <w:bookmarkEnd w:id="44"/>
       <w:r>
         <w:rPr>
           <w:i w:val="0"/>
@@ -6248,7 +7235,7 @@
         </w:rPr>
         <w:t>travail</w:t>
       </w:r>
-      <w:bookmarkEnd w:id="42"/>
+      <w:bookmarkEnd w:id="45"/>
     </w:p>
     <w:p/>
     <w:tbl>
@@ -6415,8 +7402,8 @@
           <w:iCs/>
         </w:rPr>
       </w:pPr>
-      <w:bookmarkStart w:id="43" w:name="_Toc25553331"/>
-      <w:bookmarkStart w:id="44" w:name="_Toc134784098"/>
+      <w:bookmarkStart w:id="46" w:name="_Toc25553331"/>
+      <w:bookmarkStart w:id="47" w:name="_Toc135816201"/>
       <w:r>
         <w:rPr>
           <w:noProof/>
@@ -6446,7 +7433,7 @@
                     <pic:cNvPicPr/>
                   </pic:nvPicPr>
                   <pic:blipFill>
-                    <a:blip r:embed="rId20">
+                    <a:blip r:embed="rId22">
                       <a:extLst>
                         <a:ext uri="{28A0092B-C50C-407E-A947-70E740481C1C}">
                           <a14:useLocalDpi xmlns:a14="http://schemas.microsoft.com/office/drawing/2010/main" val="0"/>
@@ -6478,7 +7465,7 @@
           </wp:anchor>
         </w:drawing>
       </w:r>
-      <w:bookmarkEnd w:id="44"/>
+      <w:bookmarkEnd w:id="47"/>
     </w:p>
     <w:p>
       <w:pPr>
@@ -6488,8 +7475,8 @@
           <w:iCs/>
         </w:rPr>
       </w:pPr>
-      <w:bookmarkStart w:id="45" w:name="_Toc71703267"/>
-      <w:bookmarkStart w:id="46" w:name="_Toc134784099"/>
+      <w:bookmarkStart w:id="48" w:name="_Toc71703267"/>
+      <w:bookmarkStart w:id="49" w:name="_Toc135816202"/>
       <w:r>
         <w:rPr>
           <w:i w:val="0"/>
@@ -6497,30 +7484,7 @@
         </w:rPr>
         <w:t>Manuel d'Installation</w:t>
       </w:r>
-      <w:bookmarkEnd w:id="43"/>
-      <w:bookmarkEnd w:id="45"/>
       <w:bookmarkEnd w:id="46"/>
-    </w:p>
-    <w:p/>
-    <w:p>
-      <w:pPr>
-        <w:pStyle w:val="Heading2"/>
-        <w:rPr>
-          <w:i w:val="0"/>
-          <w:iCs/>
-        </w:rPr>
-      </w:pPr>
-      <w:bookmarkStart w:id="47" w:name="_Toc25553332"/>
-      <w:bookmarkStart w:id="48" w:name="_Toc71703268"/>
-      <w:bookmarkStart w:id="49" w:name="_Toc134784100"/>
-      <w:r>
-        <w:rPr>
-          <w:i w:val="0"/>
-          <w:iCs/>
-        </w:rPr>
-        <w:t>Manuel d'Utilisation</w:t>
-      </w:r>
-      <w:bookmarkEnd w:id="47"/>
       <w:bookmarkEnd w:id="48"/>
       <w:bookmarkEnd w:id="49"/>
     </w:p>
@@ -6533,14 +7497,37 @@
           <w:iCs/>
         </w:rPr>
       </w:pPr>
-      <w:bookmarkStart w:id="50" w:name="_Toc71703270"/>
-      <w:bookmarkStart w:id="51" w:name="_Toc25553334"/>
-      <w:bookmarkStart w:id="52" w:name="_Toc134784101"/>
+      <w:bookmarkStart w:id="50" w:name="_Toc25553332"/>
+      <w:bookmarkStart w:id="51" w:name="_Toc71703268"/>
+      <w:bookmarkStart w:id="52" w:name="_Toc135816203"/>
       <w:r>
         <w:rPr>
           <w:i w:val="0"/>
           <w:iCs/>
         </w:rPr>
+        <w:t>Manuel d'Utilisation</w:t>
+      </w:r>
+      <w:bookmarkEnd w:id="50"/>
+      <w:bookmarkEnd w:id="51"/>
+      <w:bookmarkEnd w:id="52"/>
+    </w:p>
+    <w:p/>
+    <w:p>
+      <w:pPr>
+        <w:pStyle w:val="Heading2"/>
+        <w:rPr>
+          <w:i w:val="0"/>
+          <w:iCs/>
+        </w:rPr>
+      </w:pPr>
+      <w:bookmarkStart w:id="53" w:name="_Toc71703270"/>
+      <w:bookmarkStart w:id="54" w:name="_Toc25553334"/>
+      <w:bookmarkStart w:id="55" w:name="_Toc135816204"/>
+      <w:r>
+        <w:rPr>
+          <w:i w:val="0"/>
+          <w:iCs/>
+        </w:rPr>
         <w:t>A</w:t>
       </w:r>
       <w:r>
@@ -6550,8 +7537,8 @@
         </w:rPr>
         <w:t>rchives du projet</w:t>
       </w:r>
-      <w:bookmarkEnd w:id="50"/>
-      <w:bookmarkEnd w:id="52"/>
+      <w:bookmarkEnd w:id="53"/>
+      <w:bookmarkEnd w:id="55"/>
       <w:r>
         <w:rPr>
           <w:i w:val="0"/>
@@ -6559,7 +7546,7 @@
         </w:rPr>
         <w:t xml:space="preserve"> </w:t>
       </w:r>
-      <w:bookmarkEnd w:id="51"/>
+      <w:bookmarkEnd w:id="54"/>
     </w:p>
     <w:p/>
     <w:p>
@@ -6591,7 +7578,9 @@
       </w:pPr>
     </w:p>
     <w:sectPr>
-      <w:footerReference w:type="first" r:id="rId21"/>
+      <w:headerReference w:type="default" r:id="rId23"/>
+      <w:footerReference w:type="default" r:id="rId24"/>
+      <w:footerReference w:type="first" r:id="rId25"/>
       <w:pgSz w:w="11906" w:h="16838" w:code="9"/>
       <w:pgMar w:top="1418" w:right="1418" w:bottom="1418" w:left="1418" w:header="720" w:footer="720" w:gutter="0"/>
       <w:cols w:space="720"/>
@@ -6602,7 +7591,7 @@
 </file>
 
 <file path=word/endnotes.xml><?xml version="1.0" encoding="utf-8"?>
-<w:endnotes xmlns:wpc="http://schemas.microsoft.com/office/word/2010/wordprocessingCanvas" xmlns:cx="http://schemas.microsoft.com/office/drawing/2014/chartex" xmlns:cx1="http://schemas.microsoft.com/office/drawing/2015/9/8/chartex" xmlns:cx2="http://schemas.microsoft.com/office/drawing/2015/10/21/chartex" xmlns:cx3="http://schemas.microsoft.com/office/drawing/2016/5/9/chartex" xmlns:cx4="http://schemas.microsoft.com/office/drawing/2016/5/10/chartex" xmlns:cx5="http://schemas.microsoft.com/office/drawing/2016/5/11/chartex" xmlns:cx6="http://schemas.microsoft.com/office/drawing/2016/5/12/chartex" xmlns:cx7="http://schemas.microsoft.com/office/drawing/2016/5/13/chartex" xmlns:cx8="http://schemas.microsoft.com/office/drawing/2016/5/14/chartex" xmlns:mc="http://schemas.openxmlformats.org/markup-compatibility/2006" xmlns:aink="http://schemas.microsoft.com/office/drawing/2016/ink" xmlns:am3d="http://schemas.microsoft.com/office/drawing/2017/model3d" xmlns:o="urn:schemas-microsoft-com:office:office" xmlns:oel="http://schemas.microsoft.com/office/2019/extlst" xmlns:r="http://schemas.openxmlformats.org/officeDocument/2006/relationships" xmlns:m="http://schemas.openxmlformats.org/officeDocument/2006/math" xmlns:v="urn:schemas-microsoft-com:vml" xmlns:wp14="http://schemas.microsoft.com/office/word/2010/wordprocessingDrawing" xmlns:wp="http://schemas.openxmlformats.org/drawingml/2006/wordprocessingDrawing" xmlns:w10="urn:schemas-microsoft-com:office:word" xmlns:w="http://schemas.openxmlformats.org/wordprocessingml/2006/main" xmlns:w14="http://schemas.microsoft.com/office/word/2010/wordml" xmlns:w15="http://schemas.microsoft.com/office/word/2012/wordml" xmlns:w16cex="http://schemas.microsoft.com/office/word/2018/wordml/cex" xmlns:w16cid="http://schemas.microsoft.com/office/word/2016/wordml/cid" xmlns:w16="http://schemas.microsoft.com/office/word/2018/wordml" xmlns:w16du="http://schemas.microsoft.com/office/word/2023/wordml/word16du" xmlns:w16sdtdh="http://schemas.microsoft.com/office/word/2020/wordml/sdtdatahash" xmlns:w16se="http://schemas.microsoft.com/office/word/2015/wordml/symex" xmlns:wpg="http://schemas.microsoft.com/office/word/2010/wordprocessingGroup" xmlns:wpi="http://schemas.microsoft.com/office/word/2010/wordprocessingInk" xmlns:wne="http://schemas.microsoft.com/office/word/2006/wordml" xmlns:wps="http://schemas.microsoft.com/office/word/2010/wordprocessingShape" mc:Ignorable="w14 w15 w16se w16cid w16 w16cex w16sdtdh wp14">
+<w:endnotes xmlns:wpc="http://schemas.microsoft.com/office/word/2010/wordprocessingCanvas" xmlns:cx="http://schemas.microsoft.com/office/drawing/2014/chartex" xmlns:cx1="http://schemas.microsoft.com/office/drawing/2015/9/8/chartex" xmlns:cx2="http://schemas.microsoft.com/office/drawing/2015/10/21/chartex" xmlns:cx3="http://schemas.microsoft.com/office/drawing/2016/5/9/chartex" xmlns:cx4="http://schemas.microsoft.com/office/drawing/2016/5/10/chartex" xmlns:cx5="http://schemas.microsoft.com/office/drawing/2016/5/11/chartex" xmlns:cx6="http://schemas.microsoft.com/office/drawing/2016/5/12/chartex" xmlns:cx7="http://schemas.microsoft.com/office/drawing/2016/5/13/chartex" xmlns:cx8="http://schemas.microsoft.com/office/drawing/2016/5/14/chartex" xmlns:mc="http://schemas.openxmlformats.org/markup-compatibility/2006" xmlns:aink="http://schemas.microsoft.com/office/drawing/2016/ink" xmlns:am3d="http://schemas.microsoft.com/office/drawing/2017/model3d" xmlns:o="urn:schemas-microsoft-com:office:office" xmlns:oel="http://schemas.microsoft.com/office/2019/extlst" xmlns:r="http://schemas.openxmlformats.org/officeDocument/2006/relationships" xmlns:m="http://schemas.openxmlformats.org/officeDocument/2006/math" xmlns:v="urn:schemas-microsoft-com:vml" xmlns:wp14="http://schemas.microsoft.com/office/word/2010/wordprocessingDrawing" xmlns:wp="http://schemas.openxmlformats.org/drawingml/2006/wordprocessingDrawing" xmlns:w10="urn:schemas-microsoft-com:office:word" xmlns:w="http://schemas.openxmlformats.org/wordprocessingml/2006/main" xmlns:w14="http://schemas.microsoft.com/office/word/2010/wordml" xmlns:w15="http://schemas.microsoft.com/office/word/2012/wordml" xmlns:w16cex="http://schemas.microsoft.com/office/word/2018/wordml/cex" xmlns:w16cid="http://schemas.microsoft.com/office/word/2016/wordml/cid" xmlns:w16="http://schemas.microsoft.com/office/word/2018/wordml" xmlns:w16sdtdh="http://schemas.microsoft.com/office/word/2020/wordml/sdtdatahash" xmlns:w16se="http://schemas.microsoft.com/office/word/2015/wordml/symex" xmlns:wpg="http://schemas.microsoft.com/office/word/2010/wordprocessingGroup" xmlns:wpi="http://schemas.microsoft.com/office/word/2010/wordprocessingInk" xmlns:wne="http://schemas.microsoft.com/office/word/2006/wordml" xmlns:wps="http://schemas.microsoft.com/office/word/2010/wordprocessingShape" mc:Ignorable="w14 w15 w16se w16cid w16 w16cex w16sdtdh wp14">
   <w:endnote w:type="separator" w:id="-1">
     <w:p>
       <w:r>
@@ -6621,7 +7610,7 @@
 </file>
 
 <file path=word/footer1.xml><?xml version="1.0" encoding="utf-8"?>
-<w:ftr xmlns:wpc="http://schemas.microsoft.com/office/word/2010/wordprocessingCanvas" xmlns:cx="http://schemas.microsoft.com/office/drawing/2014/chartex" xmlns:cx1="http://schemas.microsoft.com/office/drawing/2015/9/8/chartex" xmlns:cx2="http://schemas.microsoft.com/office/drawing/2015/10/21/chartex" xmlns:cx3="http://schemas.microsoft.com/office/drawing/2016/5/9/chartex" xmlns:cx4="http://schemas.microsoft.com/office/drawing/2016/5/10/chartex" xmlns:cx5="http://schemas.microsoft.com/office/drawing/2016/5/11/chartex" xmlns:cx6="http://schemas.microsoft.com/office/drawing/2016/5/12/chartex" xmlns:cx7="http://schemas.microsoft.com/office/drawing/2016/5/13/chartex" xmlns:cx8="http://schemas.microsoft.com/office/drawing/2016/5/14/chartex" xmlns:mc="http://schemas.openxmlformats.org/markup-compatibility/2006" xmlns:aink="http://schemas.microsoft.com/office/drawing/2016/ink" xmlns:am3d="http://schemas.microsoft.com/office/drawing/2017/model3d" xmlns:o="urn:schemas-microsoft-com:office:office" xmlns:oel="http://schemas.microsoft.com/office/2019/extlst" xmlns:r="http://schemas.openxmlformats.org/officeDocument/2006/relationships" xmlns:m="http://schemas.openxmlformats.org/officeDocument/2006/math" xmlns:v="urn:schemas-microsoft-com:vml" xmlns:wp14="http://schemas.microsoft.com/office/word/2010/wordprocessingDrawing" xmlns:wp="http://schemas.openxmlformats.org/drawingml/2006/wordprocessingDrawing" xmlns:w10="urn:schemas-microsoft-com:office:word" xmlns:w="http://schemas.openxmlformats.org/wordprocessingml/2006/main" xmlns:w14="http://schemas.microsoft.com/office/word/2010/wordml" xmlns:w15="http://schemas.microsoft.com/office/word/2012/wordml" xmlns:w16cex="http://schemas.microsoft.com/office/word/2018/wordml/cex" xmlns:w16cid="http://schemas.microsoft.com/office/word/2016/wordml/cid" xmlns:w16="http://schemas.microsoft.com/office/word/2018/wordml" xmlns:w16du="http://schemas.microsoft.com/office/word/2023/wordml/word16du" xmlns:w16sdtdh="http://schemas.microsoft.com/office/word/2020/wordml/sdtdatahash" xmlns:w16se="http://schemas.microsoft.com/office/word/2015/wordml/symex" xmlns:wpg="http://schemas.microsoft.com/office/word/2010/wordprocessingGroup" xmlns:wpi="http://schemas.microsoft.com/office/word/2010/wordprocessingInk" xmlns:wne="http://schemas.microsoft.com/office/word/2006/wordml" xmlns:wps="http://schemas.microsoft.com/office/word/2010/wordprocessingShape" mc:Ignorable="w14 w15 w16se w16cid w16 w16cex w16sdtdh wp14">
+<w:ftr xmlns:wpc="http://schemas.microsoft.com/office/word/2010/wordprocessingCanvas" xmlns:cx="http://schemas.microsoft.com/office/drawing/2014/chartex" xmlns:cx1="http://schemas.microsoft.com/office/drawing/2015/9/8/chartex" xmlns:cx2="http://schemas.microsoft.com/office/drawing/2015/10/21/chartex" xmlns:cx3="http://schemas.microsoft.com/office/drawing/2016/5/9/chartex" xmlns:cx4="http://schemas.microsoft.com/office/drawing/2016/5/10/chartex" xmlns:cx5="http://schemas.microsoft.com/office/drawing/2016/5/11/chartex" xmlns:cx6="http://schemas.microsoft.com/office/drawing/2016/5/12/chartex" xmlns:cx7="http://schemas.microsoft.com/office/drawing/2016/5/13/chartex" xmlns:cx8="http://schemas.microsoft.com/office/drawing/2016/5/14/chartex" xmlns:mc="http://schemas.openxmlformats.org/markup-compatibility/2006" xmlns:aink="http://schemas.microsoft.com/office/drawing/2016/ink" xmlns:am3d="http://schemas.microsoft.com/office/drawing/2017/model3d" xmlns:o="urn:schemas-microsoft-com:office:office" xmlns:oel="http://schemas.microsoft.com/office/2019/extlst" xmlns:r="http://schemas.openxmlformats.org/officeDocument/2006/relationships" xmlns:m="http://schemas.openxmlformats.org/officeDocument/2006/math" xmlns:v="urn:schemas-microsoft-com:vml" xmlns:wp14="http://schemas.microsoft.com/office/word/2010/wordprocessingDrawing" xmlns:wp="http://schemas.openxmlformats.org/drawingml/2006/wordprocessingDrawing" xmlns:w10="urn:schemas-microsoft-com:office:word" xmlns:w="http://schemas.openxmlformats.org/wordprocessingml/2006/main" xmlns:w14="http://schemas.microsoft.com/office/word/2010/wordml" xmlns:w15="http://schemas.microsoft.com/office/word/2012/wordml" xmlns:w16cex="http://schemas.microsoft.com/office/word/2018/wordml/cex" xmlns:w16cid="http://schemas.microsoft.com/office/word/2016/wordml/cid" xmlns:w16="http://schemas.microsoft.com/office/word/2018/wordml" xmlns:w16sdtdh="http://schemas.microsoft.com/office/word/2020/wordml/sdtdatahash" xmlns:w16se="http://schemas.microsoft.com/office/word/2015/wordml/symex" xmlns:wpg="http://schemas.microsoft.com/office/word/2010/wordprocessingGroup" xmlns:wpi="http://schemas.microsoft.com/office/word/2010/wordprocessingInk" xmlns:wne="http://schemas.microsoft.com/office/word/2006/wordml" xmlns:wps="http://schemas.microsoft.com/office/word/2010/wordprocessingShape" mc:Ignorable="w14 w15 w16se w16cid w16 w16cex w16sdtdh wp14">
   <w:p>
     <w:pPr>
       <w:pStyle w:val="Footer"/>
@@ -6688,7 +7677,7 @@
         <w:sz w:val="16"/>
         <w:szCs w:val="16"/>
       </w:rPr>
-      <w:t>15/05/2023 16:20</w:t>
+      <w:t>22/05/2023 16:28</w:t>
     </w:r>
     <w:r>
       <w:rPr>
@@ -6866,7 +7855,7 @@
         <w:sz w:val="16"/>
         <w:szCs w:val="16"/>
       </w:rPr>
-      <w:t>13</w:t>
+      <w:t>16</w:t>
     </w:r>
     <w:r>
       <w:rPr>
@@ -6971,7 +7960,7 @@
         <w:sz w:val="16"/>
         <w:szCs w:val="16"/>
       </w:rPr>
-      <w:t>15.05.23 16:21:00</w:t>
+      <w:t>24.05.23 16:27:00</w:t>
     </w:r>
     <w:r>
       <w:rPr>
@@ -7021,7 +8010,421 @@
         <w:sz w:val="16"/>
         <w:szCs w:val="16"/>
       </w:rPr>
-      <w:t>16:21</w:t>
+      <w:t>16:27</w:t>
+    </w:r>
+    <w:r>
+      <w:rPr>
+        <w:sz w:val="16"/>
+        <w:szCs w:val="16"/>
+      </w:rPr>
+      <w:fldChar w:fldCharType="end"/>
+    </w:r>
+  </w:p>
+</w:ftr>
+</file>
+
+<file path=word/footer2.xml><?xml version="1.0" encoding="utf-8"?>
+<w:ftr xmlns:wpc="http://schemas.microsoft.com/office/word/2010/wordprocessingCanvas" xmlns:cx="http://schemas.microsoft.com/office/drawing/2014/chartex" xmlns:cx1="http://schemas.microsoft.com/office/drawing/2015/9/8/chartex" xmlns:cx2="http://schemas.microsoft.com/office/drawing/2015/10/21/chartex" xmlns:cx3="http://schemas.microsoft.com/office/drawing/2016/5/9/chartex" xmlns:cx4="http://schemas.microsoft.com/office/drawing/2016/5/10/chartex" xmlns:cx5="http://schemas.microsoft.com/office/drawing/2016/5/11/chartex" xmlns:cx6="http://schemas.microsoft.com/office/drawing/2016/5/12/chartex" xmlns:cx7="http://schemas.microsoft.com/office/drawing/2016/5/13/chartex" xmlns:cx8="http://schemas.microsoft.com/office/drawing/2016/5/14/chartex" xmlns:mc="http://schemas.openxmlformats.org/markup-compatibility/2006" xmlns:aink="http://schemas.microsoft.com/office/drawing/2016/ink" xmlns:am3d="http://schemas.microsoft.com/office/drawing/2017/model3d" xmlns:o="urn:schemas-microsoft-com:office:office" xmlns:oel="http://schemas.microsoft.com/office/2019/extlst" xmlns:r="http://schemas.openxmlformats.org/officeDocument/2006/relationships" xmlns:m="http://schemas.openxmlformats.org/officeDocument/2006/math" xmlns:v="urn:schemas-microsoft-com:vml" xmlns:wp14="http://schemas.microsoft.com/office/word/2010/wordprocessingDrawing" xmlns:wp="http://schemas.openxmlformats.org/drawingml/2006/wordprocessingDrawing" xmlns:w10="urn:schemas-microsoft-com:office:word" xmlns:w="http://schemas.openxmlformats.org/wordprocessingml/2006/main" xmlns:w14="http://schemas.microsoft.com/office/word/2010/wordml" xmlns:w15="http://schemas.microsoft.com/office/word/2012/wordml" xmlns:w16cex="http://schemas.microsoft.com/office/word/2018/wordml/cex" xmlns:w16cid="http://schemas.microsoft.com/office/word/2016/wordml/cid" xmlns:w16="http://schemas.microsoft.com/office/word/2018/wordml" xmlns:w16sdtdh="http://schemas.microsoft.com/office/word/2020/wordml/sdtdatahash" xmlns:w16se="http://schemas.microsoft.com/office/word/2015/wordml/symex" xmlns:wpg="http://schemas.microsoft.com/office/word/2010/wordprocessingGroup" xmlns:wpi="http://schemas.microsoft.com/office/word/2010/wordprocessingInk" xmlns:wne="http://schemas.microsoft.com/office/word/2006/wordml" xmlns:wps="http://schemas.microsoft.com/office/word/2010/wordprocessingShape" mc:Ignorable="w14 w15 w16se w16cid w16 w16cex w16sdtdh wp14">
+  <w:p>
+    <w:pPr>
+      <w:pStyle w:val="Footer"/>
+      <w:pBdr>
+        <w:top w:val="single" w:sz="4" w:space="1" w:color="auto"/>
+      </w:pBdr>
+      <w:rPr>
+        <w:sz w:val="16"/>
+        <w:szCs w:val="16"/>
+      </w:rPr>
+    </w:pPr>
+    <w:r>
+      <w:rPr>
+        <w:sz w:val="16"/>
+        <w:szCs w:val="16"/>
+      </w:rPr>
+      <w:t>Auteur : Alessandro D’Angelo</w:t>
+    </w:r>
+    <w:r>
+      <w:rPr>
+        <w:sz w:val="16"/>
+        <w:szCs w:val="16"/>
+      </w:rPr>
+      <w:tab/>
+    </w:r>
+    <w:r>
+      <w:rPr>
+        <w:sz w:val="16"/>
+        <w:szCs w:val="16"/>
+      </w:rPr>
+      <w:tab/>
+    </w:r>
+    <w:r>
+      <w:rPr>
+        <w:sz w:val="16"/>
+        <w:szCs w:val="16"/>
+      </w:rPr>
+      <w:t xml:space="preserve">Dernière modification le : </w:t>
+    </w:r>
+    <w:r>
+      <w:rPr>
+        <w:sz w:val="16"/>
+        <w:szCs w:val="16"/>
+      </w:rPr>
+      <w:fldChar w:fldCharType="begin"/>
+    </w:r>
+    <w:r>
+      <w:rPr>
+        <w:sz w:val="16"/>
+        <w:szCs w:val="16"/>
+      </w:rPr>
+      <w:instrText xml:space="preserve"> SAVEDATE  \@ "dd/MM/yyyy HH:mm"  \* MERGEFORMAT </w:instrText>
+    </w:r>
+    <w:r>
+      <w:rPr>
+        <w:sz w:val="16"/>
+        <w:szCs w:val="16"/>
+      </w:rPr>
+      <w:fldChar w:fldCharType="separate"/>
+    </w:r>
+    <w:r>
+      <w:rPr>
+        <w:noProof/>
+        <w:sz w:val="16"/>
+        <w:szCs w:val="16"/>
+      </w:rPr>
+      <w:t>22/05/2023 16:28</w:t>
+    </w:r>
+    <w:r>
+      <w:rPr>
+        <w:sz w:val="16"/>
+        <w:szCs w:val="16"/>
+      </w:rPr>
+      <w:fldChar w:fldCharType="end"/>
+    </w:r>
+  </w:p>
+  <w:p>
+    <w:pPr>
+      <w:pStyle w:val="Footer"/>
+      <w:pBdr>
+        <w:top w:val="single" w:sz="4" w:space="1" w:color="auto"/>
+      </w:pBdr>
+      <w:rPr>
+        <w:rStyle w:val="PageNumber"/>
+        <w:sz w:val="16"/>
+        <w:szCs w:val="16"/>
+      </w:rPr>
+    </w:pPr>
+    <w:r>
+      <w:rPr>
+        <w:rStyle w:val="PageNumber"/>
+        <w:sz w:val="16"/>
+        <w:szCs w:val="16"/>
+      </w:rPr>
+      <w:t>CIN4B</w:t>
+    </w:r>
+    <w:r>
+      <w:rPr>
+        <w:rStyle w:val="PageNumber"/>
+        <w:sz w:val="16"/>
+        <w:szCs w:val="16"/>
+      </w:rPr>
+      <w:tab/>
+    </w:r>
+    <w:r>
+      <w:rPr>
+        <w:rStyle w:val="PageNumber"/>
+        <w:sz w:val="16"/>
+        <w:szCs w:val="16"/>
+      </w:rPr>
+      <w:t xml:space="preserve">Page </w:t>
+    </w:r>
+    <w:r>
+      <w:rPr>
+        <w:rStyle w:val="PageNumber"/>
+        <w:sz w:val="16"/>
+        <w:szCs w:val="16"/>
+      </w:rPr>
+      <w:fldChar w:fldCharType="begin"/>
+    </w:r>
+    <w:r>
+      <w:rPr>
+        <w:rStyle w:val="PageNumber"/>
+        <w:sz w:val="16"/>
+        <w:szCs w:val="16"/>
+      </w:rPr>
+      <w:instrText>PAGE  \* Arabic  \* MERGEFORMAT</w:instrText>
+    </w:r>
+    <w:r>
+      <w:rPr>
+        <w:rStyle w:val="PageNumber"/>
+        <w:sz w:val="16"/>
+        <w:szCs w:val="16"/>
+      </w:rPr>
+      <w:fldChar w:fldCharType="separate"/>
+    </w:r>
+    <w:r>
+      <w:rPr>
+        <w:rStyle w:val="PageNumber"/>
+        <w:noProof/>
+        <w:sz w:val="16"/>
+        <w:szCs w:val="16"/>
+      </w:rPr>
+      <w:t>1</w:t>
+    </w:r>
+    <w:r>
+      <w:rPr>
+        <w:rStyle w:val="PageNumber"/>
+        <w:sz w:val="16"/>
+        <w:szCs w:val="16"/>
+      </w:rPr>
+      <w:fldChar w:fldCharType="end"/>
+    </w:r>
+    <w:r>
+      <w:rPr>
+        <w:rStyle w:val="PageNumber"/>
+        <w:sz w:val="16"/>
+        <w:szCs w:val="16"/>
+      </w:rPr>
+      <w:t xml:space="preserve"> sur </w:t>
+    </w:r>
+    <w:r>
+      <w:rPr>
+        <w:rStyle w:val="PageNumber"/>
+        <w:sz w:val="16"/>
+        <w:szCs w:val="16"/>
+      </w:rPr>
+      <w:fldChar w:fldCharType="begin"/>
+    </w:r>
+    <w:r>
+      <w:rPr>
+        <w:rStyle w:val="PageNumber"/>
+        <w:sz w:val="16"/>
+        <w:szCs w:val="16"/>
+      </w:rPr>
+      <w:instrText>NUMPAGES  \* Arabic  \* MERGEFORMAT</w:instrText>
+    </w:r>
+    <w:r>
+      <w:rPr>
+        <w:rStyle w:val="PageNumber"/>
+        <w:sz w:val="16"/>
+        <w:szCs w:val="16"/>
+      </w:rPr>
+      <w:fldChar w:fldCharType="separate"/>
+    </w:r>
+    <w:r>
+      <w:rPr>
+        <w:rStyle w:val="PageNumber"/>
+        <w:noProof/>
+        <w:sz w:val="16"/>
+        <w:szCs w:val="16"/>
+      </w:rPr>
+      <w:t>1</w:t>
+    </w:r>
+    <w:r>
+      <w:rPr>
+        <w:rStyle w:val="PageNumber"/>
+        <w:sz w:val="16"/>
+        <w:szCs w:val="16"/>
+      </w:rPr>
+      <w:fldChar w:fldCharType="end"/>
+    </w:r>
+    <w:r>
+      <w:rPr>
+        <w:rStyle w:val="PageNumber"/>
+        <w:sz w:val="16"/>
+        <w:szCs w:val="16"/>
+      </w:rPr>
+      <w:tab/>
+    </w:r>
+    <w:r>
+      <w:rPr>
+        <w:sz w:val="16"/>
+        <w:szCs w:val="16"/>
+      </w:rPr>
+      <w:t xml:space="preserve">Version </w:t>
+    </w:r>
+    <w:r>
+      <w:rPr>
+        <w:sz w:val="16"/>
+        <w:szCs w:val="16"/>
+      </w:rPr>
+      <w:fldChar w:fldCharType="begin"/>
+    </w:r>
+    <w:r>
+      <w:rPr>
+        <w:sz w:val="16"/>
+        <w:szCs w:val="16"/>
+      </w:rPr>
+      <w:instrText xml:space="preserve"> REVNUM   \* MERGEFORMAT </w:instrText>
+    </w:r>
+    <w:r>
+      <w:rPr>
+        <w:sz w:val="16"/>
+        <w:szCs w:val="16"/>
+      </w:rPr>
+      <w:fldChar w:fldCharType="separate"/>
+    </w:r>
+    <w:r>
+      <w:rPr>
+        <w:noProof/>
+        <w:sz w:val="16"/>
+        <w:szCs w:val="16"/>
+      </w:rPr>
+      <w:t>16</w:t>
+    </w:r>
+    <w:r>
+      <w:rPr>
+        <w:sz w:val="16"/>
+        <w:szCs w:val="16"/>
+      </w:rPr>
+      <w:fldChar w:fldCharType="end"/>
+    </w:r>
+    <w:r>
+      <w:rPr>
+        <w:sz w:val="16"/>
+        <w:szCs w:val="16"/>
+      </w:rPr>
+      <w:t xml:space="preserve"> du </w:t>
+    </w:r>
+    <w:r>
+      <w:rPr>
+        <w:sz w:val="16"/>
+        <w:szCs w:val="16"/>
+      </w:rPr>
+      <w:fldChar w:fldCharType="begin"/>
+    </w:r>
+    <w:r>
+      <w:rPr>
+        <w:sz w:val="16"/>
+        <w:szCs w:val="16"/>
+      </w:rPr>
+      <w:instrText xml:space="preserve"> CREATEDATE   \* MERGEFORMAT </w:instrText>
+    </w:r>
+    <w:r>
+      <w:rPr>
+        <w:sz w:val="16"/>
+        <w:szCs w:val="16"/>
+      </w:rPr>
+      <w:fldChar w:fldCharType="separate"/>
+    </w:r>
+    <w:r>
+      <w:rPr>
+        <w:noProof/>
+        <w:sz w:val="16"/>
+        <w:szCs w:val="16"/>
+      </w:rPr>
+      <w:t>08.05.23 17:47:00</w:t>
+    </w:r>
+    <w:r>
+      <w:rPr>
+        <w:sz w:val="16"/>
+        <w:szCs w:val="16"/>
+      </w:rPr>
+      <w:fldChar w:fldCharType="end"/>
+    </w:r>
+  </w:p>
+  <w:p>
+    <w:pPr>
+      <w:pStyle w:val="Footer"/>
+    </w:pPr>
+    <w:r>
+      <w:rPr>
+        <w:sz w:val="16"/>
+        <w:szCs w:val="16"/>
+      </w:rPr>
+      <w:tab/>
+    </w:r>
+    <w:r>
+      <w:rPr>
+        <w:sz w:val="16"/>
+        <w:szCs w:val="16"/>
+      </w:rPr>
+      <w:tab/>
+    </w:r>
+    <w:r>
+      <w:rPr>
+        <w:sz w:val="16"/>
+        <w:szCs w:val="16"/>
+      </w:rPr>
+      <w:t xml:space="preserve">Imprimé le </w:t>
+    </w:r>
+    <w:r>
+      <w:rPr>
+        <w:sz w:val="16"/>
+        <w:szCs w:val="16"/>
+      </w:rPr>
+      <w:fldChar w:fldCharType="begin"/>
+    </w:r>
+    <w:r>
+      <w:rPr>
+        <w:sz w:val="16"/>
+        <w:szCs w:val="16"/>
+      </w:rPr>
+      <w:instrText xml:space="preserve"> PRINTDATE  </w:instrText>
+    </w:r>
+    <w:r>
+      <w:rPr>
+        <w:sz w:val="16"/>
+        <w:szCs w:val="16"/>
+      </w:rPr>
+      <w:fldChar w:fldCharType="separate"/>
+    </w:r>
+    <w:r>
+      <w:rPr>
+        <w:noProof/>
+        <w:sz w:val="16"/>
+        <w:szCs w:val="16"/>
+      </w:rPr>
+      <w:t>24.05.23 16:27:00</w:t>
+    </w:r>
+    <w:r>
+      <w:rPr>
+        <w:sz w:val="16"/>
+        <w:szCs w:val="16"/>
+      </w:rPr>
+      <w:fldChar w:fldCharType="end"/>
+    </w:r>
+    <w:r>
+      <w:rPr>
+        <w:sz w:val="16"/>
+        <w:szCs w:val="16"/>
+      </w:rPr>
+      <w:t xml:space="preserve"> </w:t>
+    </w:r>
+    <w:r>
+      <w:rPr>
+        <w:sz w:val="16"/>
+        <w:szCs w:val="16"/>
+      </w:rPr>
+      <w:t xml:space="preserve">à </w:t>
+    </w:r>
+    <w:r>
+      <w:rPr>
+        <w:sz w:val="16"/>
+        <w:szCs w:val="16"/>
+      </w:rPr>
+      <w:fldChar w:fldCharType="begin"/>
+    </w:r>
+    <w:r>
+      <w:rPr>
+        <w:sz w:val="16"/>
+        <w:szCs w:val="16"/>
+      </w:rPr>
+      <w:instrText xml:space="preserve"> TIME \@ "HH:mm" </w:instrText>
+    </w:r>
+    <w:r>
+      <w:rPr>
+        <w:sz w:val="16"/>
+        <w:szCs w:val="16"/>
+      </w:rPr>
+      <w:fldChar w:fldCharType="separate"/>
+    </w:r>
+    <w:r>
+      <w:rPr>
+        <w:noProof/>
+        <w:sz w:val="16"/>
+        <w:szCs w:val="16"/>
+      </w:rPr>
+      <w:t>16:27</w:t>
     </w:r>
     <w:r>
       <w:rPr>
@@ -7035,7 +8438,7 @@
 </file>
 
 <file path=word/footnotes.xml><?xml version="1.0" encoding="utf-8"?>
-<w:footnotes xmlns:wpc="http://schemas.microsoft.com/office/word/2010/wordprocessingCanvas" xmlns:cx="http://schemas.microsoft.com/office/drawing/2014/chartex" xmlns:cx1="http://schemas.microsoft.com/office/drawing/2015/9/8/chartex" xmlns:cx2="http://schemas.microsoft.com/office/drawing/2015/10/21/chartex" xmlns:cx3="http://schemas.microsoft.com/office/drawing/2016/5/9/chartex" xmlns:cx4="http://schemas.microsoft.com/office/drawing/2016/5/10/chartex" xmlns:cx5="http://schemas.microsoft.com/office/drawing/2016/5/11/chartex" xmlns:cx6="http://schemas.microsoft.com/office/drawing/2016/5/12/chartex" xmlns:cx7="http://schemas.microsoft.com/office/drawing/2016/5/13/chartex" xmlns:cx8="http://schemas.microsoft.com/office/drawing/2016/5/14/chartex" xmlns:mc="http://schemas.openxmlformats.org/markup-compatibility/2006" xmlns:aink="http://schemas.microsoft.com/office/drawing/2016/ink" xmlns:am3d="http://schemas.microsoft.com/office/drawing/2017/model3d" xmlns:o="urn:schemas-microsoft-com:office:office" xmlns:oel="http://schemas.microsoft.com/office/2019/extlst" xmlns:r="http://schemas.openxmlformats.org/officeDocument/2006/relationships" xmlns:m="http://schemas.openxmlformats.org/officeDocument/2006/math" xmlns:v="urn:schemas-microsoft-com:vml" xmlns:wp14="http://schemas.microsoft.com/office/word/2010/wordprocessingDrawing" xmlns:wp="http://schemas.openxmlformats.org/drawingml/2006/wordprocessingDrawing" xmlns:w10="urn:schemas-microsoft-com:office:word" xmlns:w="http://schemas.openxmlformats.org/wordprocessingml/2006/main" xmlns:w14="http://schemas.microsoft.com/office/word/2010/wordml" xmlns:w15="http://schemas.microsoft.com/office/word/2012/wordml" xmlns:w16cex="http://schemas.microsoft.com/office/word/2018/wordml/cex" xmlns:w16cid="http://schemas.microsoft.com/office/word/2016/wordml/cid" xmlns:w16="http://schemas.microsoft.com/office/word/2018/wordml" xmlns:w16du="http://schemas.microsoft.com/office/word/2023/wordml/word16du" xmlns:w16sdtdh="http://schemas.microsoft.com/office/word/2020/wordml/sdtdatahash" xmlns:w16se="http://schemas.microsoft.com/office/word/2015/wordml/symex" xmlns:wpg="http://schemas.microsoft.com/office/word/2010/wordprocessingGroup" xmlns:wpi="http://schemas.microsoft.com/office/word/2010/wordprocessingInk" xmlns:wne="http://schemas.microsoft.com/office/word/2006/wordml" xmlns:wps="http://schemas.microsoft.com/office/word/2010/wordprocessingShape" mc:Ignorable="w14 w15 w16se w16cid w16 w16cex w16sdtdh wp14">
+<w:footnotes xmlns:wpc="http://schemas.microsoft.com/office/word/2010/wordprocessingCanvas" xmlns:cx="http://schemas.microsoft.com/office/drawing/2014/chartex" xmlns:cx1="http://schemas.microsoft.com/office/drawing/2015/9/8/chartex" xmlns:cx2="http://schemas.microsoft.com/office/drawing/2015/10/21/chartex" xmlns:cx3="http://schemas.microsoft.com/office/drawing/2016/5/9/chartex" xmlns:cx4="http://schemas.microsoft.com/office/drawing/2016/5/10/chartex" xmlns:cx5="http://schemas.microsoft.com/office/drawing/2016/5/11/chartex" xmlns:cx6="http://schemas.microsoft.com/office/drawing/2016/5/12/chartex" xmlns:cx7="http://schemas.microsoft.com/office/drawing/2016/5/13/chartex" xmlns:cx8="http://schemas.microsoft.com/office/drawing/2016/5/14/chartex" xmlns:mc="http://schemas.openxmlformats.org/markup-compatibility/2006" xmlns:aink="http://schemas.microsoft.com/office/drawing/2016/ink" xmlns:am3d="http://schemas.microsoft.com/office/drawing/2017/model3d" xmlns:o="urn:schemas-microsoft-com:office:office" xmlns:oel="http://schemas.microsoft.com/office/2019/extlst" xmlns:r="http://schemas.openxmlformats.org/officeDocument/2006/relationships" xmlns:m="http://schemas.openxmlformats.org/officeDocument/2006/math" xmlns:v="urn:schemas-microsoft-com:vml" xmlns:wp14="http://schemas.microsoft.com/office/word/2010/wordprocessingDrawing" xmlns:wp="http://schemas.openxmlformats.org/drawingml/2006/wordprocessingDrawing" xmlns:w10="urn:schemas-microsoft-com:office:word" xmlns:w="http://schemas.openxmlformats.org/wordprocessingml/2006/main" xmlns:w14="http://schemas.microsoft.com/office/word/2010/wordml" xmlns:w15="http://schemas.microsoft.com/office/word/2012/wordml" xmlns:w16cex="http://schemas.microsoft.com/office/word/2018/wordml/cex" xmlns:w16cid="http://schemas.microsoft.com/office/word/2016/wordml/cid" xmlns:w16="http://schemas.microsoft.com/office/word/2018/wordml" xmlns:w16sdtdh="http://schemas.microsoft.com/office/word/2020/wordml/sdtdatahash" xmlns:w16se="http://schemas.microsoft.com/office/word/2015/wordml/symex" xmlns:wpg="http://schemas.microsoft.com/office/word/2010/wordprocessingGroup" xmlns:wpi="http://schemas.microsoft.com/office/word/2010/wordprocessingInk" xmlns:wne="http://schemas.microsoft.com/office/word/2006/wordml" xmlns:wps="http://schemas.microsoft.com/office/word/2010/wordprocessingShape" mc:Ignorable="w14 w15 w16se w16cid w16 w16cex w16sdtdh wp14">
   <w:footnote w:type="separator" w:id="-1">
     <w:p>
       <w:r>
@@ -7053,8 +8456,26 @@
 </w:footnotes>
 </file>
 
+<file path=word/header1.xml><?xml version="1.0" encoding="utf-8"?>
+<w:hdr xmlns:wpc="http://schemas.microsoft.com/office/word/2010/wordprocessingCanvas" xmlns:cx="http://schemas.microsoft.com/office/drawing/2014/chartex" xmlns:cx1="http://schemas.microsoft.com/office/drawing/2015/9/8/chartex" xmlns:cx2="http://schemas.microsoft.com/office/drawing/2015/10/21/chartex" xmlns:cx3="http://schemas.microsoft.com/office/drawing/2016/5/9/chartex" xmlns:cx4="http://schemas.microsoft.com/office/drawing/2016/5/10/chartex" xmlns:cx5="http://schemas.microsoft.com/office/drawing/2016/5/11/chartex" xmlns:cx6="http://schemas.microsoft.com/office/drawing/2016/5/12/chartex" xmlns:cx7="http://schemas.microsoft.com/office/drawing/2016/5/13/chartex" xmlns:cx8="http://schemas.microsoft.com/office/drawing/2016/5/14/chartex" xmlns:mc="http://schemas.openxmlformats.org/markup-compatibility/2006" xmlns:aink="http://schemas.microsoft.com/office/drawing/2016/ink" xmlns:am3d="http://schemas.microsoft.com/office/drawing/2017/model3d" xmlns:o="urn:schemas-microsoft-com:office:office" xmlns:oel="http://schemas.microsoft.com/office/2019/extlst" xmlns:r="http://schemas.openxmlformats.org/officeDocument/2006/relationships" xmlns:m="http://schemas.openxmlformats.org/officeDocument/2006/math" xmlns:v="urn:schemas-microsoft-com:vml" xmlns:wp14="http://schemas.microsoft.com/office/word/2010/wordprocessingDrawing" xmlns:wp="http://schemas.openxmlformats.org/drawingml/2006/wordprocessingDrawing" xmlns:w10="urn:schemas-microsoft-com:office:word" xmlns:w="http://schemas.openxmlformats.org/wordprocessingml/2006/main" xmlns:w14="http://schemas.microsoft.com/office/word/2010/wordml" xmlns:w15="http://schemas.microsoft.com/office/word/2012/wordml" xmlns:w16cex="http://schemas.microsoft.com/office/word/2018/wordml/cex" xmlns:w16cid="http://schemas.microsoft.com/office/word/2016/wordml/cid" xmlns:w16="http://schemas.microsoft.com/office/word/2018/wordml" xmlns:w16sdtdh="http://schemas.microsoft.com/office/word/2020/wordml/sdtdatahash" xmlns:w16se="http://schemas.microsoft.com/office/word/2015/wordml/symex" xmlns:wpg="http://schemas.microsoft.com/office/word/2010/wordprocessingGroup" xmlns:wpi="http://schemas.microsoft.com/office/word/2010/wordprocessingInk" xmlns:wne="http://schemas.microsoft.com/office/word/2006/wordml" xmlns:wps="http://schemas.microsoft.com/office/word/2010/wordprocessingShape" mc:Ignorable="w14 w15 w16se w16cid w16 w16cex w16sdtdh wp14">
+  <w:p>
+    <w:pPr>
+      <w:pStyle w:val="Header"/>
+      <w:tabs>
+        <w:tab w:val="clear" w:pos="4536"/>
+        <w:tab w:val="clear" w:pos="9072"/>
+        <w:tab w:val="left" w:pos="3374"/>
+      </w:tabs>
+    </w:pPr>
+    <w:r>
+      <w:tab/>
+    </w:r>
+  </w:p>
+</w:hdr>
+</file>
+
 <file path=word/numbering.xml><?xml version="1.0" encoding="utf-8"?>
-<w:numbering xmlns:wpc="http://schemas.microsoft.com/office/word/2010/wordprocessingCanvas" xmlns:cx="http://schemas.microsoft.com/office/drawing/2014/chartex" xmlns:cx1="http://schemas.microsoft.com/office/drawing/2015/9/8/chartex" xmlns:cx2="http://schemas.microsoft.com/office/drawing/2015/10/21/chartex" xmlns:cx3="http://schemas.microsoft.com/office/drawing/2016/5/9/chartex" xmlns:cx4="http://schemas.microsoft.com/office/drawing/2016/5/10/chartex" xmlns:cx5="http://schemas.microsoft.com/office/drawing/2016/5/11/chartex" xmlns:cx6="http://schemas.microsoft.com/office/drawing/2016/5/12/chartex" xmlns:cx7="http://schemas.microsoft.com/office/drawing/2016/5/13/chartex" xmlns:cx8="http://schemas.microsoft.com/office/drawing/2016/5/14/chartex" xmlns:mc="http://schemas.openxmlformats.org/markup-compatibility/2006" xmlns:aink="http://schemas.microsoft.com/office/drawing/2016/ink" xmlns:am3d="http://schemas.microsoft.com/office/drawing/2017/model3d" xmlns:o="urn:schemas-microsoft-com:office:office" xmlns:oel="http://schemas.microsoft.com/office/2019/extlst" xmlns:r="http://schemas.openxmlformats.org/officeDocument/2006/relationships" xmlns:m="http://schemas.openxmlformats.org/officeDocument/2006/math" xmlns:v="urn:schemas-microsoft-com:vml" xmlns:wp14="http://schemas.microsoft.com/office/word/2010/wordprocessingDrawing" xmlns:wp="http://schemas.openxmlformats.org/drawingml/2006/wordprocessingDrawing" xmlns:w10="urn:schemas-microsoft-com:office:word" xmlns:w="http://schemas.openxmlformats.org/wordprocessingml/2006/main" xmlns:w14="http://schemas.microsoft.com/office/word/2010/wordml" xmlns:w15="http://schemas.microsoft.com/office/word/2012/wordml" xmlns:w16cex="http://schemas.microsoft.com/office/word/2018/wordml/cex" xmlns:w16cid="http://schemas.microsoft.com/office/word/2016/wordml/cid" xmlns:w16="http://schemas.microsoft.com/office/word/2018/wordml" xmlns:w16du="http://schemas.microsoft.com/office/word/2023/wordml/word16du" xmlns:w16sdtdh="http://schemas.microsoft.com/office/word/2020/wordml/sdtdatahash" xmlns:w16se="http://schemas.microsoft.com/office/word/2015/wordml/symex" xmlns:wpg="http://schemas.microsoft.com/office/word/2010/wordprocessingGroup" xmlns:wpi="http://schemas.microsoft.com/office/word/2010/wordprocessingInk" xmlns:wne="http://schemas.microsoft.com/office/word/2006/wordml" xmlns:wps="http://schemas.microsoft.com/office/word/2010/wordprocessingShape" mc:Ignorable="w14 w15 w16se w16cid w16 w16cex w16sdtdh wp14">
+<w:numbering xmlns:wpc="http://schemas.microsoft.com/office/word/2010/wordprocessingCanvas" xmlns:cx="http://schemas.microsoft.com/office/drawing/2014/chartex" xmlns:cx1="http://schemas.microsoft.com/office/drawing/2015/9/8/chartex" xmlns:cx2="http://schemas.microsoft.com/office/drawing/2015/10/21/chartex" xmlns:cx3="http://schemas.microsoft.com/office/drawing/2016/5/9/chartex" xmlns:cx4="http://schemas.microsoft.com/office/drawing/2016/5/10/chartex" xmlns:cx5="http://schemas.microsoft.com/office/drawing/2016/5/11/chartex" xmlns:cx6="http://schemas.microsoft.com/office/drawing/2016/5/12/chartex" xmlns:cx7="http://schemas.microsoft.com/office/drawing/2016/5/13/chartex" xmlns:cx8="http://schemas.microsoft.com/office/drawing/2016/5/14/chartex" xmlns:mc="http://schemas.openxmlformats.org/markup-compatibility/2006" xmlns:aink="http://schemas.microsoft.com/office/drawing/2016/ink" xmlns:am3d="http://schemas.microsoft.com/office/drawing/2017/model3d" xmlns:o="urn:schemas-microsoft-com:office:office" xmlns:oel="http://schemas.microsoft.com/office/2019/extlst" xmlns:r="http://schemas.openxmlformats.org/officeDocument/2006/relationships" xmlns:m="http://schemas.openxmlformats.org/officeDocument/2006/math" xmlns:v="urn:schemas-microsoft-com:vml" xmlns:wp14="http://schemas.microsoft.com/office/word/2010/wordprocessingDrawing" xmlns:wp="http://schemas.openxmlformats.org/drawingml/2006/wordprocessingDrawing" xmlns:w10="urn:schemas-microsoft-com:office:word" xmlns:w="http://schemas.openxmlformats.org/wordprocessingml/2006/main" xmlns:w14="http://schemas.microsoft.com/office/word/2010/wordml" xmlns:w15="http://schemas.microsoft.com/office/word/2012/wordml" xmlns:w16cex="http://schemas.microsoft.com/office/word/2018/wordml/cex" xmlns:w16cid="http://schemas.microsoft.com/office/word/2016/wordml/cid" xmlns:w16="http://schemas.microsoft.com/office/word/2018/wordml" xmlns:w16sdtdh="http://schemas.microsoft.com/office/word/2020/wordml/sdtdatahash" xmlns:w16se="http://schemas.microsoft.com/office/word/2015/wordml/symex" xmlns:wpg="http://schemas.microsoft.com/office/word/2010/wordprocessingGroup" xmlns:wpi="http://schemas.microsoft.com/office/word/2010/wordprocessingInk" xmlns:wne="http://schemas.microsoft.com/office/word/2006/wordml" xmlns:wps="http://schemas.microsoft.com/office/word/2010/wordprocessingShape" mc:Ignorable="w14 w15 w16se w16cid w16 w16cex w16sdtdh wp14">
   <w:abstractNum w:abstractNumId="0" w15:restartNumberingAfterBreak="0">
     <w:nsid w:val="053E5030"/>
     <w:multiLevelType w:val="multilevel"/>
@@ -7330,6 +8751,118 @@
     </w:lvl>
   </w:abstractNum>
   <w:abstractNum w:abstractNumId="3" w15:restartNumberingAfterBreak="0">
+    <w:nsid w:val="19102E8E"/>
+    <w:multiLevelType w:val="hybridMultilevel"/>
+    <w:tmpl w:val="1228E9A2"/>
+    <w:lvl w:ilvl="0" w:tplc="3C1A271E">
+      <w:numFmt w:val="bullet"/>
+      <w:lvlText w:val="-"/>
+      <w:lvlJc w:val="left"/>
+      <w:pPr>
+        <w:ind w:left="936" w:hanging="360"/>
+      </w:pPr>
+      <w:rPr>
+        <w:rFonts w:ascii="Montserrat" w:eastAsia="Times New Roman" w:hAnsi="Montserrat" w:cs="Times New Roman" w:hint="default"/>
+      </w:rPr>
+    </w:lvl>
+    <w:lvl w:ilvl="1" w:tplc="08090003" w:tentative="1">
+      <w:start w:val="1"/>
+      <w:numFmt w:val="bullet"/>
+      <w:lvlText w:val="o"/>
+      <w:lvlJc w:val="left"/>
+      <w:pPr>
+        <w:ind w:left="1656" w:hanging="360"/>
+      </w:pPr>
+      <w:rPr>
+        <w:rFonts w:ascii="Courier New" w:hAnsi="Courier New" w:cs="Courier New" w:hint="default"/>
+      </w:rPr>
+    </w:lvl>
+    <w:lvl w:ilvl="2" w:tplc="08090005" w:tentative="1">
+      <w:start w:val="1"/>
+      <w:numFmt w:val="bullet"/>
+      <w:lvlText w:val=""/>
+      <w:lvlJc w:val="left"/>
+      <w:pPr>
+        <w:ind w:left="2376" w:hanging="360"/>
+      </w:pPr>
+      <w:rPr>
+        <w:rFonts w:ascii="Wingdings" w:hAnsi="Wingdings" w:hint="default"/>
+      </w:rPr>
+    </w:lvl>
+    <w:lvl w:ilvl="3" w:tplc="08090001" w:tentative="1">
+      <w:start w:val="1"/>
+      <w:numFmt w:val="bullet"/>
+      <w:lvlText w:val=""/>
+      <w:lvlJc w:val="left"/>
+      <w:pPr>
+        <w:ind w:left="3096" w:hanging="360"/>
+      </w:pPr>
+      <w:rPr>
+        <w:rFonts w:ascii="Symbol" w:hAnsi="Symbol" w:hint="default"/>
+      </w:rPr>
+    </w:lvl>
+    <w:lvl w:ilvl="4" w:tplc="08090003" w:tentative="1">
+      <w:start w:val="1"/>
+      <w:numFmt w:val="bullet"/>
+      <w:lvlText w:val="o"/>
+      <w:lvlJc w:val="left"/>
+      <w:pPr>
+        <w:ind w:left="3816" w:hanging="360"/>
+      </w:pPr>
+      <w:rPr>
+        <w:rFonts w:ascii="Courier New" w:hAnsi="Courier New" w:cs="Courier New" w:hint="default"/>
+      </w:rPr>
+    </w:lvl>
+    <w:lvl w:ilvl="5" w:tplc="08090005" w:tentative="1">
+      <w:start w:val="1"/>
+      <w:numFmt w:val="bullet"/>
+      <w:lvlText w:val=""/>
+      <w:lvlJc w:val="left"/>
+      <w:pPr>
+        <w:ind w:left="4536" w:hanging="360"/>
+      </w:pPr>
+      <w:rPr>
+        <w:rFonts w:ascii="Wingdings" w:hAnsi="Wingdings" w:hint="default"/>
+      </w:rPr>
+    </w:lvl>
+    <w:lvl w:ilvl="6" w:tplc="08090001" w:tentative="1">
+      <w:start w:val="1"/>
+      <w:numFmt w:val="bullet"/>
+      <w:lvlText w:val=""/>
+      <w:lvlJc w:val="left"/>
+      <w:pPr>
+        <w:ind w:left="5256" w:hanging="360"/>
+      </w:pPr>
+      <w:rPr>
+        <w:rFonts w:ascii="Symbol" w:hAnsi="Symbol" w:hint="default"/>
+      </w:rPr>
+    </w:lvl>
+    <w:lvl w:ilvl="7" w:tplc="08090003" w:tentative="1">
+      <w:start w:val="1"/>
+      <w:numFmt w:val="bullet"/>
+      <w:lvlText w:val="o"/>
+      <w:lvlJc w:val="left"/>
+      <w:pPr>
+        <w:ind w:left="5976" w:hanging="360"/>
+      </w:pPr>
+      <w:rPr>
+        <w:rFonts w:ascii="Courier New" w:hAnsi="Courier New" w:cs="Courier New" w:hint="default"/>
+      </w:rPr>
+    </w:lvl>
+    <w:lvl w:ilvl="8" w:tplc="08090005" w:tentative="1">
+      <w:start w:val="1"/>
+      <w:numFmt w:val="bullet"/>
+      <w:lvlText w:val=""/>
+      <w:lvlJc w:val="left"/>
+      <w:pPr>
+        <w:ind w:left="6696" w:hanging="360"/>
+      </w:pPr>
+      <w:rPr>
+        <w:rFonts w:ascii="Wingdings" w:hAnsi="Wingdings" w:hint="default"/>
+      </w:rPr>
+    </w:lvl>
+  </w:abstractNum>
+  <w:abstractNum w:abstractNumId="4" w15:restartNumberingAfterBreak="0">
     <w:nsid w:val="19FF01AE"/>
     <w:multiLevelType w:val="hybridMultilevel"/>
     <w:tmpl w:val="EC6A3956"/>
@@ -7469,7 +9002,7 @@
       </w:rPr>
     </w:lvl>
   </w:abstractNum>
-  <w:abstractNum w:abstractNumId="4" w15:restartNumberingAfterBreak="0">
+  <w:abstractNum w:abstractNumId="5" w15:restartNumberingAfterBreak="0">
     <w:nsid w:val="1C7977AE"/>
     <w:multiLevelType w:val="multilevel"/>
     <w:tmpl w:val="4448D7F4"/>
@@ -7582,7 +9115,7 @@
       </w:pPr>
     </w:lvl>
   </w:abstractNum>
-  <w:abstractNum w:abstractNumId="5" w15:restartNumberingAfterBreak="0">
+  <w:abstractNum w:abstractNumId="6" w15:restartNumberingAfterBreak="0">
     <w:nsid w:val="27A404D8"/>
     <w:multiLevelType w:val="hybridMultilevel"/>
     <w:tmpl w:val="E4483B56"/>
@@ -7722,7 +9255,7 @@
       </w:rPr>
     </w:lvl>
   </w:abstractNum>
-  <w:abstractNum w:abstractNumId="6" w15:restartNumberingAfterBreak="0">
+  <w:abstractNum w:abstractNumId="7" w15:restartNumberingAfterBreak="0">
     <w:nsid w:val="408C02FF"/>
     <w:multiLevelType w:val="hybridMultilevel"/>
     <w:tmpl w:val="1C925AC4"/>
@@ -7859,7 +9392,7 @@
       </w:rPr>
     </w:lvl>
   </w:abstractNum>
-  <w:abstractNum w:abstractNumId="7" w15:restartNumberingAfterBreak="0">
+  <w:abstractNum w:abstractNumId="8" w15:restartNumberingAfterBreak="0">
     <w:nsid w:val="42F31DAB"/>
     <w:multiLevelType w:val="hybridMultilevel"/>
     <w:tmpl w:val="A46C5D1C"/>
@@ -7999,7 +9532,7 @@
       </w:rPr>
     </w:lvl>
   </w:abstractNum>
-  <w:abstractNum w:abstractNumId="8" w15:restartNumberingAfterBreak="0">
+  <w:abstractNum w:abstractNumId="9" w15:restartNumberingAfterBreak="0">
     <w:nsid w:val="434316A1"/>
     <w:multiLevelType w:val="multilevel"/>
     <w:tmpl w:val="C70A543E"/>
@@ -8112,7 +9645,7 @@
       </w:pPr>
     </w:lvl>
   </w:abstractNum>
-  <w:abstractNum w:abstractNumId="9" w15:restartNumberingAfterBreak="0">
+  <w:abstractNum w:abstractNumId="10" w15:restartNumberingAfterBreak="0">
     <w:nsid w:val="4FE13B1B"/>
     <w:multiLevelType w:val="multilevel"/>
     <w:tmpl w:val="69F42392"/>
@@ -8225,7 +9758,7 @@
       </w:pPr>
     </w:lvl>
   </w:abstractNum>
-  <w:abstractNum w:abstractNumId="10" w15:restartNumberingAfterBreak="0">
+  <w:abstractNum w:abstractNumId="11" w15:restartNumberingAfterBreak="0">
     <w:nsid w:val="5082572C"/>
     <w:multiLevelType w:val="hybridMultilevel"/>
     <w:tmpl w:val="ED4ACFA4"/>
@@ -8365,7 +9898,7 @@
       </w:rPr>
     </w:lvl>
   </w:abstractNum>
-  <w:abstractNum w:abstractNumId="11" w15:restartNumberingAfterBreak="0">
+  <w:abstractNum w:abstractNumId="12" w15:restartNumberingAfterBreak="0">
     <w:nsid w:val="52B247CA"/>
     <w:multiLevelType w:val="hybridMultilevel"/>
     <w:tmpl w:val="B7D4D45A"/>
@@ -8505,7 +10038,7 @@
       </w:rPr>
     </w:lvl>
   </w:abstractNum>
-  <w:abstractNum w:abstractNumId="12" w15:restartNumberingAfterBreak="0">
+  <w:abstractNum w:abstractNumId="13" w15:restartNumberingAfterBreak="0">
     <w:nsid w:val="53FE78ED"/>
     <w:multiLevelType w:val="multilevel"/>
     <w:tmpl w:val="E480A562"/>
@@ -8618,7 +10151,7 @@
       </w:pPr>
     </w:lvl>
   </w:abstractNum>
-  <w:abstractNum w:abstractNumId="13" w15:restartNumberingAfterBreak="0">
+  <w:abstractNum w:abstractNumId="14" w15:restartNumberingAfterBreak="0">
     <w:nsid w:val="594C1361"/>
     <w:multiLevelType w:val="hybridMultilevel"/>
     <w:tmpl w:val="5C243628"/>
@@ -8758,7 +10291,7 @@
       </w:rPr>
     </w:lvl>
   </w:abstractNum>
-  <w:abstractNum w:abstractNumId="14" w15:restartNumberingAfterBreak="0">
+  <w:abstractNum w:abstractNumId="15" w15:restartNumberingAfterBreak="0">
     <w:nsid w:val="5C7C4BEB"/>
     <w:multiLevelType w:val="hybridMultilevel"/>
     <w:tmpl w:val="FC98D9FA"/>
@@ -8773,7 +10306,7 @@
         <w:rFonts w:ascii="Montserrat" w:eastAsia="Times New Roman" w:hAnsi="Montserrat" w:cs="Times New Roman" w:hint="default"/>
       </w:rPr>
     </w:lvl>
-    <w:lvl w:ilvl="1" w:tplc="08090003" w:tentative="1">
+    <w:lvl w:ilvl="1" w:tplc="08090003">
       <w:start w:val="1"/>
       <w:numFmt w:val="bullet"/>
       <w:lvlText w:val="o"/>
@@ -8870,7 +10403,7 @@
       </w:rPr>
     </w:lvl>
   </w:abstractNum>
-  <w:abstractNum w:abstractNumId="15" w15:restartNumberingAfterBreak="0">
+  <w:abstractNum w:abstractNumId="16" w15:restartNumberingAfterBreak="0">
     <w:nsid w:val="6B1426CE"/>
     <w:multiLevelType w:val="hybridMultilevel"/>
     <w:tmpl w:val="F12E0940"/>
@@ -8983,7 +10516,7 @@
       </w:rPr>
     </w:lvl>
   </w:abstractNum>
-  <w:abstractNum w:abstractNumId="16" w15:restartNumberingAfterBreak="0">
+  <w:abstractNum w:abstractNumId="17" w15:restartNumberingAfterBreak="0">
     <w:nsid w:val="6ED24DB4"/>
     <w:multiLevelType w:val="multilevel"/>
     <w:tmpl w:val="692EA612"/>
@@ -9096,7 +10629,7 @@
       </w:pPr>
     </w:lvl>
   </w:abstractNum>
-  <w:abstractNum w:abstractNumId="17" w15:restartNumberingAfterBreak="0">
+  <w:abstractNum w:abstractNumId="18" w15:restartNumberingAfterBreak="0">
     <w:nsid w:val="71E06583"/>
     <w:multiLevelType w:val="hybridMultilevel"/>
     <w:tmpl w:val="26C81FCE"/>
@@ -9236,7 +10769,7 @@
       </w:rPr>
     </w:lvl>
   </w:abstractNum>
-  <w:abstractNum w:abstractNumId="18" w15:restartNumberingAfterBreak="0">
+  <w:abstractNum w:abstractNumId="19" w15:restartNumberingAfterBreak="0">
     <w:nsid w:val="75A3529B"/>
     <w:multiLevelType w:val="hybridMultilevel"/>
     <w:tmpl w:val="819EEA64"/>
@@ -9376,7 +10909,7 @@
       </w:rPr>
     </w:lvl>
   </w:abstractNum>
-  <w:abstractNum w:abstractNumId="19" w15:restartNumberingAfterBreak="0">
+  <w:abstractNum w:abstractNumId="20" w15:restartNumberingAfterBreak="0">
     <w:nsid w:val="79E810D2"/>
     <w:multiLevelType w:val="hybridMultilevel"/>
     <w:tmpl w:val="E9420DE2"/>
@@ -9465,7 +10998,7 @@
       </w:pPr>
     </w:lvl>
   </w:abstractNum>
-  <w:abstractNum w:abstractNumId="20" w15:restartNumberingAfterBreak="0">
+  <w:abstractNum w:abstractNumId="21" w15:restartNumberingAfterBreak="0">
     <w:nsid w:val="7B193736"/>
     <w:multiLevelType w:val="multilevel"/>
     <w:tmpl w:val="3E0A631E"/>
@@ -9587,7 +11120,7 @@
       </w:pPr>
     </w:lvl>
   </w:abstractNum>
-  <w:abstractNum w:abstractNumId="21" w15:restartNumberingAfterBreak="0">
+  <w:abstractNum w:abstractNumId="22" w15:restartNumberingAfterBreak="0">
     <w:nsid w:val="7D101FC6"/>
     <w:multiLevelType w:val="multilevel"/>
     <w:tmpl w:val="4262FB1E"/>
@@ -9700,7 +11233,7 @@
       </w:pPr>
     </w:lvl>
   </w:abstractNum>
-  <w:abstractNum w:abstractNumId="22" w15:restartNumberingAfterBreak="0">
+  <w:abstractNum w:abstractNumId="23" w15:restartNumberingAfterBreak="0">
     <w:nsid w:val="7DD245F2"/>
     <w:multiLevelType w:val="hybridMultilevel"/>
     <w:tmpl w:val="3100450C"/>
@@ -9841,73 +11374,76 @@
     </w:lvl>
   </w:abstractNum>
   <w:num w:numId="1" w16cid:durableId="1309939297">
-    <w:abstractNumId w:val="20"/>
+    <w:abstractNumId w:val="21"/>
   </w:num>
   <w:num w:numId="2" w16cid:durableId="564488224">
     <w:abstractNumId w:val="1"/>
   </w:num>
   <w:num w:numId="3" w16cid:durableId="823662962">
-    <w:abstractNumId w:val="3"/>
+    <w:abstractNumId w:val="4"/>
   </w:num>
   <w:num w:numId="4" w16cid:durableId="674648814">
-    <w:abstractNumId w:val="18"/>
+    <w:abstractNumId w:val="19"/>
   </w:num>
   <w:num w:numId="5" w16cid:durableId="405957823">
-    <w:abstractNumId w:val="11"/>
+    <w:abstractNumId w:val="12"/>
   </w:num>
   <w:num w:numId="6" w16cid:durableId="99497498">
-    <w:abstractNumId w:val="5"/>
+    <w:abstractNumId w:val="6"/>
   </w:num>
   <w:num w:numId="7" w16cid:durableId="1463500502">
-    <w:abstractNumId w:val="13"/>
+    <w:abstractNumId w:val="14"/>
   </w:num>
   <w:num w:numId="8" w16cid:durableId="1677994139">
-    <w:abstractNumId w:val="22"/>
+    <w:abstractNumId w:val="23"/>
   </w:num>
   <w:num w:numId="9" w16cid:durableId="1059938134">
     <w:abstractNumId w:val="2"/>
   </w:num>
   <w:num w:numId="10" w16cid:durableId="567421415">
-    <w:abstractNumId w:val="6"/>
+    <w:abstractNumId w:val="7"/>
   </w:num>
   <w:num w:numId="11" w16cid:durableId="1983536835">
-    <w:abstractNumId w:val="10"/>
+    <w:abstractNumId w:val="11"/>
   </w:num>
   <w:num w:numId="12" w16cid:durableId="893278562">
-    <w:abstractNumId w:val="7"/>
+    <w:abstractNumId w:val="8"/>
   </w:num>
   <w:num w:numId="13" w16cid:durableId="1152982527">
-    <w:abstractNumId w:val="17"/>
+    <w:abstractNumId w:val="18"/>
   </w:num>
   <w:num w:numId="14" w16cid:durableId="552619858">
+    <w:abstractNumId w:val="16"/>
+  </w:num>
+  <w:num w:numId="15" w16cid:durableId="1723019668">
     <w:abstractNumId w:val="15"/>
   </w:num>
-  <w:num w:numId="15" w16cid:durableId="1723019668">
-    <w:abstractNumId w:val="14"/>
-  </w:num>
   <w:num w:numId="16" w16cid:durableId="644970263">
-    <w:abstractNumId w:val="4"/>
+    <w:abstractNumId w:val="5"/>
   </w:num>
   <w:num w:numId="17" w16cid:durableId="1820731105">
     <w:abstractNumId w:val="0"/>
   </w:num>
   <w:num w:numId="18" w16cid:durableId="807085648">
-    <w:abstractNumId w:val="12"/>
+    <w:abstractNumId w:val="13"/>
   </w:num>
   <w:num w:numId="19" w16cid:durableId="395787335">
-    <w:abstractNumId w:val="16"/>
+    <w:abstractNumId w:val="17"/>
   </w:num>
   <w:num w:numId="20" w16cid:durableId="970094931">
+    <w:abstractNumId w:val="10"/>
+  </w:num>
+  <w:num w:numId="21" w16cid:durableId="704406842">
+    <w:abstractNumId w:val="22"/>
+  </w:num>
+  <w:num w:numId="22" w16cid:durableId="662314065">
     <w:abstractNumId w:val="9"/>
   </w:num>
-  <w:num w:numId="21" w16cid:durableId="704406842">
-    <w:abstractNumId w:val="21"/>
+  <w:num w:numId="23" w16cid:durableId="819732863">
+    <w:abstractNumId w:val="20"/>
   </w:num>
-  <w:num w:numId="22" w16cid:durableId="662314065">
-    <w:abstractNumId w:val="8"/>
-  </w:num>
-  <w:num w:numId="23" w16cid:durableId="819732863">
-    <w:abstractNumId w:val="19"/>
+  <w:num w:numId="24" w16cid:durableId="1982886091">
+    <w:abstractNumId w:val="3"/>
   </w:num>
   <w:numIdMacAtCleanup w:val="13"/>
 </w:numbering>
@@ -9938,6 +11474,7 @@
     <w:lsdException w:name="heading 9" w:qFormat="1"/>
     <w:lsdException w:name="toc 1" w:uiPriority="39"/>
     <w:lsdException w:name="toc 2" w:uiPriority="39"/>
+    <w:lsdException w:name="toc 3" w:uiPriority="39"/>
     <w:lsdException w:name="footer" w:uiPriority="99"/>
     <w:lsdException w:name="caption" w:semiHidden="1" w:unhideWhenUsed="1" w:qFormat="1"/>
     <w:lsdException w:name="Title" w:qFormat="1"/>
@@ -10262,6 +11799,7 @@
     <w:name w:val="heading 3"/>
     <w:basedOn w:val="Normal"/>
     <w:next w:val="Normal"/>
+    <w:link w:val="Heading3Char"/>
     <w:qFormat/>
     <w:pPr>
       <w:keepNext/>
@@ -10385,6 +11923,7 @@
   <w:style w:type="character" w:default="1" w:styleId="DefaultParagraphFont">
     <w:name w:val="Default Paragraph Font"/>
     <w:uiPriority w:val="1"/>
+    <w:semiHidden/>
     <w:unhideWhenUsed/>
   </w:style>
   <w:style w:type="table" w:default="1" w:styleId="TableNormal">
@@ -10489,7 +12028,7 @@
     <w:basedOn w:val="Normal"/>
     <w:next w:val="Normal"/>
     <w:autoRedefine/>
-    <w:semiHidden/>
+    <w:uiPriority w:val="39"/>
     <w:pPr>
       <w:ind w:left="400"/>
     </w:pPr>
@@ -10801,6 +12340,15 @@
       <w:b/>
       <w:i/>
       <w:u w:val="single"/>
+    </w:rPr>
+  </w:style>
+  <w:style w:type="character" w:customStyle="1" w:styleId="Heading3Char">
+    <w:name w:val="Heading 3 Char"/>
+    <w:basedOn w:val="DefaultParagraphFont"/>
+    <w:link w:val="Heading3"/>
+    <w:rsid w:val="000F071F"/>
+    <w:rPr>
+      <w:b/>
     </w:rPr>
   </w:style>
 </w:styles>

</xml_diff>